<commit_message>
Updated the documentation to reflect the new project structure.
git-svn-id: https://subversion.assembla.com/svn/ddaipf/trunk@159 eb421193-52bd-47ae-b03d-ab49450b5660
</commit_message>
<xml_diff>
--- a/doc/DDA-IPF.docx
+++ b/doc/DDA-IPF.docx
@@ -6,6 +6,7 @@
       <w:sdtPr>
         <w:rPr>
           <w:rFonts w:asciiTheme="majorHAnsi" w:eastAsiaTheme="majorEastAsia" w:hAnsiTheme="majorHAnsi" w:cstheme="majorBidi"/>
+          <w:lang w:eastAsia="en-US"/>
         </w:rPr>
         <w:id w:val="-1556076002"/>
         <w:docPartObj>
@@ -16,7 +17,6 @@
       <w:sdtEndPr>
         <w:rPr>
           <w:rFonts w:asciiTheme="minorHAnsi" w:eastAsiaTheme="minorHAnsi" w:hAnsiTheme="minorHAnsi" w:cstheme="minorBidi"/>
-          <w:lang w:eastAsia="en-US"/>
         </w:rPr>
       </w:sdtEndPr>
       <w:sdtContent>
@@ -37,6 +37,7 @@
               <w:sdtPr>
                 <w:rPr>
                   <w:rFonts w:asciiTheme="majorHAnsi" w:eastAsiaTheme="majorEastAsia" w:hAnsiTheme="majorHAnsi" w:cstheme="majorBidi"/>
+                  <w:lang w:eastAsia="en-US"/>
                 </w:rPr>
                 <w:alias w:val="Firma"/>
                 <w:id w:val="13406915"/>
@@ -46,6 +47,11 @@
                 <w:dataBinding w:prefixMappings="xmlns:ns0='http://schemas.openxmlformats.org/officeDocument/2006/extended-properties'" w:xpath="/ns0:Properties[1]/ns0:Company[1]" w:storeItemID="{6668398D-A668-4E3E-A5EB-62B293D839F1}"/>
                 <w:text/>
               </w:sdtPr>
+              <w:sdtEndPr>
+                <w:rPr>
+                  <w:lang w:eastAsia="da-DK"/>
+                </w:rPr>
+              </w:sdtEndPr>
               <w:sdtContent>
                 <w:tc>
                   <w:tcPr>
@@ -96,6 +102,7 @@
                   <w:dataBinding w:prefixMappings="xmlns:ns0='http://schemas.openxmlformats.org/package/2006/metadata/core-properties' xmlns:ns1='http://purl.org/dc/elements/1.1/'" w:xpath="/ns0:coreProperties[1]/ns1:title[1]" w:storeItemID="{6C3C8BC8-F283-45AE-878A-BAB7291924A1}"/>
                   <w:text/>
                 </w:sdtPr>
+                <w:sdtEndPr/>
                 <w:sdtContent>
                   <w:p>
                     <w:pPr>
@@ -135,6 +142,7 @@
                 <w:dataBinding w:prefixMappings="xmlns:ns0='http://schemas.openxmlformats.org/package/2006/metadata/core-properties' xmlns:ns1='http://purl.org/dc/elements/1.1/'" w:xpath="/ns0:coreProperties[1]/ns1:subject[1]" w:storeItemID="{6C3C8BC8-F283-45AE-878A-BAB7291924A1}"/>
                 <w:text/>
               </w:sdtPr>
+              <w:sdtEndPr/>
               <w:sdtContent>
                 <w:tc>
                   <w:tcPr>
@@ -228,6 +236,7 @@
                   <w:dataBinding w:prefixMappings="xmlns:ns0='http://schemas.openxmlformats.org/package/2006/metadata/core-properties' xmlns:ns1='http://purl.org/dc/elements/1.1/'" w:xpath="/ns0:coreProperties[1]/ns1:creator[1]" w:storeItemID="{6C3C8BC8-F283-45AE-878A-BAB7291924A1}"/>
                   <w:text/>
                 </w:sdtPr>
+                <w:sdtEndPr/>
                 <w:sdtContent>
                   <w:p>
                     <w:pPr>
@@ -260,9 +269,6 @@
                   </w:rPr>
                   <w:alias w:val="Dato"/>
                   <w:id w:val="13406932"/>
-                  <w:placeholder>
-                    <w:docPart w:val="874227734D61437A8EECDC1F4FBB2461"/>
-                  </w:placeholder>
                   <w:dataBinding w:prefixMappings="xmlns:ns0='http://schemas.microsoft.com/office/2006/coverPageProps'" w:xpath="/ns0:CoverPageProperties[1]/ns0:PublishDate[1]" w:storeItemID="{55AF091B-3C7A-41E3-B477-F2FDAA23CFDA}"/>
                   <w:date w:fullDate="2012-01-08T00:00:00Z">
                     <w:dateFormat w:val="dd-MM-yyyy"/>
@@ -271,6 +277,7 @@
                     <w:calendar w:val="gregorian"/>
                   </w:date>
                 </w:sdtPr>
+                <w:sdtEndPr/>
                 <w:sdtContent>
                   <w:p>
                     <w:pPr>
@@ -309,21 +316,22 @@
     </w:sdt>
     <w:sdt>
       <w:sdtPr>
+        <w:rPr>
+          <w:rFonts w:asciiTheme="minorHAnsi" w:eastAsiaTheme="minorHAnsi" w:hAnsiTheme="minorHAnsi" w:cstheme="minorBidi"/>
+          <w:b w:val="0"/>
+          <w:bCs w:val="0"/>
+          <w:color w:val="auto"/>
+          <w:sz w:val="22"/>
+          <w:szCs w:val="22"/>
+          <w:lang w:eastAsia="en-US"/>
+        </w:rPr>
         <w:id w:val="-17172767"/>
         <w:docPartObj>
           <w:docPartGallery w:val="Table of Contents"/>
           <w:docPartUnique/>
         </w:docPartObj>
       </w:sdtPr>
-      <w:sdtEndPr>
-        <w:rPr>
-          <w:rFonts w:asciiTheme="minorHAnsi" w:eastAsiaTheme="minorHAnsi" w:hAnsiTheme="minorHAnsi" w:cstheme="minorBidi"/>
-          <w:color w:val="auto"/>
-          <w:sz w:val="22"/>
-          <w:szCs w:val="22"/>
-          <w:lang w:eastAsia="en-US"/>
-        </w:rPr>
-      </w:sdtEndPr>
+      <w:sdtEndPr/>
       <w:sdtContent>
         <w:p>
           <w:pPr>
@@ -337,10 +345,13 @@
           <w:pPr>
             <w:pStyle w:val="Indholdsfortegnelse1"/>
             <w:tabs>
+              <w:tab w:val="left" w:pos="440"/>
               <w:tab w:val="right" w:leader="dot" w:pos="9628"/>
             </w:tabs>
             <w:rPr>
+              <w:rFonts w:eastAsiaTheme="minorEastAsia"/>
               <w:noProof/>
+              <w:lang w:eastAsia="da-DK"/>
             </w:rPr>
           </w:pPr>
           <w:r>
@@ -352,12 +363,27 @@
           <w:r>
             <w:fldChar w:fldCharType="separate"/>
           </w:r>
-          <w:hyperlink w:anchor="_Toc313819406" w:history="1">
+          <w:hyperlink w:anchor="_Toc313966820" w:history="1">
             <w:r>
               <w:rPr>
                 <w:rStyle w:val="Hyperlink"/>
                 <w:noProof/>
               </w:rPr>
+              <w:t>2</w:t>
+            </w:r>
+            <w:r>
+              <w:rPr>
+                <w:rFonts w:eastAsiaTheme="minorEastAsia"/>
+                <w:noProof/>
+                <w:lang w:eastAsia="da-DK"/>
+              </w:rPr>
+              <w:tab/>
+            </w:r>
+            <w:r>
+              <w:rPr>
+                <w:rStyle w:val="Hyperlink"/>
+                <w:noProof/>
+              </w:rPr>
               <w:t>Introduktion</w:t>
             </w:r>
             <w:r>
@@ -379,7 +405,7 @@
                 <w:noProof/>
                 <w:webHidden/>
               </w:rPr>
-              <w:instrText xml:space="preserve"> PAGEREF _Toc313819406 \h </w:instrText>
+              <w:instrText xml:space="preserve"> PAGEREF _Toc313966820 \h </w:instrText>
             </w:r>
             <w:r>
               <w:rPr>
@@ -400,6 +426,592 @@
                 <w:webHidden/>
               </w:rPr>
               <w:t>2</w:t>
+            </w:r>
+            <w:r>
+              <w:rPr>
+                <w:noProof/>
+                <w:webHidden/>
+              </w:rPr>
+              <w:fldChar w:fldCharType="end"/>
+            </w:r>
+          </w:hyperlink>
+        </w:p>
+        <w:p>
+          <w:pPr>
+            <w:pStyle w:val="Indholdsfortegnelse2"/>
+            <w:tabs>
+              <w:tab w:val="left" w:pos="880"/>
+              <w:tab w:val="right" w:leader="dot" w:pos="9628"/>
+            </w:tabs>
+            <w:rPr>
+              <w:noProof/>
+            </w:rPr>
+          </w:pPr>
+          <w:hyperlink w:anchor="_Toc313966821" w:history="1">
+            <w:r>
+              <w:rPr>
+                <w:rStyle w:val="Hyperlink"/>
+                <w:noProof/>
+              </w:rPr>
+              <w:t>2.1</w:t>
+            </w:r>
+            <w:r>
+              <w:rPr>
+                <w:noProof/>
+              </w:rPr>
+              <w:tab/>
+            </w:r>
+            <w:r>
+              <w:rPr>
+                <w:rStyle w:val="Hyperlink"/>
+                <w:noProof/>
+              </w:rPr>
+              <w:t>Formål</w:t>
+            </w:r>
+            <w:r>
+              <w:rPr>
+                <w:noProof/>
+                <w:webHidden/>
+              </w:rPr>
+              <w:tab/>
+            </w:r>
+            <w:r>
+              <w:rPr>
+                <w:noProof/>
+                <w:webHidden/>
+              </w:rPr>
+              <w:fldChar w:fldCharType="begin"/>
+            </w:r>
+            <w:r>
+              <w:rPr>
+                <w:noProof/>
+                <w:webHidden/>
+              </w:rPr>
+              <w:instrText xml:space="preserve"> PAGEREF _Toc313966821 \h </w:instrText>
+            </w:r>
+            <w:r>
+              <w:rPr>
+                <w:noProof/>
+                <w:webHidden/>
+              </w:rPr>
+            </w:r>
+            <w:r>
+              <w:rPr>
+                <w:noProof/>
+                <w:webHidden/>
+              </w:rPr>
+              <w:fldChar w:fldCharType="separate"/>
+            </w:r>
+            <w:r>
+              <w:rPr>
+                <w:noProof/>
+                <w:webHidden/>
+              </w:rPr>
+              <w:t>2</w:t>
+            </w:r>
+            <w:r>
+              <w:rPr>
+                <w:noProof/>
+                <w:webHidden/>
+              </w:rPr>
+              <w:fldChar w:fldCharType="end"/>
+            </w:r>
+          </w:hyperlink>
+        </w:p>
+        <w:p>
+          <w:pPr>
+            <w:pStyle w:val="Indholdsfortegnelse2"/>
+            <w:tabs>
+              <w:tab w:val="left" w:pos="880"/>
+              <w:tab w:val="right" w:leader="dot" w:pos="9628"/>
+            </w:tabs>
+            <w:rPr>
+              <w:noProof/>
+            </w:rPr>
+          </w:pPr>
+          <w:hyperlink w:anchor="_Toc313966822" w:history="1">
+            <w:r>
+              <w:rPr>
+                <w:rStyle w:val="Hyperlink"/>
+                <w:noProof/>
+              </w:rPr>
+              <w:t>2.2</w:t>
+            </w:r>
+            <w:r>
+              <w:rPr>
+                <w:noProof/>
+              </w:rPr>
+              <w:tab/>
+            </w:r>
+            <w:r>
+              <w:rPr>
+                <w:rStyle w:val="Hyperlink"/>
+                <w:noProof/>
+              </w:rPr>
+              <w:t>eXist DB og Lucene</w:t>
+            </w:r>
+            <w:r>
+              <w:rPr>
+                <w:noProof/>
+                <w:webHidden/>
+              </w:rPr>
+              <w:tab/>
+            </w:r>
+            <w:r>
+              <w:rPr>
+                <w:noProof/>
+                <w:webHidden/>
+              </w:rPr>
+              <w:fldChar w:fldCharType="begin"/>
+            </w:r>
+            <w:r>
+              <w:rPr>
+                <w:noProof/>
+                <w:webHidden/>
+              </w:rPr>
+              <w:instrText xml:space="preserve"> PAGEREF _Toc313966822 \h </w:instrText>
+            </w:r>
+            <w:r>
+              <w:rPr>
+                <w:noProof/>
+                <w:webHidden/>
+              </w:rPr>
+            </w:r>
+            <w:r>
+              <w:rPr>
+                <w:noProof/>
+                <w:webHidden/>
+              </w:rPr>
+              <w:fldChar w:fldCharType="separate"/>
+            </w:r>
+            <w:r>
+              <w:rPr>
+                <w:noProof/>
+                <w:webHidden/>
+              </w:rPr>
+              <w:t>2</w:t>
+            </w:r>
+            <w:r>
+              <w:rPr>
+                <w:noProof/>
+                <w:webHidden/>
+              </w:rPr>
+              <w:fldChar w:fldCharType="end"/>
+            </w:r>
+          </w:hyperlink>
+        </w:p>
+        <w:p>
+          <w:pPr>
+            <w:pStyle w:val="Indholdsfortegnelse1"/>
+            <w:tabs>
+              <w:tab w:val="left" w:pos="440"/>
+              <w:tab w:val="right" w:leader="dot" w:pos="9628"/>
+            </w:tabs>
+            <w:rPr>
+              <w:rFonts w:eastAsiaTheme="minorEastAsia"/>
+              <w:noProof/>
+              <w:lang w:eastAsia="da-DK"/>
+            </w:rPr>
+          </w:pPr>
+          <w:hyperlink w:anchor="_Toc313966823" w:history="1">
+            <w:r>
+              <w:rPr>
+                <w:rStyle w:val="Hyperlink"/>
+                <w:noProof/>
+              </w:rPr>
+              <w:t>3</w:t>
+            </w:r>
+            <w:r>
+              <w:rPr>
+                <w:rFonts w:eastAsiaTheme="minorEastAsia"/>
+                <w:noProof/>
+                <w:lang w:eastAsia="da-DK"/>
+              </w:rPr>
+              <w:tab/>
+            </w:r>
+            <w:r>
+              <w:rPr>
+                <w:rStyle w:val="Hyperlink"/>
+                <w:noProof/>
+              </w:rPr>
+              <w:t>Opbygning af projektet</w:t>
+            </w:r>
+            <w:r>
+              <w:rPr>
+                <w:noProof/>
+                <w:webHidden/>
+              </w:rPr>
+              <w:tab/>
+            </w:r>
+            <w:r>
+              <w:rPr>
+                <w:noProof/>
+                <w:webHidden/>
+              </w:rPr>
+              <w:fldChar w:fldCharType="begin"/>
+            </w:r>
+            <w:r>
+              <w:rPr>
+                <w:noProof/>
+                <w:webHidden/>
+              </w:rPr>
+              <w:instrText xml:space="preserve"> PAGEREF _Toc313966823 \h </w:instrText>
+            </w:r>
+            <w:r>
+              <w:rPr>
+                <w:noProof/>
+                <w:webHidden/>
+              </w:rPr>
+            </w:r>
+            <w:r>
+              <w:rPr>
+                <w:noProof/>
+                <w:webHidden/>
+              </w:rPr>
+              <w:fldChar w:fldCharType="separate"/>
+            </w:r>
+            <w:r>
+              <w:rPr>
+                <w:noProof/>
+                <w:webHidden/>
+              </w:rPr>
+              <w:t>2</w:t>
+            </w:r>
+            <w:r>
+              <w:rPr>
+                <w:noProof/>
+                <w:webHidden/>
+              </w:rPr>
+              <w:fldChar w:fldCharType="end"/>
+            </w:r>
+          </w:hyperlink>
+        </w:p>
+        <w:p>
+          <w:pPr>
+            <w:pStyle w:val="Indholdsfortegnelse2"/>
+            <w:tabs>
+              <w:tab w:val="left" w:pos="880"/>
+              <w:tab w:val="right" w:leader="dot" w:pos="9628"/>
+            </w:tabs>
+            <w:rPr>
+              <w:noProof/>
+            </w:rPr>
+          </w:pPr>
+          <w:hyperlink w:anchor="_Toc313966824" w:history="1">
+            <w:r>
+              <w:rPr>
+                <w:rStyle w:val="Hyperlink"/>
+                <w:noProof/>
+              </w:rPr>
+              <w:t>3.1</w:t>
+            </w:r>
+            <w:r>
+              <w:rPr>
+                <w:noProof/>
+              </w:rPr>
+              <w:tab/>
+            </w:r>
+            <w:r>
+              <w:rPr>
+                <w:rStyle w:val="Hyperlink"/>
+                <w:noProof/>
+              </w:rPr>
+              <w:t>Filer og mapper</w:t>
+            </w:r>
+            <w:r>
+              <w:rPr>
+                <w:noProof/>
+                <w:webHidden/>
+              </w:rPr>
+              <w:tab/>
+            </w:r>
+            <w:r>
+              <w:rPr>
+                <w:noProof/>
+                <w:webHidden/>
+              </w:rPr>
+              <w:fldChar w:fldCharType="begin"/>
+            </w:r>
+            <w:r>
+              <w:rPr>
+                <w:noProof/>
+                <w:webHidden/>
+              </w:rPr>
+              <w:instrText xml:space="preserve"> PAGEREF _Toc313966824 \h </w:instrText>
+            </w:r>
+            <w:r>
+              <w:rPr>
+                <w:noProof/>
+                <w:webHidden/>
+              </w:rPr>
+            </w:r>
+            <w:r>
+              <w:rPr>
+                <w:noProof/>
+                <w:webHidden/>
+              </w:rPr>
+              <w:fldChar w:fldCharType="separate"/>
+            </w:r>
+            <w:r>
+              <w:rPr>
+                <w:noProof/>
+                <w:webHidden/>
+              </w:rPr>
+              <w:t>2</w:t>
+            </w:r>
+            <w:r>
+              <w:rPr>
+                <w:noProof/>
+                <w:webHidden/>
+              </w:rPr>
+              <w:fldChar w:fldCharType="end"/>
+            </w:r>
+          </w:hyperlink>
+        </w:p>
+        <w:p>
+          <w:pPr>
+            <w:pStyle w:val="Indholdsfortegnelse2"/>
+            <w:tabs>
+              <w:tab w:val="left" w:pos="880"/>
+              <w:tab w:val="right" w:leader="dot" w:pos="9628"/>
+            </w:tabs>
+            <w:rPr>
+              <w:noProof/>
+            </w:rPr>
+          </w:pPr>
+          <w:hyperlink w:anchor="_Toc313966825" w:history="1">
+            <w:r>
+              <w:rPr>
+                <w:rStyle w:val="Hyperlink"/>
+                <w:noProof/>
+              </w:rPr>
+              <w:t>3.2</w:t>
+            </w:r>
+            <w:r>
+              <w:rPr>
+                <w:noProof/>
+              </w:rPr>
+              <w:tab/>
+            </w:r>
+            <w:r>
+              <w:rPr>
+                <w:rStyle w:val="Hyperlink"/>
+                <w:noProof/>
+              </w:rPr>
+              <w:t>Kodebasen</w:t>
+            </w:r>
+            <w:r>
+              <w:rPr>
+                <w:noProof/>
+                <w:webHidden/>
+              </w:rPr>
+              <w:tab/>
+            </w:r>
+            <w:r>
+              <w:rPr>
+                <w:noProof/>
+                <w:webHidden/>
+              </w:rPr>
+              <w:fldChar w:fldCharType="begin"/>
+            </w:r>
+            <w:r>
+              <w:rPr>
+                <w:noProof/>
+                <w:webHidden/>
+              </w:rPr>
+              <w:instrText xml:space="preserve"> PAGEREF _Toc313966825 \h </w:instrText>
+            </w:r>
+            <w:r>
+              <w:rPr>
+                <w:noProof/>
+                <w:webHidden/>
+              </w:rPr>
+            </w:r>
+            <w:r>
+              <w:rPr>
+                <w:noProof/>
+                <w:webHidden/>
+              </w:rPr>
+              <w:fldChar w:fldCharType="separate"/>
+            </w:r>
+            <w:r>
+              <w:rPr>
+                <w:noProof/>
+                <w:webHidden/>
+              </w:rPr>
+              <w:t>2</w:t>
+            </w:r>
+            <w:r>
+              <w:rPr>
+                <w:noProof/>
+                <w:webHidden/>
+              </w:rPr>
+              <w:fldChar w:fldCharType="end"/>
+            </w:r>
+          </w:hyperlink>
+        </w:p>
+        <w:p>
+          <w:pPr>
+            <w:pStyle w:val="Indholdsfortegnelse1"/>
+            <w:tabs>
+              <w:tab w:val="left" w:pos="440"/>
+              <w:tab w:val="right" w:leader="dot" w:pos="9628"/>
+            </w:tabs>
+            <w:rPr>
+              <w:rFonts w:eastAsiaTheme="minorEastAsia"/>
+              <w:noProof/>
+              <w:lang w:eastAsia="da-DK"/>
+            </w:rPr>
+          </w:pPr>
+          <w:hyperlink w:anchor="_Toc313966826" w:history="1">
+            <w:r>
+              <w:rPr>
+                <w:rStyle w:val="Hyperlink"/>
+                <w:noProof/>
+              </w:rPr>
+              <w:t>4</w:t>
+            </w:r>
+            <w:r>
+              <w:rPr>
+                <w:rFonts w:eastAsiaTheme="minorEastAsia"/>
+                <w:noProof/>
+                <w:lang w:eastAsia="da-DK"/>
+              </w:rPr>
+              <w:tab/>
+            </w:r>
+            <w:r>
+              <w:rPr>
+                <w:rStyle w:val="Hyperlink"/>
+                <w:noProof/>
+              </w:rPr>
+              <w:t>Opsætning</w:t>
+            </w:r>
+            <w:r>
+              <w:rPr>
+                <w:noProof/>
+                <w:webHidden/>
+              </w:rPr>
+              <w:tab/>
+            </w:r>
+            <w:r>
+              <w:rPr>
+                <w:noProof/>
+                <w:webHidden/>
+              </w:rPr>
+              <w:fldChar w:fldCharType="begin"/>
+            </w:r>
+            <w:r>
+              <w:rPr>
+                <w:noProof/>
+                <w:webHidden/>
+              </w:rPr>
+              <w:instrText xml:space="preserve"> PAGEREF _Toc313966826 \h </w:instrText>
+            </w:r>
+            <w:r>
+              <w:rPr>
+                <w:noProof/>
+                <w:webHidden/>
+              </w:rPr>
+            </w:r>
+            <w:r>
+              <w:rPr>
+                <w:noProof/>
+                <w:webHidden/>
+              </w:rPr>
+              <w:fldChar w:fldCharType="separate"/>
+            </w:r>
+            <w:r>
+              <w:rPr>
+                <w:noProof/>
+                <w:webHidden/>
+              </w:rPr>
+              <w:t>4</w:t>
+            </w:r>
+            <w:r>
+              <w:rPr>
+                <w:noProof/>
+                <w:webHidden/>
+              </w:rPr>
+              <w:fldChar w:fldCharType="end"/>
+            </w:r>
+          </w:hyperlink>
+        </w:p>
+        <w:p>
+          <w:pPr>
+            <w:pStyle w:val="Indholdsfortegnelse1"/>
+            <w:tabs>
+              <w:tab w:val="left" w:pos="440"/>
+              <w:tab w:val="right" w:leader="dot" w:pos="9628"/>
+            </w:tabs>
+            <w:rPr>
+              <w:rFonts w:eastAsiaTheme="minorEastAsia"/>
+              <w:noProof/>
+              <w:lang w:eastAsia="da-DK"/>
+            </w:rPr>
+          </w:pPr>
+          <w:hyperlink w:anchor="_Toc313966827" w:history="1">
+            <w:r>
+              <w:rPr>
+                <w:rStyle w:val="Hyperlink"/>
+                <w:noProof/>
+              </w:rPr>
+              <w:t>5</w:t>
+            </w:r>
+            <w:r>
+              <w:rPr>
+                <w:rFonts w:eastAsiaTheme="minorEastAsia"/>
+                <w:noProof/>
+                <w:lang w:eastAsia="da-DK"/>
+              </w:rPr>
+              <w:tab/>
+            </w:r>
+            <w:r>
+              <w:rPr>
+                <w:rStyle w:val="Hyperlink"/>
+                <w:noProof/>
+              </w:rPr>
+              <w:t>Denormalisering</w:t>
+            </w:r>
+            <w:r>
+              <w:rPr>
+                <w:noProof/>
+                <w:webHidden/>
+              </w:rPr>
+              <w:tab/>
+            </w:r>
+            <w:r>
+              <w:rPr>
+                <w:noProof/>
+                <w:webHidden/>
+              </w:rPr>
+              <w:fldChar w:fldCharType="begin"/>
+            </w:r>
+            <w:r>
+              <w:rPr>
+                <w:noProof/>
+                <w:webHidden/>
+              </w:rPr>
+              <w:instrText xml:space="preserve"> PAGEREF _Toc313966827 \h </w:instrText>
+            </w:r>
+            <w:r>
+              <w:rPr>
+                <w:noProof/>
+                <w:webHidden/>
+              </w:rPr>
+            </w:r>
+            <w:r>
+              <w:rPr>
+                <w:noProof/>
+                <w:webHidden/>
+              </w:rPr>
+              <w:fldChar w:fldCharType="separate"/>
+            </w:r>
+            <w:r>
+              <w:rPr>
+                <w:noProof/>
+                <w:webHidden/>
+              </w:rPr>
+              <w:t>4</w:t>
             </w:r>
             <w:r>
               <w:rPr>
@@ -422,6 +1034,18 @@
       </w:sdtContent>
     </w:sdt>
     <w:p>
+      <w:pPr>
+        <w:sectPr>
+          <w:footerReference w:type="default" r:id="rId10"/>
+          <w:footerReference w:type="first" r:id="rId11"/>
+          <w:pgSz w:w="11906" w:h="16838"/>
+          <w:pgMar w:top="1701" w:right="1134" w:bottom="1701" w:left="1134" w:header="708" w:footer="708" w:gutter="0"/>
+          <w:pgNumType w:fmt="lowerRoman" w:start="0"/>
+          <w:cols w:space="708"/>
+          <w:titlePg/>
+          <w:docGrid w:linePitch="360"/>
+        </w:sectPr>
+      </w:pPr>
       <w:r>
         <w:br w:type="page"/>
       </w:r>
@@ -430,7 +1054,7 @@
       <w:pPr>
         <w:pStyle w:val="Overskrift1"/>
       </w:pPr>
-      <w:bookmarkStart w:id="0" w:name="_Toc313819406"/>
+      <w:bookmarkStart w:id="0" w:name="_Toc313966820"/>
       <w:r>
         <w:lastRenderedPageBreak/>
         <w:t>Introduktion</w:t>
@@ -441,9 +1065,11 @@
       <w:pPr>
         <w:pStyle w:val="Overskrift2"/>
       </w:pPr>
+      <w:bookmarkStart w:id="1" w:name="_Toc313966821"/>
       <w:r>
         <w:t>Formål</w:t>
       </w:r>
+      <w:bookmarkEnd w:id="1"/>
     </w:p>
     <w:p>
       <w:r>
@@ -457,6 +1083,7 @@
       <w:pPr>
         <w:pStyle w:val="Overskrift2"/>
       </w:pPr>
+      <w:bookmarkStart w:id="2" w:name="_Toc313966822"/>
       <w:proofErr w:type="spellStart"/>
       <w:r>
         <w:t>eXist</w:t>
@@ -469,6 +1096,7 @@
       <w:r>
         <w:t>Lucene</w:t>
       </w:r>
+      <w:bookmarkEnd w:id="2"/>
       <w:proofErr w:type="spellEnd"/>
     </w:p>
     <w:p>
@@ -601,7 +1229,7 @@
       </w:r>
     </w:p>
     <w:p>
-      <w:hyperlink r:id="rId10" w:history="1">
+      <w:hyperlink r:id="rId12" w:history="1">
         <w:r>
           <w:rPr>
             <w:rStyle w:val="Hyperlink"/>
@@ -635,17 +1263,21 @@
       <w:pPr>
         <w:pStyle w:val="Overskrift1"/>
       </w:pPr>
+      <w:bookmarkStart w:id="3" w:name="_Toc313966823"/>
       <w:r>
         <w:t>Opbygning af projektet</w:t>
       </w:r>
+      <w:bookmarkEnd w:id="3"/>
     </w:p>
     <w:p>
       <w:pPr>
         <w:pStyle w:val="Overskrift2"/>
       </w:pPr>
+      <w:bookmarkStart w:id="4" w:name="_Toc313966824"/>
       <w:r>
         <w:t>Filer og mapper</w:t>
       </w:r>
+      <w:bookmarkEnd w:id="4"/>
     </w:p>
     <w:p>
       <w:r>
@@ -656,13 +1288,13 @@
       <w:tblPr>
         <w:tblStyle w:val="Tabel-Gitter"/>
         <w:tblW w:w="0" w:type="auto"/>
+        <w:tblLayout w:type="fixed"/>
         <w:tblLook w:val="04A0" w:firstRow="1" w:lastRow="0" w:firstColumn="1" w:lastColumn="0" w:noHBand="0" w:noVBand="1"/>
       </w:tblPr>
       <w:tblGrid>
         <w:gridCol w:w="2235"/>
-        <w:gridCol w:w="5472"/>
-        <w:gridCol w:w="1101"/>
-        <w:gridCol w:w="939"/>
+        <w:gridCol w:w="6378"/>
+        <w:gridCol w:w="1134"/>
       </w:tblGrid>
       <w:tr>
         <w:tc>
@@ -671,36 +1303,54 @@
             <w:shd w:val="clear" w:color="auto" w:fill="DBE5F1" w:themeFill="accent1" w:themeFillTint="33"/>
           </w:tcPr>
           <w:p>
-            <w:r>
+            <w:pPr>
+              <w:rPr>
+                <w:b/>
+              </w:rPr>
+            </w:pPr>
+            <w:r>
+              <w:rPr>
+                <w:b/>
+              </w:rPr>
               <w:t>Mappenavn</w:t>
             </w:r>
           </w:p>
         </w:tc>
         <w:tc>
           <w:tcPr>
-            <w:tcW w:w="5472" w:type="dxa"/>
+            <w:tcW w:w="6378" w:type="dxa"/>
             <w:shd w:val="clear" w:color="auto" w:fill="DBE5F1" w:themeFill="accent1" w:themeFillTint="33"/>
           </w:tcPr>
           <w:p>
-            <w:r>
+            <w:pPr>
+              <w:rPr>
+                <w:b/>
+              </w:rPr>
+            </w:pPr>
+            <w:r>
+              <w:rPr>
+                <w:b/>
+              </w:rPr>
               <w:t>Indeholder</w:t>
             </w:r>
           </w:p>
         </w:tc>
         <w:tc>
           <w:tcPr>
-            <w:tcW w:w="1101" w:type="dxa"/>
+            <w:tcW w:w="1134" w:type="dxa"/>
             <w:shd w:val="clear" w:color="auto" w:fill="DBE5F1" w:themeFill="accent1" w:themeFillTint="33"/>
           </w:tcPr>
           <w:p>
             <w:pPr>
               <w:rPr>
+                <w:b/>
                 <w:sz w:val="20"/>
                 <w:szCs w:val="20"/>
               </w:rPr>
             </w:pPr>
             <w:r>
               <w:rPr>
+                <w:b/>
                 <w:sz w:val="20"/>
                 <w:szCs w:val="20"/>
               </w:rPr>
@@ -708,58 +1358,6 @@
             </w:r>
           </w:p>
         </w:tc>
-        <w:tc>
-          <w:tcPr>
-            <w:tcW w:w="939" w:type="dxa"/>
-            <w:shd w:val="clear" w:color="auto" w:fill="DBE5F1" w:themeFill="accent1" w:themeFillTint="33"/>
-          </w:tcPr>
-          <w:p>
-            <w:pPr>
-              <w:rPr>
-                <w:sz w:val="20"/>
-                <w:szCs w:val="20"/>
-              </w:rPr>
-            </w:pPr>
-            <w:r>
-              <w:rPr>
-                <w:sz w:val="20"/>
-                <w:szCs w:val="20"/>
-              </w:rPr>
-              <w:t>L</w:t>
-            </w:r>
-            <w:r>
-              <w:rPr>
-                <w:sz w:val="20"/>
-                <w:szCs w:val="20"/>
-              </w:rPr>
-              <w:t>ægges</w:t>
-            </w:r>
-          </w:p>
-          <w:p>
-            <w:pPr>
-              <w:rPr>
-                <w:sz w:val="20"/>
-                <w:szCs w:val="20"/>
-              </w:rPr>
-            </w:pPr>
-            <w:r>
-              <w:rPr>
-                <w:sz w:val="20"/>
-                <w:szCs w:val="20"/>
-              </w:rPr>
-              <w:t xml:space="preserve">i </w:t>
-            </w:r>
-            <w:proofErr w:type="spellStart"/>
-            <w:r>
-              <w:rPr>
-                <w:sz w:val="20"/>
-                <w:szCs w:val="20"/>
-              </w:rPr>
-              <w:t>eXist</w:t>
-            </w:r>
-            <w:proofErr w:type="spellEnd"/>
-          </w:p>
-        </w:tc>
       </w:tr>
       <w:tr>
         <w:tc>
@@ -769,35 +1367,24 @@
           <w:p>
             <w:proofErr w:type="spellStart"/>
             <w:r>
-              <w:t>denormalization</w:t>
+              <w:t>dda</w:t>
             </w:r>
             <w:proofErr w:type="spellEnd"/>
           </w:p>
         </w:tc>
         <w:tc>
           <w:tcPr>
-            <w:tcW w:w="5472" w:type="dxa"/>
-          </w:tcPr>
-          <w:p>
-            <w:r>
-              <w:t>Filer</w:t>
-            </w:r>
-            <w:r>
-              <w:t xml:space="preserve"> til </w:t>
-            </w:r>
-            <w:proofErr w:type="spellStart"/>
-            <w:r>
-              <w:t>denormalisering</w:t>
-            </w:r>
-            <w:proofErr w:type="spellEnd"/>
-            <w:r>
-              <w:t xml:space="preserve"> af databasen</w:t>
-            </w:r>
-          </w:p>
-        </w:tc>
-        <w:tc>
-          <w:tcPr>
-            <w:tcW w:w="1101" w:type="dxa"/>
+            <w:tcW w:w="6378" w:type="dxa"/>
+          </w:tcPr>
+          <w:p>
+            <w:r>
+              <w:t>Filer til søgning i DDI databasen</w:t>
+            </w:r>
+          </w:p>
+        </w:tc>
+        <w:tc>
+          <w:tcPr>
+            <w:tcW w:w="1134" w:type="dxa"/>
           </w:tcPr>
           <w:p>
             <w:pPr>
@@ -808,9 +1395,44 @@
             </w:r>
           </w:p>
         </w:tc>
-        <w:tc>
-          <w:tcPr>
-            <w:tcW w:w="939" w:type="dxa"/>
+      </w:tr>
+      <w:tr>
+        <w:tc>
+          <w:tcPr>
+            <w:tcW w:w="2235" w:type="dxa"/>
+          </w:tcPr>
+          <w:p>
+            <w:proofErr w:type="spellStart"/>
+            <w:r>
+              <w:t>dda-</w:t>
+            </w:r>
+            <w:r>
+              <w:t>denormalization</w:t>
+            </w:r>
+            <w:proofErr w:type="spellEnd"/>
+          </w:p>
+        </w:tc>
+        <w:tc>
+          <w:tcPr>
+            <w:tcW w:w="6378" w:type="dxa"/>
+          </w:tcPr>
+          <w:p>
+            <w:r>
+              <w:t xml:space="preserve">Filer til </w:t>
+            </w:r>
+            <w:proofErr w:type="spellStart"/>
+            <w:r>
+              <w:t>denormalisering</w:t>
+            </w:r>
+            <w:proofErr w:type="spellEnd"/>
+            <w:r>
+              <w:t xml:space="preserve"> af databasen</w:t>
+            </w:r>
+          </w:p>
+        </w:tc>
+        <w:tc>
+          <w:tcPr>
+            <w:tcW w:w="1134" w:type="dxa"/>
           </w:tcPr>
           <w:p>
             <w:pPr>
@@ -830,54 +1452,72 @@
           <w:p>
             <w:proofErr w:type="spellStart"/>
             <w:r>
-              <w:t>doc</w:t>
+              <w:t>dda-urn</w:t>
             </w:r>
             <w:proofErr w:type="spellEnd"/>
           </w:p>
         </w:tc>
         <w:tc>
           <w:tcPr>
-            <w:tcW w:w="5472" w:type="dxa"/>
-          </w:tcPr>
-          <w:p>
-            <w:r>
-              <w:t>D</w:t>
-            </w:r>
-            <w:r>
-              <w:t xml:space="preserve">okumentation </w:t>
-            </w:r>
-            <w:r>
-              <w:t xml:space="preserve">af projektet </w:t>
-            </w:r>
-            <w:r>
-              <w:t xml:space="preserve">som Word dokument samt html-baseret beskrivelse af moduler og funktioner (á la Java </w:t>
-            </w:r>
-            <w:proofErr w:type="spellStart"/>
-            <w:r>
-              <w:t>docs</w:t>
-            </w:r>
-            <w:proofErr w:type="spellEnd"/>
-            <w:r>
-              <w:t>)</w:t>
-            </w:r>
-          </w:p>
-        </w:tc>
-        <w:tc>
-          <w:tcPr>
-            <w:tcW w:w="1101" w:type="dxa"/>
+            <w:tcW w:w="6378" w:type="dxa"/>
+          </w:tcPr>
+          <w:p>
+            <w:r>
+              <w:t xml:space="preserve">Filer til </w:t>
+            </w:r>
+            <w:r>
+              <w:t>URN resolution</w:t>
+            </w:r>
+          </w:p>
+        </w:tc>
+        <w:tc>
+          <w:tcPr>
+            <w:tcW w:w="1134" w:type="dxa"/>
           </w:tcPr>
           <w:p>
             <w:pPr>
               <w:jc w:val="center"/>
             </w:pPr>
             <w:r>
-              <w:t>Nej</w:t>
-            </w:r>
-          </w:p>
-        </w:tc>
-        <w:tc>
-          <w:tcPr>
-            <w:tcW w:w="939" w:type="dxa"/>
+              <w:t>Ja</w:t>
+            </w:r>
+          </w:p>
+        </w:tc>
+      </w:tr>
+      <w:tr>
+        <w:tc>
+          <w:tcPr>
+            <w:tcW w:w="2235" w:type="dxa"/>
+          </w:tcPr>
+          <w:p>
+            <w:proofErr w:type="spellStart"/>
+            <w:r>
+              <w:t>doc</w:t>
+            </w:r>
+            <w:proofErr w:type="spellEnd"/>
+          </w:p>
+        </w:tc>
+        <w:tc>
+          <w:tcPr>
+            <w:tcW w:w="6378" w:type="dxa"/>
+          </w:tcPr>
+          <w:p>
+            <w:r>
+              <w:t xml:space="preserve">Dokumentation af projektet som Word dokument samt html-baseret beskrivelse af moduler og funktioner (á la Java </w:t>
+            </w:r>
+            <w:proofErr w:type="spellStart"/>
+            <w:r>
+              <w:t>docs</w:t>
+            </w:r>
+            <w:proofErr w:type="spellEnd"/>
+            <w:r>
+              <w:t>)</w:t>
+            </w:r>
+          </w:p>
+        </w:tc>
+        <w:tc>
+          <w:tcPr>
+            <w:tcW w:w="1134" w:type="dxa"/>
           </w:tcPr>
           <w:p>
             <w:pPr>
@@ -897,50 +1537,31 @@
           <w:p>
             <w:proofErr w:type="spellStart"/>
             <w:r>
-              <w:t>index</w:t>
+              <w:t>JavaRestClientDDA</w:t>
             </w:r>
             <w:proofErr w:type="spellEnd"/>
           </w:p>
         </w:tc>
         <w:tc>
           <w:tcPr>
-            <w:tcW w:w="5472" w:type="dxa"/>
-          </w:tcPr>
-          <w:p>
-            <w:r>
-              <w:t>K</w:t>
-            </w:r>
-            <w:r>
-              <w:t>onfigurationsfiler</w:t>
-            </w:r>
-            <w:r>
-              <w:t xml:space="preserve"> for at konfigurere indekserne</w:t>
-            </w:r>
-          </w:p>
-        </w:tc>
-        <w:tc>
-          <w:tcPr>
-            <w:tcW w:w="1101" w:type="dxa"/>
+            <w:tcW w:w="6378" w:type="dxa"/>
+          </w:tcPr>
+          <w:p>
+            <w:r>
+              <w:t>Java testklient til test af projektets REST interface</w:t>
+            </w:r>
+          </w:p>
+        </w:tc>
+        <w:tc>
+          <w:tcPr>
+            <w:tcW w:w="1134" w:type="dxa"/>
           </w:tcPr>
           <w:p>
             <w:pPr>
               <w:jc w:val="center"/>
             </w:pPr>
             <w:r>
-              <w:t>Ja</w:t>
-            </w:r>
-          </w:p>
-        </w:tc>
-        <w:tc>
-          <w:tcPr>
-            <w:tcW w:w="939" w:type="dxa"/>
-          </w:tcPr>
-          <w:p>
-            <w:pPr>
-              <w:jc w:val="center"/>
-            </w:pPr>
-            <w:r>
-              <w:t>Ja</w:t>
+              <w:t>Nej</w:t>
             </w:r>
           </w:p>
         </w:tc>
@@ -953,225 +1574,22 @@
           <w:p>
             <w:proofErr w:type="spellStart"/>
             <w:r>
-              <w:t>JavaRestClientDDA</w:t>
+              <w:t>xml</w:t>
             </w:r>
             <w:proofErr w:type="spellEnd"/>
-          </w:p>
-        </w:tc>
-        <w:tc>
-          <w:tcPr>
-            <w:tcW w:w="5472" w:type="dxa"/>
-          </w:tcPr>
-          <w:p>
-            <w:r>
-              <w:t>Java testklient til test af projektets REST interface</w:t>
-            </w:r>
-          </w:p>
-        </w:tc>
-        <w:tc>
-          <w:tcPr>
-            <w:tcW w:w="1101" w:type="dxa"/>
-          </w:tcPr>
-          <w:p>
-            <w:pPr>
-              <w:jc w:val="center"/>
-            </w:pPr>
-            <w:r>
-              <w:t>Nej</w:t>
-            </w:r>
-          </w:p>
-        </w:tc>
-        <w:tc>
-          <w:tcPr>
-            <w:tcW w:w="939" w:type="dxa"/>
-          </w:tcPr>
-          <w:p>
-            <w:pPr>
-              <w:jc w:val="center"/>
-            </w:pPr>
-            <w:r>
-              <w:t>Nej</w:t>
-            </w:r>
-          </w:p>
-        </w:tc>
-      </w:tr>
-      <w:tr>
-        <w:tc>
-          <w:tcPr>
-            <w:tcW w:w="2235" w:type="dxa"/>
-          </w:tcPr>
-          <w:p>
+            <w:r>
+              <w:t>-sample-</w:t>
+            </w:r>
             <w:proofErr w:type="spellStart"/>
             <w:r>
-              <w:t>lib</w:t>
+              <w:t>instances</w:t>
             </w:r>
             <w:proofErr w:type="spellEnd"/>
           </w:p>
         </w:tc>
         <w:tc>
           <w:tcPr>
-            <w:tcW w:w="5472" w:type="dxa"/>
-          </w:tcPr>
-          <w:p>
-            <w:r>
-              <w:t>Moduler med søgefunktioner samt hjælpemoduler</w:t>
-            </w:r>
-          </w:p>
-        </w:tc>
-        <w:tc>
-          <w:tcPr>
-            <w:tcW w:w="1101" w:type="dxa"/>
-          </w:tcPr>
-          <w:p>
-            <w:pPr>
-              <w:jc w:val="center"/>
-            </w:pPr>
-            <w:r>
-              <w:t>Ja</w:t>
-            </w:r>
-          </w:p>
-        </w:tc>
-        <w:tc>
-          <w:tcPr>
-            <w:tcW w:w="939" w:type="dxa"/>
-          </w:tcPr>
-          <w:p>
-            <w:pPr>
-              <w:jc w:val="center"/>
-            </w:pPr>
-            <w:r>
-              <w:t>Ja</w:t>
-            </w:r>
-          </w:p>
-        </w:tc>
-      </w:tr>
-      <w:tr>
-        <w:tc>
-          <w:tcPr>
-            <w:tcW w:w="2235" w:type="dxa"/>
-          </w:tcPr>
-          <w:p>
-            <w:r>
-              <w:t>rest</w:t>
-            </w:r>
-          </w:p>
-        </w:tc>
-        <w:tc>
-          <w:tcPr>
-            <w:tcW w:w="5472" w:type="dxa"/>
-          </w:tcPr>
-          <w:p>
-            <w:r>
-              <w:t>REST interfacet</w:t>
-            </w:r>
-          </w:p>
-        </w:tc>
-        <w:tc>
-          <w:tcPr>
-            <w:tcW w:w="1101" w:type="dxa"/>
-          </w:tcPr>
-          <w:p>
-            <w:pPr>
-              <w:jc w:val="center"/>
-            </w:pPr>
-            <w:r>
-              <w:t>Ja</w:t>
-            </w:r>
-          </w:p>
-        </w:tc>
-        <w:tc>
-          <w:tcPr>
-            <w:tcW w:w="939" w:type="dxa"/>
-          </w:tcPr>
-          <w:p>
-            <w:pPr>
-              <w:jc w:val="center"/>
-            </w:pPr>
-            <w:r>
-              <w:t>Ja</w:t>
-            </w:r>
-          </w:p>
-        </w:tc>
-      </w:tr>
-      <w:tr>
-        <w:tc>
-          <w:tcPr>
-            <w:tcW w:w="2235" w:type="dxa"/>
-          </w:tcPr>
-          <w:p>
-            <w:proofErr w:type="spellStart"/>
-            <w:r>
-              <w:t>schema</w:t>
-            </w:r>
-            <w:proofErr w:type="spellEnd"/>
-          </w:p>
-        </w:tc>
-        <w:tc>
-          <w:tcPr>
-            <w:tcW w:w="5472" w:type="dxa"/>
-          </w:tcPr>
-          <w:p>
-            <w:r>
-              <w:t xml:space="preserve">XSD skemaer til beskrivelse XML typer som anvendes i projektet. Bruges ikke af </w:t>
-            </w:r>
-            <w:proofErr w:type="spellStart"/>
-            <w:r>
-              <w:t>eXist</w:t>
-            </w:r>
-            <w:proofErr w:type="spellEnd"/>
-          </w:p>
-        </w:tc>
-        <w:tc>
-          <w:tcPr>
-            <w:tcW w:w="1101" w:type="dxa"/>
-          </w:tcPr>
-          <w:p>
-            <w:pPr>
-              <w:jc w:val="center"/>
-            </w:pPr>
-            <w:r>
-              <w:t>Ja</w:t>
-            </w:r>
-          </w:p>
-        </w:tc>
-        <w:tc>
-          <w:tcPr>
-            <w:tcW w:w="939" w:type="dxa"/>
-          </w:tcPr>
-          <w:p>
-            <w:pPr>
-              <w:jc w:val="center"/>
-            </w:pPr>
-            <w:r>
-              <w:t>Nej</w:t>
-            </w:r>
-          </w:p>
-        </w:tc>
-      </w:tr>
-      <w:tr>
-        <w:tc>
-          <w:tcPr>
-            <w:tcW w:w="2235" w:type="dxa"/>
-          </w:tcPr>
-          <w:p>
-            <w:proofErr w:type="spellStart"/>
-            <w:r>
-              <w:t>xml</w:t>
-            </w:r>
-            <w:proofErr w:type="spellEnd"/>
-            <w:r>
-              <w:t>-sample-</w:t>
-            </w:r>
-            <w:proofErr w:type="spellStart"/>
-            <w:r>
-              <w:t>instances</w:t>
-            </w:r>
-            <w:proofErr w:type="spellEnd"/>
-          </w:p>
-        </w:tc>
-        <w:tc>
-          <w:tcPr>
-            <w:tcW w:w="5472" w:type="dxa"/>
+            <w:tcW w:w="6378" w:type="dxa"/>
           </w:tcPr>
           <w:p>
             <w:r>
@@ -1181,20 +1599,7 @@
         </w:tc>
         <w:tc>
           <w:tcPr>
-            <w:tcW w:w="1101" w:type="dxa"/>
-          </w:tcPr>
-          <w:p>
-            <w:pPr>
-              <w:jc w:val="center"/>
-            </w:pPr>
-            <w:r>
-              <w:t>Nej</w:t>
-            </w:r>
-          </w:p>
-        </w:tc>
-        <w:tc>
-          <w:tcPr>
-            <w:tcW w:w="939" w:type="dxa"/>
+            <w:tcW w:w="1134" w:type="dxa"/>
           </w:tcPr>
           <w:p>
             <w:pPr>
@@ -1237,11 +1642,37 @@
       <w:pPr>
         <w:pStyle w:val="Overskrift2"/>
       </w:pPr>
+      <w:bookmarkStart w:id="5" w:name="_Toc313966825"/>
       <w:r>
         <w:t>Kodebasen</w:t>
       </w:r>
+      <w:bookmarkEnd w:id="5"/>
     </w:p>
-    <w:p/>
+    <w:p>
+      <w:r>
+        <w:t>Filer til søgning i DDI databasen</w:t>
+      </w:r>
+      <w:r>
+        <w:t xml:space="preserve"> </w:t>
+      </w:r>
+      <w:r>
+        <w:t>(</w:t>
+      </w:r>
+      <w:proofErr w:type="spellStart"/>
+      <w:r>
+        <w:rPr>
+          <w:b/>
+        </w:rPr>
+        <w:t>dda</w:t>
+      </w:r>
+      <w:proofErr w:type="spellEnd"/>
+      <w:r>
+        <w:t>)</w:t>
+      </w:r>
+      <w:r>
+        <w:t>:</w:t>
+      </w:r>
+    </w:p>
     <w:tbl>
       <w:tblPr>
         <w:tblStyle w:val="Tabel-Gitter"/>
@@ -1260,8 +1691,15 @@
             <w:shd w:val="clear" w:color="auto" w:fill="DBE5F1" w:themeFill="accent1" w:themeFillTint="33"/>
           </w:tcPr>
           <w:p>
-            <w:r>
-              <w:lastRenderedPageBreak/>
+            <w:pPr>
+              <w:rPr>
+                <w:b/>
+              </w:rPr>
+            </w:pPr>
+            <w:r>
+              <w:rPr>
+                <w:b/>
+              </w:rPr>
               <w:t>Filnavn</w:t>
             </w:r>
           </w:p>
@@ -1274,12 +1712,14 @@
           <w:p>
             <w:pPr>
               <w:rPr>
+                <w:b/>
                 <w:sz w:val="20"/>
                 <w:szCs w:val="20"/>
               </w:rPr>
             </w:pPr>
             <w:r>
               <w:rPr>
+                <w:b/>
                 <w:sz w:val="20"/>
                 <w:szCs w:val="20"/>
               </w:rPr>
@@ -1295,30 +1735,26 @@
           <w:p>
             <w:pPr>
               <w:rPr>
+                <w:b/>
                 <w:sz w:val="20"/>
                 <w:szCs w:val="20"/>
               </w:rPr>
             </w:pPr>
             <w:r>
               <w:rPr>
+                <w:b/>
                 <w:sz w:val="20"/>
                 <w:szCs w:val="20"/>
               </w:rPr>
-              <w:t>Beliggenhed</w:t>
-            </w:r>
-            <w:r>
-              <w:rPr>
+              <w:t xml:space="preserve">Beliggenhed i </w:t>
+            </w:r>
+            <w:proofErr w:type="spellStart"/>
+            <w:r>
+              <w:rPr>
+                <w:b/>
                 <w:sz w:val="20"/>
                 <w:szCs w:val="20"/>
               </w:rPr>
-              <w:t xml:space="preserve"> i </w:t>
-            </w:r>
-            <w:proofErr w:type="spellStart"/>
-            <w:r>
-              <w:rPr>
-                <w:sz w:val="20"/>
-                <w:szCs w:val="20"/>
-              </w:rPr>
               <w:t>eXist</w:t>
             </w:r>
             <w:proofErr w:type="spellEnd"/>
@@ -1332,12 +1768,17 @@
             <w:gridSpan w:val="3"/>
           </w:tcPr>
           <w:p>
+            <w:pPr>
+              <w:rPr>
+                <w:b/>
+              </w:rPr>
+            </w:pPr>
             <w:proofErr w:type="spellStart"/>
             <w:r>
               <w:rPr>
                 <w:b/>
               </w:rPr>
-              <w:t>denormalization</w:t>
+              <w:t>index</w:t>
             </w:r>
             <w:proofErr w:type="spellEnd"/>
           </w:p>
@@ -1351,7 +1792,8 @@
           <w:p>
             <w:proofErr w:type="spellStart"/>
             <w:r>
-              <w:t>denormalize.xquery</w:t>
+              <w:lastRenderedPageBreak/>
+              <w:t>collection.xconf</w:t>
             </w:r>
             <w:proofErr w:type="spellEnd"/>
           </w:p>
@@ -1362,18 +1804,15 @@
           </w:tcPr>
           <w:p>
             <w:r>
-              <w:t xml:space="preserve">Opbygger </w:t>
+              <w:t xml:space="preserve">Indeks-konfigurationsfil til </w:t>
             </w:r>
             <w:proofErr w:type="spellStart"/>
             <w:r>
-              <w:t>denormaliseringsdata</w:t>
+              <w:t>hovedcollection</w:t>
             </w:r>
             <w:proofErr w:type="spellEnd"/>
             <w:r>
-              <w:t xml:space="preserve"> som bru</w:t>
-            </w:r>
-            <w:r>
-              <w:t>ges til optimering af søgningen</w:t>
+              <w:t xml:space="preserve"> som indeholder DDI data</w:t>
             </w:r>
           </w:p>
         </w:tc>
@@ -1382,20 +1821,65 @@
             <w:tcW w:w="3260" w:type="dxa"/>
           </w:tcPr>
           <w:p>
-            <w:r>
+            <w:pPr>
+              <w:rPr>
+                <w:lang w:val="en-US"/>
+              </w:rPr>
+            </w:pPr>
+            <w:r>
+              <w:rPr>
+                <w:lang w:val="en-US"/>
+              </w:rPr>
               <w:t>/</w:t>
             </w:r>
             <w:proofErr w:type="spellStart"/>
             <w:r>
+              <w:rPr>
+                <w:lang w:val="en-US"/>
+              </w:rPr>
               <w:t>db</w:t>
             </w:r>
             <w:proofErr w:type="spellEnd"/>
             <w:r>
+              <w:rPr>
+                <w:lang w:val="en-US"/>
+              </w:rPr>
+              <w:t>/system/</w:t>
+            </w:r>
+            <w:proofErr w:type="spellStart"/>
+            <w:r>
+              <w:rPr>
+                <w:lang w:val="en-US"/>
+              </w:rPr>
+              <w:t>config</w:t>
+            </w:r>
+            <w:proofErr w:type="spellEnd"/>
+            <w:r>
+              <w:rPr>
+                <w:lang w:val="en-US"/>
+              </w:rPr>
               <w:t>/</w:t>
             </w:r>
             <w:proofErr w:type="spellStart"/>
             <w:r>
-              <w:t>dda-denormalization</w:t>
+              <w:rPr>
+                <w:lang w:val="en-US"/>
+              </w:rPr>
+              <w:t>db</w:t>
+            </w:r>
+            <w:proofErr w:type="spellEnd"/>
+            <w:r>
+              <w:rPr>
+                <w:lang w:val="en-US"/>
+              </w:rPr>
+              <w:t>/</w:t>
+            </w:r>
+            <w:proofErr w:type="spellStart"/>
+            <w:r>
+              <w:rPr>
+                <w:lang w:val="en-US"/>
+              </w:rPr>
+              <w:t>dda</w:t>
             </w:r>
             <w:proofErr w:type="spellEnd"/>
           </w:p>
@@ -1418,7 +1902,7 @@
               <w:rPr>
                 <w:b/>
               </w:rPr>
-              <w:t>index</w:t>
+              <w:t>lib</w:t>
             </w:r>
             <w:proofErr w:type="spellEnd"/>
           </w:p>
@@ -1432,75 +1916,51 @@
           <w:p>
             <w:proofErr w:type="spellStart"/>
             <w:r>
+              <w:t>result-functions.xquery</w:t>
+            </w:r>
+            <w:proofErr w:type="spellEnd"/>
+          </w:p>
+        </w:tc>
+        <w:tc>
+          <w:tcPr>
+            <w:tcW w:w="4111" w:type="dxa"/>
+          </w:tcPr>
+          <w:p>
+            <w:r>
+              <w:t>Funktioner til behandling og indpakning</w:t>
+            </w:r>
+            <w:r>
+              <w:t xml:space="preserve"> af søgeresultater</w:t>
+            </w:r>
+          </w:p>
+        </w:tc>
+        <w:tc>
+          <w:tcPr>
+            <w:tcW w:w="3260" w:type="dxa"/>
+          </w:tcPr>
+          <w:p>
+            <w:r>
+              <w:t>/</w:t>
+            </w:r>
+            <w:proofErr w:type="spellStart"/>
+            <w:r>
+              <w:t>db</w:t>
+            </w:r>
+            <w:proofErr w:type="spellEnd"/>
+            <w:r>
+              <w:t>/</w:t>
+            </w:r>
+            <w:proofErr w:type="spellStart"/>
+            <w:r>
               <w:t>dda</w:t>
             </w:r>
             <w:proofErr w:type="spellEnd"/>
             <w:r>
               <w:t>/</w:t>
             </w:r>
-            <w:r>
-              <w:br/>
-            </w:r>
             <w:proofErr w:type="spellStart"/>
             <w:r>
-              <w:t>collection.xconf</w:t>
-            </w:r>
-            <w:proofErr w:type="spellEnd"/>
-          </w:p>
-        </w:tc>
-        <w:tc>
-          <w:tcPr>
-            <w:tcW w:w="4111" w:type="dxa"/>
-          </w:tcPr>
-          <w:p>
-            <w:r>
-              <w:t xml:space="preserve">Indeks-konfigurationsfil til </w:t>
-            </w:r>
-            <w:proofErr w:type="spellStart"/>
-            <w:r>
-              <w:t>hovedcollection</w:t>
-            </w:r>
-            <w:proofErr w:type="spellEnd"/>
-            <w:r>
-              <w:t xml:space="preserve"> som indeholder DDI data</w:t>
-            </w:r>
-          </w:p>
-        </w:tc>
-        <w:tc>
-          <w:tcPr>
-            <w:tcW w:w="3260" w:type="dxa"/>
-          </w:tcPr>
-          <w:p>
-            <w:r>
-              <w:t>/</w:t>
-            </w:r>
-            <w:proofErr w:type="spellStart"/>
-            <w:r>
-              <w:t>db</w:t>
-            </w:r>
-            <w:proofErr w:type="spellEnd"/>
-            <w:r>
-              <w:t>/system/</w:t>
-            </w:r>
-            <w:proofErr w:type="spellStart"/>
-            <w:r>
-              <w:t>config</w:t>
-            </w:r>
-            <w:proofErr w:type="spellEnd"/>
-            <w:r>
-              <w:t>/</w:t>
-            </w:r>
-            <w:proofErr w:type="spellStart"/>
-            <w:r>
-              <w:t>db</w:t>
-            </w:r>
-            <w:proofErr w:type="spellEnd"/>
-            <w:r>
-              <w:t>/</w:t>
-            </w:r>
-            <w:proofErr w:type="spellStart"/>
-            <w:r>
-              <w:t>dda</w:t>
+              <w:t>lib</w:t>
             </w:r>
             <w:proofErr w:type="spellEnd"/>
           </w:p>
@@ -1514,86 +1974,48 @@
           <w:p>
             <w:proofErr w:type="spellStart"/>
             <w:r>
-              <w:t>dda-denormalization</w:t>
+              <w:t>search.xquery</w:t>
             </w:r>
             <w:proofErr w:type="spellEnd"/>
+          </w:p>
+        </w:tc>
+        <w:tc>
+          <w:tcPr>
+            <w:tcW w:w="4111" w:type="dxa"/>
+          </w:tcPr>
+          <w:p>
+            <w:r>
+              <w:t>Søgefunktioner</w:t>
+            </w:r>
+          </w:p>
+        </w:tc>
+        <w:tc>
+          <w:tcPr>
+            <w:tcW w:w="3260" w:type="dxa"/>
+          </w:tcPr>
+          <w:p>
             <w:r>
               <w:t>/</w:t>
             </w:r>
-            <w:r>
-              <w:br/>
-            </w:r>
             <w:proofErr w:type="spellStart"/>
             <w:r>
-              <w:t>collection.xconf</w:t>
+              <w:t>db</w:t>
             </w:r>
             <w:proofErr w:type="spellEnd"/>
-          </w:p>
-        </w:tc>
-        <w:tc>
-          <w:tcPr>
-            <w:tcW w:w="4111" w:type="dxa"/>
-          </w:tcPr>
-          <w:p>
-            <w:r>
-              <w:t xml:space="preserve">Indeks-konfigurationsfil til </w:t>
-            </w:r>
-            <w:r>
-              <w:t xml:space="preserve">den </w:t>
+            <w:r>
+              <w:t>/</w:t>
             </w:r>
             <w:proofErr w:type="spellStart"/>
             <w:r>
-              <w:t>denormaliserede</w:t>
+              <w:t>dda</w:t>
             </w:r>
             <w:proofErr w:type="spellEnd"/>
             <w:r>
-              <w:t xml:space="preserve"> </w:t>
+              <w:t>/</w:t>
             </w:r>
             <w:proofErr w:type="spellStart"/>
             <w:r>
-              <w:t>collection</w:t>
-            </w:r>
-            <w:proofErr w:type="spellEnd"/>
-          </w:p>
-        </w:tc>
-        <w:tc>
-          <w:tcPr>
-            <w:tcW w:w="3260" w:type="dxa"/>
-          </w:tcPr>
-          <w:p>
-            <w:r>
-              <w:t>/</w:t>
-            </w:r>
-            <w:proofErr w:type="spellStart"/>
-            <w:r>
-              <w:t>db</w:t>
-            </w:r>
-            <w:proofErr w:type="spellEnd"/>
-            <w:r>
-              <w:t>/system/</w:t>
-            </w:r>
-            <w:proofErr w:type="spellStart"/>
-            <w:r>
-              <w:t>config</w:t>
-            </w:r>
-            <w:proofErr w:type="spellEnd"/>
-            <w:r>
-              <w:t>/</w:t>
-            </w:r>
-            <w:proofErr w:type="spellStart"/>
-            <w:r>
-              <w:t>db</w:t>
-            </w:r>
-            <w:proofErr w:type="spellEnd"/>
-            <w:r>
-              <w:t>/</w:t>
-            </w:r>
-            <w:r>
-              <w:t xml:space="preserve"> </w:t>
-            </w:r>
-            <w:proofErr w:type="spellStart"/>
-            <w:r>
-              <w:t>dda-denormalization</w:t>
+              <w:t>lib</w:t>
             </w:r>
             <w:proofErr w:type="spellEnd"/>
           </w:p>
@@ -1602,25 +2024,91 @@
       <w:tr>
         <w:tc>
           <w:tcPr>
+            <w:tcW w:w="9747" w:type="dxa"/>
+            <w:gridSpan w:val="3"/>
+          </w:tcPr>
+          <w:p>
+            <w:pPr>
+              <w:rPr>
+                <w:b/>
+              </w:rPr>
+            </w:pPr>
+            <w:r>
+              <w:rPr>
+                <w:b/>
+              </w:rPr>
+              <w:t>rest</w:t>
+            </w:r>
+          </w:p>
+        </w:tc>
+      </w:tr>
+      <w:tr>
+        <w:tc>
+          <w:tcPr>
             <w:tcW w:w="2376" w:type="dxa"/>
           </w:tcPr>
           <w:p>
             <w:proofErr w:type="spellStart"/>
             <w:r>
-              <w:t>dda-urn</w:t>
+              <w:t>advanced-search.xquery</w:t>
             </w:r>
             <w:proofErr w:type="spellEnd"/>
+          </w:p>
+        </w:tc>
+        <w:tc>
+          <w:tcPr>
+            <w:tcW w:w="4111" w:type="dxa"/>
+          </w:tcPr>
+          <w:p>
+            <w:r>
+              <w:t xml:space="preserve">REST </w:t>
+            </w:r>
+            <w:r>
+              <w:t>interface for avanceret søgning</w:t>
+            </w:r>
+          </w:p>
+        </w:tc>
+        <w:tc>
+          <w:tcPr>
+            <w:tcW w:w="3260" w:type="dxa"/>
+          </w:tcPr>
+          <w:p>
             <w:r>
               <w:t>/</w:t>
             </w:r>
-            <w:r>
-              <w:br/>
-            </w:r>
             <w:proofErr w:type="spellStart"/>
             <w:r>
-              <w:t>collection.xconf</w:t>
+              <w:t>db</w:t>
             </w:r>
             <w:proofErr w:type="spellEnd"/>
+            <w:r>
+              <w:t>/</w:t>
+            </w:r>
+            <w:proofErr w:type="spellStart"/>
+            <w:r>
+              <w:t>dda</w:t>
+            </w:r>
+            <w:proofErr w:type="spellEnd"/>
+            <w:r>
+              <w:t>/rest</w:t>
+            </w:r>
+          </w:p>
+        </w:tc>
+      </w:tr>
+      <w:tr>
+        <w:tc>
+          <w:tcPr>
+            <w:tcW w:w="2376" w:type="dxa"/>
+          </w:tcPr>
+          <w:p>
+            <w:r>
+              <w:t>simple-</w:t>
+            </w:r>
+            <w:proofErr w:type="spellStart"/>
+            <w:r>
+              <w:t>search.xquery</w:t>
+            </w:r>
+            <w:proofErr w:type="spellEnd"/>
           </w:p>
         </w:tc>
         <w:tc>
@@ -1628,82 +2116,59 @@
             <w:tcW w:w="4111" w:type="dxa"/>
           </w:tcPr>
           <w:p>
+            <w:r>
+              <w:t xml:space="preserve">REST interface for simpel </w:t>
+            </w:r>
+            <w:r>
+              <w:t>søgning</w:t>
+            </w:r>
+          </w:p>
+        </w:tc>
+        <w:tc>
+          <w:tcPr>
+            <w:tcW w:w="3260" w:type="dxa"/>
+          </w:tcPr>
+          <w:p>
+            <w:r>
+              <w:t>/</w:t>
+            </w:r>
+            <w:proofErr w:type="spellStart"/>
+            <w:r>
+              <w:t>db</w:t>
+            </w:r>
+            <w:proofErr w:type="spellEnd"/>
+            <w:r>
+              <w:t>/</w:t>
+            </w:r>
+            <w:proofErr w:type="spellStart"/>
+            <w:r>
+              <w:t>dda</w:t>
+            </w:r>
+            <w:proofErr w:type="spellEnd"/>
+            <w:r>
+              <w:t>/rest</w:t>
+            </w:r>
+          </w:p>
+        </w:tc>
+      </w:tr>
+      <w:tr>
+        <w:tc>
+          <w:tcPr>
+            <w:tcW w:w="9747" w:type="dxa"/>
+            <w:gridSpan w:val="3"/>
+          </w:tcPr>
+          <w:p>
             <w:pPr>
               <w:rPr>
-                <w:lang w:val="en-US"/>
+                <w:b/>
               </w:rPr>
             </w:pPr>
             <w:proofErr w:type="spellStart"/>
             <w:r>
               <w:rPr>
-                <w:lang w:val="en-US"/>
-              </w:rPr>
-              <w:t>Indeks-konfigurationsfil</w:t>
-            </w:r>
-            <w:proofErr w:type="spellEnd"/>
-            <w:r>
-              <w:rPr>
-                <w:lang w:val="en-US"/>
-              </w:rPr>
-              <w:t xml:space="preserve"> </w:t>
-            </w:r>
-            <w:proofErr w:type="spellStart"/>
-            <w:r>
-              <w:rPr>
-                <w:lang w:val="en-US"/>
-              </w:rPr>
-              <w:t>til</w:t>
-            </w:r>
-            <w:proofErr w:type="spellEnd"/>
-            <w:r>
-              <w:rPr>
-                <w:lang w:val="en-US"/>
-              </w:rPr>
-              <w:t xml:space="preserve"> </w:t>
-            </w:r>
-            <w:r>
-              <w:rPr>
-                <w:lang w:val="en-US"/>
-              </w:rPr>
-              <w:t>URN resolution collection</w:t>
-            </w:r>
-          </w:p>
-        </w:tc>
-        <w:tc>
-          <w:tcPr>
-            <w:tcW w:w="3260" w:type="dxa"/>
-          </w:tcPr>
-          <w:p>
-            <w:r>
-              <w:t>/</w:t>
-            </w:r>
-            <w:proofErr w:type="spellStart"/>
-            <w:r>
-              <w:t>db</w:t>
-            </w:r>
-            <w:proofErr w:type="spellEnd"/>
-            <w:r>
-              <w:t>/system/</w:t>
-            </w:r>
-            <w:proofErr w:type="spellStart"/>
-            <w:r>
-              <w:t>config</w:t>
-            </w:r>
-            <w:proofErr w:type="spellEnd"/>
-            <w:r>
-              <w:t>/</w:t>
-            </w:r>
-            <w:proofErr w:type="spellStart"/>
-            <w:r>
-              <w:t>db</w:t>
-            </w:r>
-            <w:proofErr w:type="spellEnd"/>
-            <w:r>
-              <w:t xml:space="preserve">/ </w:t>
-            </w:r>
-            <w:proofErr w:type="spellStart"/>
-            <w:r>
-              <w:t>dda-urn</w:t>
+                <w:b/>
+              </w:rPr>
+              <w:t>schema</w:t>
             </w:r>
             <w:proofErr w:type="spellEnd"/>
           </w:p>
@@ -1712,23 +2177,44 @@
       <w:tr>
         <w:tc>
           <w:tcPr>
-            <w:tcW w:w="9747" w:type="dxa"/>
-            <w:gridSpan w:val="3"/>
-          </w:tcPr>
-          <w:p>
-            <w:pPr>
-              <w:rPr>
-                <w:b/>
-              </w:rPr>
-            </w:pPr>
+            <w:tcW w:w="2376" w:type="dxa"/>
+          </w:tcPr>
+          <w:p>
             <w:proofErr w:type="spellStart"/>
             <w:r>
-              <w:rPr>
-                <w:b/>
-              </w:rPr>
-              <w:t>lib</w:t>
+              <w:t>result</w:t>
             </w:r>
             <w:proofErr w:type="spellEnd"/>
+            <w:r>
+              <w:t>/</w:t>
+            </w:r>
+            <w:r>
+              <w:br/>
+              <w:t>ddieditor-lightxmlobject.xsd</w:t>
+            </w:r>
+          </w:p>
+        </w:tc>
+        <w:tc>
+          <w:tcPr>
+            <w:tcW w:w="4111" w:type="dxa"/>
+          </w:tcPr>
+          <w:p>
+            <w:r>
+              <w:t>Forma</w:t>
+            </w:r>
+            <w:r>
+              <w:t>tet som resultater returneres i</w:t>
+            </w:r>
+          </w:p>
+        </w:tc>
+        <w:tc>
+          <w:tcPr>
+            <w:tcW w:w="3260" w:type="dxa"/>
+          </w:tcPr>
+          <w:p>
+            <w:r>
+              <w:t>Lægges ikke ind</w:t>
+            </w:r>
           </w:p>
         </w:tc>
       </w:tr>
@@ -1740,9 +2226,16 @@
           <w:p>
             <w:proofErr w:type="spellStart"/>
             <w:r>
-              <w:t>result-functions.xquery</w:t>
+              <w:t>result</w:t>
             </w:r>
             <w:proofErr w:type="spellEnd"/>
+            <w:r>
+              <w:t>/</w:t>
+            </w:r>
+            <w:r>
+              <w:br/>
+              <w:t>result-metadata.xsd</w:t>
+            </w:r>
           </w:p>
         </w:tc>
         <w:tc>
@@ -1751,10 +2244,7 @@
           </w:tcPr>
           <w:p>
             <w:r>
-              <w:t>Funktioner til behandling og indpakning</w:t>
-            </w:r>
-            <w:r>
-              <w:t xml:space="preserve"> af søgeresultater</w:t>
+              <w:t>Beskriver resultatet (antal hits, antal sider, aktuel side, osv.)</w:t>
             </w:r>
           </w:p>
         </w:tc>
@@ -1764,29 +2254,8 @@
           </w:tcPr>
           <w:p>
             <w:r>
-              <w:t>/</w:t>
-            </w:r>
-            <w:proofErr w:type="spellStart"/>
-            <w:r>
-              <w:t>db</w:t>
-            </w:r>
-            <w:proofErr w:type="spellEnd"/>
-            <w:r>
-              <w:t>/</w:t>
-            </w:r>
-            <w:proofErr w:type="spellStart"/>
-            <w:r>
-              <w:t>dda</w:t>
-            </w:r>
-            <w:proofErr w:type="spellEnd"/>
-            <w:r>
-              <w:t>/</w:t>
-            </w:r>
-            <w:proofErr w:type="spellStart"/>
-            <w:r>
-              <w:t>lib</w:t>
-            </w:r>
-            <w:proofErr w:type="spellEnd"/>
+              <w:t>Lægges ikke ind</w:t>
+            </w:r>
           </w:p>
         </w:tc>
       </w:tr>
@@ -1796,11 +2265,24 @@
             <w:tcW w:w="2376" w:type="dxa"/>
           </w:tcPr>
           <w:p>
-            <w:proofErr w:type="spellStart"/>
-            <w:r>
-              <w:t>search.xquery</w:t>
-            </w:r>
-            <w:proofErr w:type="spellEnd"/>
+            <w:pPr>
+              <w:rPr>
+                <w:lang w:val="en-US"/>
+              </w:rPr>
+            </w:pPr>
+            <w:r>
+              <w:rPr>
+                <w:lang w:val="en-US"/>
+              </w:rPr>
+              <w:t>search/</w:t>
+            </w:r>
+            <w:r>
+              <w:rPr>
+                <w:lang w:val="en-US"/>
+              </w:rPr>
+              <w:br/>
+              <w:t>advanced-search-parameters.xsd</w:t>
+            </w:r>
           </w:p>
         </w:tc>
         <w:tc>
@@ -1809,7 +2291,10 @@
           </w:tcPr>
           <w:p>
             <w:r>
-              <w:t>Søgefunktioner</w:t>
+              <w:t>Formatet a</w:t>
+            </w:r>
+            <w:r>
+              <w:t>f parameteret til avanceret søgning</w:t>
             </w:r>
           </w:p>
         </w:tc>
@@ -1819,29 +2304,8 @@
           </w:tcPr>
           <w:p>
             <w:r>
-              <w:t>/</w:t>
-            </w:r>
-            <w:proofErr w:type="spellStart"/>
-            <w:r>
-              <w:t>db</w:t>
-            </w:r>
-            <w:proofErr w:type="spellEnd"/>
-            <w:r>
-              <w:t>/</w:t>
-            </w:r>
-            <w:proofErr w:type="spellStart"/>
-            <w:r>
-              <w:t>dda</w:t>
-            </w:r>
-            <w:proofErr w:type="spellEnd"/>
-            <w:r>
-              <w:t>/</w:t>
-            </w:r>
-            <w:proofErr w:type="spellStart"/>
-            <w:r>
-              <w:t>lib</w:t>
-            </w:r>
-            <w:proofErr w:type="spellEnd"/>
+              <w:t>Lægges ikke ind</w:t>
+            </w:r>
           </w:p>
         </w:tc>
       </w:tr>
@@ -1853,9 +2317,16 @@
           <w:p>
             <w:proofErr w:type="spellStart"/>
             <w:r>
-              <w:t>urn.xquery</w:t>
+              <w:t>search</w:t>
             </w:r>
             <w:proofErr w:type="spellEnd"/>
+            <w:r>
+              <w:t>/</w:t>
+            </w:r>
+            <w:r>
+              <w:br/>
+              <w:t>scope.xsd</w:t>
+            </w:r>
           </w:p>
         </w:tc>
         <w:tc>
@@ -1864,7 +2335,7 @@
           </w:tcPr>
           <w:p>
             <w:r>
-              <w:t>Funktioner til URN resolution</w:t>
+              <w:t>Angiver ønskede DDI elementer (enten dem som ønskes fremsøgt eller dem som ønskes vist som referencer)</w:t>
             </w:r>
           </w:p>
         </w:tc>
@@ -1874,49 +2345,66 @@
           </w:tcPr>
           <w:p>
             <w:r>
-              <w:t>/</w:t>
-            </w:r>
-            <w:proofErr w:type="spellStart"/>
-            <w:r>
-              <w:t>db</w:t>
-            </w:r>
-            <w:proofErr w:type="spellEnd"/>
-            <w:r>
-              <w:t>/</w:t>
-            </w:r>
-            <w:proofErr w:type="spellStart"/>
-            <w:r>
-              <w:t>dda</w:t>
-            </w:r>
-            <w:proofErr w:type="spellEnd"/>
-            <w:r>
-              <w:t>/</w:t>
-            </w:r>
-            <w:proofErr w:type="spellStart"/>
-            <w:r>
-              <w:t>lib</w:t>
-            </w:r>
-            <w:proofErr w:type="spellEnd"/>
+              <w:t>Lægges ikke ind</w:t>
+            </w:r>
           </w:p>
         </w:tc>
       </w:tr>
       <w:tr>
         <w:tc>
           <w:tcPr>
-            <w:tcW w:w="9747" w:type="dxa"/>
-            <w:gridSpan w:val="3"/>
-          </w:tcPr>
-          <w:p>
-            <w:pPr>
-              <w:rPr>
-                <w:b/>
-              </w:rPr>
-            </w:pPr>
-            <w:r>
-              <w:rPr>
-                <w:b/>
-              </w:rPr>
-              <w:t>rest</w:t>
+            <w:tcW w:w="2376" w:type="dxa"/>
+          </w:tcPr>
+          <w:p>
+            <w:proofErr w:type="spellStart"/>
+            <w:r>
+              <w:t>search</w:t>
+            </w:r>
+            <w:proofErr w:type="spellEnd"/>
+            <w:r>
+              <w:t>/</w:t>
+            </w:r>
+            <w:r>
+              <w:br/>
+              <w:t>search-metadata.xsd</w:t>
+            </w:r>
+          </w:p>
+        </w:tc>
+        <w:tc>
+          <w:tcPr>
+            <w:tcW w:w="4111" w:type="dxa"/>
+          </w:tcPr>
+          <w:p>
+            <w:r>
+              <w:t xml:space="preserve">Beskriver </w:t>
+            </w:r>
+            <w:r>
+              <w:t>søgningen</w:t>
+            </w:r>
+            <w:r>
+              <w:t xml:space="preserve"> (</w:t>
+            </w:r>
+            <w:r>
+              <w:t>ønsket antal resultater pr. side</w:t>
+            </w:r>
+            <w:r>
+              <w:t xml:space="preserve">, </w:t>
+            </w:r>
+            <w:r>
+              <w:t>anmodet side</w:t>
+            </w:r>
+            <w:r>
+              <w:t>, osv.)</w:t>
+            </w:r>
+          </w:p>
+        </w:tc>
+        <w:tc>
+          <w:tcPr>
+            <w:tcW w:w="3260" w:type="dxa"/>
+          </w:tcPr>
+          <w:p>
+            <w:r>
+              <w:t>Lægges ikke ind</w:t>
             </w:r>
           </w:p>
         </w:tc>
@@ -1927,489 +2415,21 @@
             <w:tcW w:w="2376" w:type="dxa"/>
           </w:tcPr>
           <w:p>
-            <w:proofErr w:type="spellStart"/>
-            <w:r>
-              <w:t>advanced-search.xquery</w:t>
-            </w:r>
-            <w:proofErr w:type="spellEnd"/>
-          </w:p>
-        </w:tc>
-        <w:tc>
-          <w:tcPr>
-            <w:tcW w:w="4111" w:type="dxa"/>
-          </w:tcPr>
-          <w:p>
-            <w:r>
-              <w:t xml:space="preserve">REST </w:t>
-            </w:r>
-            <w:r>
-              <w:t>interface for avanceret søgning</w:t>
-            </w:r>
-          </w:p>
-        </w:tc>
-        <w:tc>
-          <w:tcPr>
-            <w:tcW w:w="3260" w:type="dxa"/>
-          </w:tcPr>
-          <w:p>
-            <w:r>
-              <w:t>/</w:t>
-            </w:r>
-            <w:proofErr w:type="spellStart"/>
-            <w:r>
-              <w:t>db</w:t>
-            </w:r>
-            <w:proofErr w:type="spellEnd"/>
-            <w:r>
-              <w:t>/</w:t>
-            </w:r>
-            <w:proofErr w:type="spellStart"/>
-            <w:r>
-              <w:t>dda</w:t>
-            </w:r>
-            <w:proofErr w:type="spellEnd"/>
-            <w:r>
-              <w:t>/rest</w:t>
-            </w:r>
-          </w:p>
-        </w:tc>
-      </w:tr>
-      <w:tr>
-        <w:tc>
-          <w:tcPr>
-            <w:tcW w:w="2376" w:type="dxa"/>
-          </w:tcPr>
-          <w:p>
-            <w:r>
-              <w:t>simple-</w:t>
-            </w:r>
-            <w:proofErr w:type="spellStart"/>
-            <w:r>
-              <w:t>search.xquery</w:t>
-            </w:r>
-            <w:proofErr w:type="spellEnd"/>
-          </w:p>
-        </w:tc>
-        <w:tc>
-          <w:tcPr>
-            <w:tcW w:w="4111" w:type="dxa"/>
-          </w:tcPr>
-          <w:p>
-            <w:r>
-              <w:t>REST interface for</w:t>
-            </w:r>
-            <w:r>
-              <w:t xml:space="preserve"> simpel </w:t>
-            </w:r>
-            <w:r>
-              <w:t>søgning</w:t>
-            </w:r>
-          </w:p>
-        </w:tc>
-        <w:tc>
-          <w:tcPr>
-            <w:tcW w:w="3260" w:type="dxa"/>
-          </w:tcPr>
-          <w:p>
-            <w:r>
-              <w:t>/</w:t>
-            </w:r>
-            <w:proofErr w:type="spellStart"/>
-            <w:r>
-              <w:t>db</w:t>
-            </w:r>
-            <w:proofErr w:type="spellEnd"/>
-            <w:r>
-              <w:t>/</w:t>
-            </w:r>
-            <w:proofErr w:type="spellStart"/>
-            <w:r>
-              <w:t>dda</w:t>
-            </w:r>
-            <w:proofErr w:type="spellEnd"/>
-            <w:r>
-              <w:t>/rest</w:t>
-            </w:r>
-          </w:p>
-        </w:tc>
-      </w:tr>
-      <w:tr>
-        <w:tc>
-          <w:tcPr>
-            <w:tcW w:w="2376" w:type="dxa"/>
-          </w:tcPr>
-          <w:p>
-            <w:proofErr w:type="spellStart"/>
-            <w:r>
-              <w:t>urn-resolution.xquery</w:t>
-            </w:r>
-            <w:proofErr w:type="spellEnd"/>
-          </w:p>
-        </w:tc>
-        <w:tc>
-          <w:tcPr>
-            <w:tcW w:w="4111" w:type="dxa"/>
-          </w:tcPr>
-          <w:p>
-            <w:r>
-              <w:t>REST interface for</w:t>
-            </w:r>
-            <w:r>
-              <w:t xml:space="preserve"> URN resolution</w:t>
-            </w:r>
-          </w:p>
-        </w:tc>
-        <w:tc>
-          <w:tcPr>
-            <w:tcW w:w="3260" w:type="dxa"/>
-          </w:tcPr>
-          <w:p>
-            <w:r>
-              <w:t>/</w:t>
-            </w:r>
-            <w:proofErr w:type="spellStart"/>
-            <w:r>
-              <w:t>db</w:t>
-            </w:r>
-            <w:proofErr w:type="spellEnd"/>
-            <w:r>
-              <w:t>/</w:t>
-            </w:r>
-            <w:proofErr w:type="spellStart"/>
-            <w:r>
-              <w:t>dda</w:t>
-            </w:r>
-            <w:proofErr w:type="spellEnd"/>
-            <w:r>
-              <w:t>/rest</w:t>
-            </w:r>
-          </w:p>
-        </w:tc>
-      </w:tr>
-      <w:tr>
-        <w:tc>
-          <w:tcPr>
-            <w:tcW w:w="9747" w:type="dxa"/>
-            <w:gridSpan w:val="3"/>
-          </w:tcPr>
-          <w:p>
             <w:pPr>
               <w:rPr>
-                <w:b/>
+                <w:lang w:val="en-US"/>
               </w:rPr>
             </w:pPr>
-            <w:proofErr w:type="spellStart"/>
-            <w:r>
-              <w:rPr>
-                <w:b/>
-              </w:rPr>
-              <w:t>schema</w:t>
-            </w:r>
-            <w:proofErr w:type="spellEnd"/>
-          </w:p>
-        </w:tc>
-      </w:tr>
-      <w:tr>
-        <w:tc>
-          <w:tcPr>
-            <w:tcW w:w="2376" w:type="dxa"/>
-          </w:tcPr>
-          <w:p>
-            <w:proofErr w:type="spellStart"/>
-            <w:r>
-              <w:t>denormalization</w:t>
-            </w:r>
-            <w:proofErr w:type="spellEnd"/>
-            <w:r>
-              <w:t>/</w:t>
-            </w:r>
-            <w:r>
-              <w:br/>
-              <w:t>denormalized-ddi.xsd</w:t>
-            </w:r>
-          </w:p>
-        </w:tc>
-        <w:tc>
-          <w:tcPr>
-            <w:tcW w:w="4111" w:type="dxa"/>
-          </w:tcPr>
-          <w:p>
-            <w:r>
-              <w:t>Formatet af</w:t>
-            </w:r>
-            <w:r>
-              <w:t xml:space="preserve"> den </w:t>
-            </w:r>
-            <w:proofErr w:type="spellStart"/>
-            <w:r>
-              <w:t>denormaliserede</w:t>
-            </w:r>
-            <w:proofErr w:type="spellEnd"/>
-            <w:r>
-              <w:t xml:space="preserve"> </w:t>
-            </w:r>
-            <w:proofErr w:type="spellStart"/>
-            <w:r>
-              <w:t>collection</w:t>
-            </w:r>
-            <w:proofErr w:type="spellEnd"/>
-          </w:p>
-        </w:tc>
-        <w:tc>
-          <w:tcPr>
-            <w:tcW w:w="3260" w:type="dxa"/>
-          </w:tcPr>
-          <w:p>
-            <w:r>
-              <w:t>-</w:t>
-            </w:r>
-          </w:p>
-        </w:tc>
-      </w:tr>
-      <w:tr>
-        <w:tc>
-          <w:tcPr>
-            <w:tcW w:w="2376" w:type="dxa"/>
-          </w:tcPr>
-          <w:p>
-            <w:proofErr w:type="spellStart"/>
-            <w:r>
-              <w:t>result</w:t>
-            </w:r>
-            <w:proofErr w:type="spellEnd"/>
-            <w:r>
-              <w:t>/</w:t>
-            </w:r>
-            <w:r>
-              <w:br/>
-              <w:t>ddieditor-lightxmlobject.xsd</w:t>
-            </w:r>
-          </w:p>
-        </w:tc>
-        <w:tc>
-          <w:tcPr>
-            <w:tcW w:w="4111" w:type="dxa"/>
-          </w:tcPr>
-          <w:p>
-            <w:r>
-              <w:t>Forma</w:t>
-            </w:r>
-            <w:r>
-              <w:t>tet som resultater returneres i</w:t>
-            </w:r>
-          </w:p>
-        </w:tc>
-        <w:tc>
-          <w:tcPr>
-            <w:tcW w:w="3260" w:type="dxa"/>
-          </w:tcPr>
-          <w:p>
-            <w:r>
-              <w:t>-</w:t>
-            </w:r>
-          </w:p>
-        </w:tc>
-      </w:tr>
-      <w:tr>
-        <w:tc>
-          <w:tcPr>
-            <w:tcW w:w="2376" w:type="dxa"/>
-          </w:tcPr>
-          <w:p>
-            <w:proofErr w:type="spellStart"/>
-            <w:r>
-              <w:t>result</w:t>
-            </w:r>
-            <w:proofErr w:type="spellEnd"/>
-            <w:r>
-              <w:t>/</w:t>
-            </w:r>
-            <w:r>
-              <w:br/>
-              <w:t>result-metadata.xsd</w:t>
-            </w:r>
-          </w:p>
-        </w:tc>
-        <w:tc>
-          <w:tcPr>
-            <w:tcW w:w="4111" w:type="dxa"/>
-          </w:tcPr>
-          <w:p>
-            <w:r>
-              <w:t>Beskriver resultatet (antal hits, antal sider, aktuel side, osv.)</w:t>
-            </w:r>
-          </w:p>
-        </w:tc>
-        <w:tc>
-          <w:tcPr>
-            <w:tcW w:w="3260" w:type="dxa"/>
-          </w:tcPr>
-          <w:p>
-            <w:r>
-              <w:t>-</w:t>
-            </w:r>
-          </w:p>
-        </w:tc>
-      </w:tr>
-      <w:tr>
-        <w:tc>
-          <w:tcPr>
-            <w:tcW w:w="2376" w:type="dxa"/>
-          </w:tcPr>
-          <w:p>
-            <w:proofErr w:type="spellStart"/>
-            <w:r>
-              <w:t>search</w:t>
-            </w:r>
-            <w:proofErr w:type="spellEnd"/>
-            <w:r>
-              <w:t>/</w:t>
-            </w:r>
-            <w:r>
-              <w:br/>
-              <w:t>advanced-search-parameters.xsd</w:t>
-            </w:r>
-          </w:p>
-        </w:tc>
-        <w:tc>
-          <w:tcPr>
-            <w:tcW w:w="4111" w:type="dxa"/>
-          </w:tcPr>
-          <w:p>
-            <w:r>
-              <w:t>Formatet a</w:t>
-            </w:r>
-            <w:r>
-              <w:t>f parameteret til avanceret søgning</w:t>
-            </w:r>
-          </w:p>
-        </w:tc>
-        <w:tc>
-          <w:tcPr>
-            <w:tcW w:w="3260" w:type="dxa"/>
-          </w:tcPr>
-          <w:p>
-            <w:r>
-              <w:t>-</w:t>
-            </w:r>
-          </w:p>
-        </w:tc>
-      </w:tr>
-      <w:tr>
-        <w:tc>
-          <w:tcPr>
-            <w:tcW w:w="2376" w:type="dxa"/>
-          </w:tcPr>
-          <w:p>
-            <w:proofErr w:type="spellStart"/>
-            <w:r>
-              <w:t>search</w:t>
-            </w:r>
-            <w:proofErr w:type="spellEnd"/>
-            <w:r>
-              <w:t>/</w:t>
-            </w:r>
-            <w:r>
-              <w:br/>
-              <w:t>scope.xsd</w:t>
-            </w:r>
-          </w:p>
-        </w:tc>
-        <w:tc>
-          <w:tcPr>
-            <w:tcW w:w="4111" w:type="dxa"/>
-          </w:tcPr>
-          <w:p>
-            <w:r>
-              <w:t>Angiver ønskede DDI elementer (enten dem som ønskes fremsøgt eller dem som ønskes vist som referencer)</w:t>
-            </w:r>
-          </w:p>
-        </w:tc>
-        <w:tc>
-          <w:tcPr>
-            <w:tcW w:w="3260" w:type="dxa"/>
-          </w:tcPr>
-          <w:p>
-            <w:r>
-              <w:t>-</w:t>
-            </w:r>
-          </w:p>
-        </w:tc>
-      </w:tr>
-      <w:tr>
-        <w:tc>
-          <w:tcPr>
-            <w:tcW w:w="2376" w:type="dxa"/>
-          </w:tcPr>
-          <w:p>
-            <w:proofErr w:type="spellStart"/>
-            <w:r>
-              <w:t>search</w:t>
-            </w:r>
-            <w:proofErr w:type="spellEnd"/>
-            <w:r>
-              <w:t>/</w:t>
-            </w:r>
-            <w:r>
-              <w:br/>
-              <w:t>search-metadata.xsd</w:t>
-            </w:r>
-          </w:p>
-        </w:tc>
-        <w:tc>
-          <w:tcPr>
-            <w:tcW w:w="4111" w:type="dxa"/>
-          </w:tcPr>
-          <w:p>
-            <w:r>
-              <w:t xml:space="preserve">Beskriver </w:t>
-            </w:r>
-            <w:r>
-              <w:t>søgningen</w:t>
-            </w:r>
-            <w:r>
-              <w:t xml:space="preserve"> (</w:t>
-            </w:r>
-            <w:r>
-              <w:t>ønsket antal resultater pr. side</w:t>
-            </w:r>
-            <w:r>
-              <w:t xml:space="preserve">, </w:t>
-            </w:r>
-            <w:r>
-              <w:t>anmodet side</w:t>
-            </w:r>
-            <w:r>
-              <w:t>, osv.)</w:t>
-            </w:r>
-          </w:p>
-        </w:tc>
-        <w:tc>
-          <w:tcPr>
-            <w:tcW w:w="3260" w:type="dxa"/>
-          </w:tcPr>
-          <w:p>
-            <w:r>
-              <w:t>-</w:t>
-            </w:r>
-          </w:p>
-        </w:tc>
-      </w:tr>
-      <w:tr>
-        <w:tc>
-          <w:tcPr>
-            <w:tcW w:w="2376" w:type="dxa"/>
-          </w:tcPr>
-          <w:p>
-            <w:proofErr w:type="spellStart"/>
-            <w:r>
-              <w:t>search</w:t>
-            </w:r>
-            <w:proofErr w:type="spellEnd"/>
-            <w:r>
-              <w:t>/</w:t>
-            </w:r>
-            <w:r>
+            <w:r>
+              <w:rPr>
+                <w:lang w:val="en-US"/>
+              </w:rPr>
+              <w:t>search/</w:t>
+            </w:r>
+            <w:r>
+              <w:rPr>
+                <w:lang w:val="en-US"/>
+              </w:rPr>
               <w:br/>
               <w:t>simple-search-parameters.xsd</w:t>
             </w:r>
@@ -2424,10 +2444,7 @@
               <w:t>Formatet a</w:t>
             </w:r>
             <w:r>
-              <w:t xml:space="preserve">f parameteret til </w:t>
-            </w:r>
-            <w:r>
-              <w:t>simpel søgning</w:t>
+              <w:t>f parameteret til simpel søgning</w:t>
             </w:r>
           </w:p>
         </w:tc>
@@ -2440,7 +2457,7 @@
               <w:keepNext/>
             </w:pPr>
             <w:r>
-              <w:t>-</w:t>
+              <w:t>Lægges ikke ind</w:t>
             </w:r>
           </w:p>
         </w:tc>
@@ -2451,7 +2468,6 @@
         <w:pStyle w:val="Billedtekst"/>
         <w:jc w:val="center"/>
       </w:pPr>
-      <w:bookmarkStart w:id="1" w:name="_Ref313825619"/>
       <w:r>
         <w:t xml:space="preserve">Tabel </w:t>
       </w:r>
@@ -2463,9 +2479,865 @@
           <w:t>2</w:t>
         </w:r>
       </w:fldSimple>
-      <w:bookmarkEnd w:id="1"/>
-      <w:r>
-        <w:t xml:space="preserve"> - Oversigt over filer som indgår i kodebasen</w:t>
+      <w:r>
+        <w:t xml:space="preserve"> - forklaring og placering af filer i </w:t>
+      </w:r>
+      <w:proofErr w:type="spellStart"/>
+      <w:r>
+        <w:rPr>
+          <w:i/>
+        </w:rPr>
+        <w:t>dda</w:t>
+      </w:r>
+      <w:proofErr w:type="spellEnd"/>
+      <w:r>
+        <w:t xml:space="preserve"> mappen</w:t>
+      </w:r>
+    </w:p>
+    <w:p>
+      <w:r>
+        <w:t xml:space="preserve">Filer til </w:t>
+      </w:r>
+      <w:proofErr w:type="spellStart"/>
+      <w:r>
+        <w:t>denormalisering</w:t>
+      </w:r>
+      <w:proofErr w:type="spellEnd"/>
+      <w:r>
+        <w:t xml:space="preserve"> af databasen</w:t>
+      </w:r>
+      <w:r>
+        <w:t xml:space="preserve"> (</w:t>
+      </w:r>
+      <w:proofErr w:type="spellStart"/>
+      <w:r>
+        <w:rPr>
+          <w:b/>
+        </w:rPr>
+        <w:t>dda-denormalization</w:t>
+      </w:r>
+      <w:proofErr w:type="spellEnd"/>
+      <w:r>
+        <w:t>)</w:t>
+      </w:r>
+    </w:p>
+    <w:tbl>
+      <w:tblPr>
+        <w:tblStyle w:val="Tabel-Gitter"/>
+        <w:tblW w:w="0" w:type="auto"/>
+        <w:tblLook w:val="04A0" w:firstRow="1" w:lastRow="0" w:firstColumn="1" w:lastColumn="0" w:noHBand="0" w:noVBand="1"/>
+      </w:tblPr>
+      <w:tblGrid>
+        <w:gridCol w:w="2376"/>
+        <w:gridCol w:w="4111"/>
+        <w:gridCol w:w="3260"/>
+      </w:tblGrid>
+      <w:tr>
+        <w:tc>
+          <w:tcPr>
+            <w:tcW w:w="2376" w:type="dxa"/>
+            <w:shd w:val="clear" w:color="auto" w:fill="DBE5F1" w:themeFill="accent1" w:themeFillTint="33"/>
+          </w:tcPr>
+          <w:p>
+            <w:pPr>
+              <w:rPr>
+                <w:b/>
+              </w:rPr>
+            </w:pPr>
+            <w:r>
+              <w:rPr>
+                <w:b/>
+              </w:rPr>
+              <w:t>Filnavn</w:t>
+            </w:r>
+          </w:p>
+        </w:tc>
+        <w:tc>
+          <w:tcPr>
+            <w:tcW w:w="4111" w:type="dxa"/>
+            <w:shd w:val="clear" w:color="auto" w:fill="DBE5F1" w:themeFill="accent1" w:themeFillTint="33"/>
+          </w:tcPr>
+          <w:p>
+            <w:pPr>
+              <w:rPr>
+                <w:b/>
+                <w:sz w:val="20"/>
+                <w:szCs w:val="20"/>
+              </w:rPr>
+            </w:pPr>
+            <w:r>
+              <w:rPr>
+                <w:b/>
+                <w:sz w:val="20"/>
+                <w:szCs w:val="20"/>
+              </w:rPr>
+              <w:t>Beskrivelse</w:t>
+            </w:r>
+          </w:p>
+        </w:tc>
+        <w:tc>
+          <w:tcPr>
+            <w:tcW w:w="3260" w:type="dxa"/>
+            <w:shd w:val="clear" w:color="auto" w:fill="DBE5F1" w:themeFill="accent1" w:themeFillTint="33"/>
+          </w:tcPr>
+          <w:p>
+            <w:pPr>
+              <w:rPr>
+                <w:b/>
+                <w:sz w:val="20"/>
+                <w:szCs w:val="20"/>
+              </w:rPr>
+            </w:pPr>
+            <w:r>
+              <w:rPr>
+                <w:b/>
+                <w:sz w:val="20"/>
+                <w:szCs w:val="20"/>
+              </w:rPr>
+              <w:t xml:space="preserve">Beliggenhed i </w:t>
+            </w:r>
+            <w:proofErr w:type="spellStart"/>
+            <w:r>
+              <w:rPr>
+                <w:b/>
+                <w:sz w:val="20"/>
+                <w:szCs w:val="20"/>
+              </w:rPr>
+              <w:t>eXist</w:t>
+            </w:r>
+            <w:proofErr w:type="spellEnd"/>
+          </w:p>
+        </w:tc>
+      </w:tr>
+      <w:tr>
+        <w:tc>
+          <w:tcPr>
+            <w:tcW w:w="2376" w:type="dxa"/>
+          </w:tcPr>
+          <w:p>
+            <w:proofErr w:type="spellStart"/>
+            <w:r>
+              <w:t>denormalize.xquery</w:t>
+            </w:r>
+            <w:proofErr w:type="spellEnd"/>
+          </w:p>
+        </w:tc>
+        <w:tc>
+          <w:tcPr>
+            <w:tcW w:w="4111" w:type="dxa"/>
+          </w:tcPr>
+          <w:p>
+            <w:r>
+              <w:t xml:space="preserve">Opbygger </w:t>
+            </w:r>
+            <w:proofErr w:type="spellStart"/>
+            <w:r>
+              <w:t>denormaliseringsdata</w:t>
+            </w:r>
+            <w:proofErr w:type="spellEnd"/>
+            <w:r>
+              <w:t xml:space="preserve"> som bru</w:t>
+            </w:r>
+            <w:r>
+              <w:t>ges til optimering af søgningen</w:t>
+            </w:r>
+          </w:p>
+        </w:tc>
+        <w:tc>
+          <w:tcPr>
+            <w:tcW w:w="3260" w:type="dxa"/>
+          </w:tcPr>
+          <w:p>
+            <w:r>
+              <w:t>/</w:t>
+            </w:r>
+            <w:proofErr w:type="spellStart"/>
+            <w:r>
+              <w:t>db</w:t>
+            </w:r>
+            <w:proofErr w:type="spellEnd"/>
+            <w:r>
+              <w:t>/</w:t>
+            </w:r>
+            <w:proofErr w:type="spellStart"/>
+            <w:r>
+              <w:t>dda-denormalization</w:t>
+            </w:r>
+            <w:proofErr w:type="spellEnd"/>
+          </w:p>
+        </w:tc>
+      </w:tr>
+      <w:tr>
+        <w:tc>
+          <w:tcPr>
+            <w:tcW w:w="9747" w:type="dxa"/>
+            <w:gridSpan w:val="3"/>
+          </w:tcPr>
+          <w:p>
+            <w:pPr>
+              <w:rPr>
+                <w:b/>
+              </w:rPr>
+            </w:pPr>
+            <w:proofErr w:type="spellStart"/>
+            <w:r>
+              <w:rPr>
+                <w:b/>
+              </w:rPr>
+              <w:t>index</w:t>
+            </w:r>
+            <w:proofErr w:type="spellEnd"/>
+          </w:p>
+        </w:tc>
+      </w:tr>
+      <w:tr>
+        <w:tc>
+          <w:tcPr>
+            <w:tcW w:w="2376" w:type="dxa"/>
+          </w:tcPr>
+          <w:p>
+            <w:proofErr w:type="spellStart"/>
+            <w:r>
+              <w:t>collection.xconf</w:t>
+            </w:r>
+            <w:proofErr w:type="spellEnd"/>
+          </w:p>
+        </w:tc>
+        <w:tc>
+          <w:tcPr>
+            <w:tcW w:w="4111" w:type="dxa"/>
+          </w:tcPr>
+          <w:p>
+            <w:r>
+              <w:t xml:space="preserve">Indeks-konfigurationsfil til den </w:t>
+            </w:r>
+            <w:proofErr w:type="spellStart"/>
+            <w:r>
+              <w:t>denormaliserede</w:t>
+            </w:r>
+            <w:proofErr w:type="spellEnd"/>
+            <w:r>
+              <w:t xml:space="preserve"> </w:t>
+            </w:r>
+            <w:proofErr w:type="spellStart"/>
+            <w:r>
+              <w:t>collection</w:t>
+            </w:r>
+            <w:proofErr w:type="spellEnd"/>
+          </w:p>
+        </w:tc>
+        <w:tc>
+          <w:tcPr>
+            <w:tcW w:w="3260" w:type="dxa"/>
+          </w:tcPr>
+          <w:p>
+            <w:r>
+              <w:t>/</w:t>
+            </w:r>
+            <w:proofErr w:type="spellStart"/>
+            <w:r>
+              <w:t>db</w:t>
+            </w:r>
+            <w:proofErr w:type="spellEnd"/>
+            <w:r>
+              <w:t>/system/</w:t>
+            </w:r>
+            <w:proofErr w:type="spellStart"/>
+            <w:r>
+              <w:t>config</w:t>
+            </w:r>
+            <w:proofErr w:type="spellEnd"/>
+            <w:r>
+              <w:t>/</w:t>
+            </w:r>
+            <w:proofErr w:type="spellStart"/>
+            <w:r>
+              <w:t>db</w:t>
+            </w:r>
+            <w:proofErr w:type="spellEnd"/>
+            <w:r>
+              <w:t xml:space="preserve">/ </w:t>
+            </w:r>
+            <w:proofErr w:type="spellStart"/>
+            <w:r>
+              <w:t>dda-denormalization</w:t>
+            </w:r>
+            <w:proofErr w:type="spellEnd"/>
+          </w:p>
+        </w:tc>
+      </w:tr>
+      <w:tr>
+        <w:tc>
+          <w:tcPr>
+            <w:tcW w:w="9747" w:type="dxa"/>
+            <w:gridSpan w:val="3"/>
+          </w:tcPr>
+          <w:p>
+            <w:pPr>
+              <w:rPr>
+                <w:b/>
+              </w:rPr>
+            </w:pPr>
+            <w:proofErr w:type="spellStart"/>
+            <w:r>
+              <w:rPr>
+                <w:b/>
+              </w:rPr>
+              <w:t>schema</w:t>
+            </w:r>
+            <w:proofErr w:type="spellEnd"/>
+          </w:p>
+        </w:tc>
+      </w:tr>
+      <w:tr>
+        <w:tc>
+          <w:tcPr>
+            <w:tcW w:w="2376" w:type="dxa"/>
+          </w:tcPr>
+          <w:p>
+            <w:proofErr w:type="spellStart"/>
+            <w:r>
+              <w:t>denormalization</w:t>
+            </w:r>
+            <w:proofErr w:type="spellEnd"/>
+            <w:r>
+              <w:t>/</w:t>
+            </w:r>
+            <w:r>
+              <w:br/>
+              <w:t>denormalized-ddi.xsd</w:t>
+            </w:r>
+          </w:p>
+        </w:tc>
+        <w:tc>
+          <w:tcPr>
+            <w:tcW w:w="4111" w:type="dxa"/>
+          </w:tcPr>
+          <w:p>
+            <w:r>
+              <w:t>Formatet af</w:t>
+            </w:r>
+            <w:r>
+              <w:t xml:space="preserve"> den </w:t>
+            </w:r>
+            <w:proofErr w:type="spellStart"/>
+            <w:r>
+              <w:t>denormaliserede</w:t>
+            </w:r>
+            <w:proofErr w:type="spellEnd"/>
+            <w:r>
+              <w:t xml:space="preserve"> </w:t>
+            </w:r>
+            <w:proofErr w:type="spellStart"/>
+            <w:r>
+              <w:t>collection</w:t>
+            </w:r>
+            <w:proofErr w:type="spellEnd"/>
+          </w:p>
+        </w:tc>
+        <w:tc>
+          <w:tcPr>
+            <w:tcW w:w="3260" w:type="dxa"/>
+          </w:tcPr>
+          <w:p>
+            <w:pPr>
+              <w:keepNext/>
+            </w:pPr>
+            <w:r>
+              <w:t>Lægges ikke ind</w:t>
+            </w:r>
+          </w:p>
+        </w:tc>
+      </w:tr>
+    </w:tbl>
+    <w:p>
+      <w:pPr>
+        <w:pStyle w:val="Billedtekst"/>
+      </w:pPr>
+      <w:r>
+        <w:t xml:space="preserve">Tabel </w:t>
+      </w:r>
+      <w:fldSimple w:instr=" SEQ Tabel \* ARABIC ">
+        <w:r>
+          <w:rPr>
+            <w:noProof/>
+          </w:rPr>
+          <w:t>3</w:t>
+        </w:r>
+      </w:fldSimple>
+      <w:r>
+        <w:t xml:space="preserve"> - forklaring og placering af filer i </w:t>
+      </w:r>
+      <w:proofErr w:type="spellStart"/>
+      <w:r>
+        <w:rPr>
+          <w:i/>
+        </w:rPr>
+        <w:t>dda-denormalization</w:t>
+      </w:r>
+      <w:proofErr w:type="spellEnd"/>
+      <w:r>
+        <w:t xml:space="preserve"> mappen</w:t>
+      </w:r>
+    </w:p>
+    <w:p>
+      <w:r>
+        <w:t xml:space="preserve">Filer til </w:t>
+      </w:r>
+      <w:r>
+        <w:t>URN resolution</w:t>
+      </w:r>
+      <w:r>
+        <w:t xml:space="preserve"> (</w:t>
+      </w:r>
+      <w:proofErr w:type="spellStart"/>
+      <w:r>
+        <w:rPr>
+          <w:b/>
+        </w:rPr>
+        <w:t>dda-urn</w:t>
+      </w:r>
+      <w:proofErr w:type="spellEnd"/>
+      <w:r>
+        <w:t>)</w:t>
+      </w:r>
+    </w:p>
+    <w:tbl>
+      <w:tblPr>
+        <w:tblStyle w:val="Tabel-Gitter"/>
+        <w:tblW w:w="0" w:type="auto"/>
+        <w:tblLook w:val="04A0" w:firstRow="1" w:lastRow="0" w:firstColumn="1" w:lastColumn="0" w:noHBand="0" w:noVBand="1"/>
+      </w:tblPr>
+      <w:tblGrid>
+        <w:gridCol w:w="2376"/>
+        <w:gridCol w:w="4111"/>
+        <w:gridCol w:w="3260"/>
+      </w:tblGrid>
+      <w:tr>
+        <w:tc>
+          <w:tcPr>
+            <w:tcW w:w="2376" w:type="dxa"/>
+            <w:shd w:val="clear" w:color="auto" w:fill="DBE5F1" w:themeFill="accent1" w:themeFillTint="33"/>
+          </w:tcPr>
+          <w:p>
+            <w:pPr>
+              <w:rPr>
+                <w:b/>
+              </w:rPr>
+            </w:pPr>
+            <w:r>
+              <w:rPr>
+                <w:b/>
+              </w:rPr>
+              <w:t>Filnavn</w:t>
+            </w:r>
+          </w:p>
+        </w:tc>
+        <w:tc>
+          <w:tcPr>
+            <w:tcW w:w="4111" w:type="dxa"/>
+            <w:shd w:val="clear" w:color="auto" w:fill="DBE5F1" w:themeFill="accent1" w:themeFillTint="33"/>
+          </w:tcPr>
+          <w:p>
+            <w:pPr>
+              <w:rPr>
+                <w:b/>
+                <w:sz w:val="20"/>
+                <w:szCs w:val="20"/>
+              </w:rPr>
+            </w:pPr>
+            <w:r>
+              <w:rPr>
+                <w:b/>
+                <w:sz w:val="20"/>
+                <w:szCs w:val="20"/>
+              </w:rPr>
+              <w:t>Beskrivelse</w:t>
+            </w:r>
+          </w:p>
+        </w:tc>
+        <w:tc>
+          <w:tcPr>
+            <w:tcW w:w="3260" w:type="dxa"/>
+            <w:shd w:val="clear" w:color="auto" w:fill="DBE5F1" w:themeFill="accent1" w:themeFillTint="33"/>
+          </w:tcPr>
+          <w:p>
+            <w:pPr>
+              <w:rPr>
+                <w:b/>
+                <w:sz w:val="20"/>
+                <w:szCs w:val="20"/>
+              </w:rPr>
+            </w:pPr>
+            <w:r>
+              <w:rPr>
+                <w:b/>
+                <w:sz w:val="20"/>
+                <w:szCs w:val="20"/>
+              </w:rPr>
+              <w:t xml:space="preserve">Beliggenhed i </w:t>
+            </w:r>
+            <w:proofErr w:type="spellStart"/>
+            <w:r>
+              <w:rPr>
+                <w:b/>
+                <w:sz w:val="20"/>
+                <w:szCs w:val="20"/>
+              </w:rPr>
+              <w:t>eXist</w:t>
+            </w:r>
+            <w:proofErr w:type="spellEnd"/>
+          </w:p>
+        </w:tc>
+      </w:tr>
+      <w:tr>
+        <w:tc>
+          <w:tcPr>
+            <w:tcW w:w="9747" w:type="dxa"/>
+            <w:gridSpan w:val="3"/>
+          </w:tcPr>
+          <w:p>
+            <w:pPr>
+              <w:rPr>
+                <w:b/>
+              </w:rPr>
+            </w:pPr>
+            <w:proofErr w:type="spellStart"/>
+            <w:r>
+              <w:rPr>
+                <w:b/>
+              </w:rPr>
+              <w:t>index</w:t>
+            </w:r>
+            <w:proofErr w:type="spellEnd"/>
+          </w:p>
+        </w:tc>
+      </w:tr>
+      <w:tr>
+        <w:tc>
+          <w:tcPr>
+            <w:tcW w:w="2376" w:type="dxa"/>
+          </w:tcPr>
+          <w:p>
+            <w:proofErr w:type="spellStart"/>
+            <w:r>
+              <w:t>collection.xconf</w:t>
+            </w:r>
+            <w:proofErr w:type="spellEnd"/>
+          </w:p>
+        </w:tc>
+        <w:tc>
+          <w:tcPr>
+            <w:tcW w:w="4111" w:type="dxa"/>
+          </w:tcPr>
+          <w:p>
+            <w:pPr>
+              <w:rPr>
+                <w:lang w:val="en-US"/>
+              </w:rPr>
+            </w:pPr>
+            <w:proofErr w:type="spellStart"/>
+            <w:r>
+              <w:rPr>
+                <w:lang w:val="en-US"/>
+              </w:rPr>
+              <w:t>Indeks-konfigurationsfil</w:t>
+            </w:r>
+            <w:proofErr w:type="spellEnd"/>
+            <w:r>
+              <w:rPr>
+                <w:lang w:val="en-US"/>
+              </w:rPr>
+              <w:t xml:space="preserve"> </w:t>
+            </w:r>
+            <w:proofErr w:type="spellStart"/>
+            <w:r>
+              <w:rPr>
+                <w:lang w:val="en-US"/>
+              </w:rPr>
+              <w:t>til</w:t>
+            </w:r>
+            <w:proofErr w:type="spellEnd"/>
+            <w:r>
+              <w:rPr>
+                <w:lang w:val="en-US"/>
+              </w:rPr>
+              <w:t xml:space="preserve"> URN resolution collection</w:t>
+            </w:r>
+          </w:p>
+        </w:tc>
+        <w:tc>
+          <w:tcPr>
+            <w:tcW w:w="3260" w:type="dxa"/>
+          </w:tcPr>
+          <w:p>
+            <w:pPr>
+              <w:rPr>
+                <w:lang w:val="en-US"/>
+              </w:rPr>
+            </w:pPr>
+            <w:r>
+              <w:rPr>
+                <w:lang w:val="en-US"/>
+              </w:rPr>
+              <w:t>/</w:t>
+            </w:r>
+            <w:proofErr w:type="spellStart"/>
+            <w:r>
+              <w:rPr>
+                <w:lang w:val="en-US"/>
+              </w:rPr>
+              <w:t>db</w:t>
+            </w:r>
+            <w:proofErr w:type="spellEnd"/>
+            <w:r>
+              <w:rPr>
+                <w:lang w:val="en-US"/>
+              </w:rPr>
+              <w:t>/system/</w:t>
+            </w:r>
+            <w:proofErr w:type="spellStart"/>
+            <w:r>
+              <w:rPr>
+                <w:lang w:val="en-US"/>
+              </w:rPr>
+              <w:t>config</w:t>
+            </w:r>
+            <w:proofErr w:type="spellEnd"/>
+            <w:r>
+              <w:rPr>
+                <w:lang w:val="en-US"/>
+              </w:rPr>
+              <w:t>/</w:t>
+            </w:r>
+            <w:proofErr w:type="spellStart"/>
+            <w:r>
+              <w:rPr>
+                <w:lang w:val="en-US"/>
+              </w:rPr>
+              <w:t>db</w:t>
+            </w:r>
+            <w:proofErr w:type="spellEnd"/>
+            <w:r>
+              <w:rPr>
+                <w:lang w:val="en-US"/>
+              </w:rPr>
+              <w:t xml:space="preserve">/ </w:t>
+            </w:r>
+            <w:proofErr w:type="spellStart"/>
+            <w:r>
+              <w:rPr>
+                <w:lang w:val="en-US"/>
+              </w:rPr>
+              <w:t>dda</w:t>
+            </w:r>
+            <w:proofErr w:type="spellEnd"/>
+            <w:r>
+              <w:rPr>
+                <w:lang w:val="en-US"/>
+              </w:rPr>
+              <w:t>-urn</w:t>
+            </w:r>
+          </w:p>
+        </w:tc>
+      </w:tr>
+      <w:tr>
+        <w:tc>
+          <w:tcPr>
+            <w:tcW w:w="9747" w:type="dxa"/>
+            <w:gridSpan w:val="3"/>
+          </w:tcPr>
+          <w:p>
+            <w:pPr>
+              <w:rPr>
+                <w:b/>
+              </w:rPr>
+            </w:pPr>
+            <w:proofErr w:type="spellStart"/>
+            <w:r>
+              <w:rPr>
+                <w:b/>
+              </w:rPr>
+              <w:t>lib</w:t>
+            </w:r>
+            <w:proofErr w:type="spellEnd"/>
+          </w:p>
+        </w:tc>
+      </w:tr>
+      <w:tr>
+        <w:tc>
+          <w:tcPr>
+            <w:tcW w:w="2376" w:type="dxa"/>
+          </w:tcPr>
+          <w:p>
+            <w:proofErr w:type="spellStart"/>
+            <w:r>
+              <w:t>urn.xquery</w:t>
+            </w:r>
+            <w:proofErr w:type="spellEnd"/>
+          </w:p>
+        </w:tc>
+        <w:tc>
+          <w:tcPr>
+            <w:tcW w:w="4111" w:type="dxa"/>
+          </w:tcPr>
+          <w:p>
+            <w:r>
+              <w:t>Funktioner til URN resolution</w:t>
+            </w:r>
+          </w:p>
+        </w:tc>
+        <w:tc>
+          <w:tcPr>
+            <w:tcW w:w="3260" w:type="dxa"/>
+          </w:tcPr>
+          <w:p>
+            <w:r>
+              <w:t>/</w:t>
+            </w:r>
+            <w:proofErr w:type="spellStart"/>
+            <w:r>
+              <w:t>db</w:t>
+            </w:r>
+            <w:proofErr w:type="spellEnd"/>
+            <w:r>
+              <w:t>/</w:t>
+            </w:r>
+            <w:proofErr w:type="spellStart"/>
+            <w:r>
+              <w:t>dda</w:t>
+            </w:r>
+            <w:r>
+              <w:t>-urn</w:t>
+            </w:r>
+            <w:proofErr w:type="spellEnd"/>
+            <w:r>
+              <w:t>/</w:t>
+            </w:r>
+            <w:proofErr w:type="spellStart"/>
+            <w:r>
+              <w:t>lib</w:t>
+            </w:r>
+            <w:proofErr w:type="spellEnd"/>
+          </w:p>
+        </w:tc>
+      </w:tr>
+      <w:tr>
+        <w:tc>
+          <w:tcPr>
+            <w:tcW w:w="9747" w:type="dxa"/>
+            <w:gridSpan w:val="3"/>
+          </w:tcPr>
+          <w:p>
+            <w:pPr>
+              <w:rPr>
+                <w:b/>
+              </w:rPr>
+            </w:pPr>
+            <w:r>
+              <w:rPr>
+                <w:b/>
+              </w:rPr>
+              <w:lastRenderedPageBreak/>
+              <w:t>rest</w:t>
+            </w:r>
+          </w:p>
+        </w:tc>
+      </w:tr>
+      <w:tr>
+        <w:tc>
+          <w:tcPr>
+            <w:tcW w:w="2376" w:type="dxa"/>
+          </w:tcPr>
+          <w:p>
+            <w:proofErr w:type="spellStart"/>
+            <w:r>
+              <w:t>urn-resolution.xquery</w:t>
+            </w:r>
+            <w:proofErr w:type="spellEnd"/>
+          </w:p>
+        </w:tc>
+        <w:tc>
+          <w:tcPr>
+            <w:tcW w:w="4111" w:type="dxa"/>
+          </w:tcPr>
+          <w:p>
+            <w:pPr>
+              <w:rPr>
+                <w:lang w:val="en-US"/>
+              </w:rPr>
+            </w:pPr>
+            <w:r>
+              <w:rPr>
+                <w:lang w:val="en-US"/>
+              </w:rPr>
+              <w:t>REST interface for URN resolution</w:t>
+            </w:r>
+          </w:p>
+        </w:tc>
+        <w:tc>
+          <w:tcPr>
+            <w:tcW w:w="3260" w:type="dxa"/>
+          </w:tcPr>
+          <w:p>
+            <w:pPr>
+              <w:keepNext/>
+            </w:pPr>
+            <w:r>
+              <w:t>/</w:t>
+            </w:r>
+            <w:proofErr w:type="spellStart"/>
+            <w:r>
+              <w:t>db</w:t>
+            </w:r>
+            <w:proofErr w:type="spellEnd"/>
+            <w:r>
+              <w:t>/</w:t>
+            </w:r>
+            <w:proofErr w:type="spellStart"/>
+            <w:r>
+              <w:t>dda</w:t>
+            </w:r>
+            <w:r>
+              <w:t>-urn</w:t>
+            </w:r>
+            <w:proofErr w:type="spellEnd"/>
+            <w:r>
+              <w:t>/rest</w:t>
+            </w:r>
+          </w:p>
+        </w:tc>
+      </w:tr>
+    </w:tbl>
+    <w:p>
+      <w:pPr>
+        <w:pStyle w:val="Billedtekst"/>
+        <w:jc w:val="center"/>
+      </w:pPr>
+      <w:r>
+        <w:t xml:space="preserve">Tabel </w:t>
+      </w:r>
+      <w:fldSimple w:instr=" SEQ Tabel \* ARABIC ">
+        <w:r>
+          <w:rPr>
+            <w:noProof/>
+          </w:rPr>
+          <w:t>4</w:t>
+        </w:r>
+      </w:fldSimple>
+      <w:r>
+        <w:t xml:space="preserve"> - forklaring og placering af filer i </w:t>
+      </w:r>
+      <w:proofErr w:type="spellStart"/>
+      <w:r>
+        <w:rPr>
+          <w:i/>
+        </w:rPr>
+        <w:t>dda-urn</w:t>
+      </w:r>
+      <w:proofErr w:type="spellEnd"/>
+      <w:r>
+        <w:t xml:space="preserve"> mappen</w:t>
       </w:r>
     </w:p>
     <w:p>
@@ -2488,9 +3360,11 @@
       <w:pPr>
         <w:pStyle w:val="Overskrift1"/>
       </w:pPr>
+      <w:bookmarkStart w:id="6" w:name="_Toc313966826"/>
       <w:r>
         <w:t>Opsætning</w:t>
       </w:r>
+      <w:bookmarkEnd w:id="6"/>
     </w:p>
     <w:p>
       <w:r>
@@ -2552,7 +3426,6 @@
         <w:rPr>
           <w:b/>
         </w:rPr>
-        <w:lastRenderedPageBreak/>
         <w:t>d</w:t>
       </w:r>
       <w:r>
@@ -2684,13 +3557,7 @@
         <w:rPr>
           <w:b/>
         </w:rPr>
-        <w:t>dda-</w:t>
-      </w:r>
-      <w:r>
-        <w:rPr>
-          <w:b/>
-        </w:rPr>
-        <w:t>urn</w:t>
+        <w:t>dda-urn</w:t>
       </w:r>
       <w:proofErr w:type="spellEnd"/>
       <w:r>
@@ -2822,13 +3689,11 @@
         <w:fldChar w:fldCharType="separate"/>
       </w:r>
       <w:r>
-        <w:t xml:space="preserve">Tabel </w:t>
-      </w:r>
-      <w:r>
         <w:rPr>
-          <w:noProof/>
+          <w:b/>
+          <w:bCs/>
         </w:rPr>
-        <w:t>2</w:t>
+        <w:t>Fejl! Henvisningskilde ikke fundet.</w:t>
       </w:r>
       <w:r>
         <w:fldChar w:fldCharType="end"/>
@@ -2895,10 +3760,12 @@
       <w:pPr>
         <w:pStyle w:val="Overskrift1"/>
       </w:pPr>
+      <w:bookmarkStart w:id="7" w:name="_Toc313966827"/>
       <w:proofErr w:type="spellStart"/>
       <w:r>
         <w:t>Denormalisering</w:t>
       </w:r>
+      <w:bookmarkEnd w:id="7"/>
       <w:proofErr w:type="spellEnd"/>
     </w:p>
     <w:p>
@@ -3040,13 +3907,13 @@
       <w:r>
         <w:t xml:space="preserve">For at optimere hastigheden af denne proces </w:t>
       </w:r>
-      <w:bookmarkStart w:id="2" w:name="_GoBack"/>
-      <w:bookmarkEnd w:id="2"/>
+      <w:bookmarkStart w:id="8" w:name="_GoBack"/>
+      <w:bookmarkEnd w:id="8"/>
     </w:p>
     <w:sectPr>
       <w:pgSz w:w="11906" w:h="16838"/>
       <w:pgMar w:top="1701" w:right="1134" w:bottom="1701" w:left="1134" w:header="708" w:footer="708" w:gutter="0"/>
-      <w:pgNumType w:start="0"/>
+      <w:pgNumType w:start="1"/>
       <w:cols w:space="708"/>
       <w:titlePg/>
       <w:docGrid w:linePitch="360"/>
@@ -3078,6 +3945,101 @@
     </w:p>
   </w:endnote>
 </w:endnotes>
+</file>
+
+<file path=word/footer1.xml><?xml version="1.0" encoding="utf-8"?>
+<w:ftr xmlns:wpc="http://schemas.microsoft.com/office/word/2010/wordprocessingCanvas" xmlns:mc="http://schemas.openxmlformats.org/markup-compatibility/2006" xmlns:o="urn:schemas-microsoft-com:office:office" xmlns:r="http://schemas.openxmlformats.org/officeDocument/2006/relationships" xmlns:m="http://schemas.openxmlformats.org/officeDocument/2006/math" xmlns:v="urn:schemas-microsoft-com:vml" xmlns:wp14="http://schemas.microsoft.com/office/word/2010/wordprocessingDrawing" xmlns:wp="http://schemas.openxmlformats.org/drawingml/2006/wordprocessingDrawing" xmlns:w10="urn:schemas-microsoft-com:office:word" xmlns:w="http://schemas.openxmlformats.org/wordprocessingml/2006/main" xmlns:w14="http://schemas.microsoft.com/office/word/2010/wordml" xmlns:wpg="http://schemas.microsoft.com/office/word/2010/wordprocessingGroup" xmlns:wpi="http://schemas.microsoft.com/office/word/2010/wordprocessingInk" xmlns:wne="http://schemas.microsoft.com/office/word/2006/wordml" xmlns:wps="http://schemas.microsoft.com/office/word/2010/wordprocessingShape" mc:Ignorable="w14 wp14">
+  <w:sdt>
+    <w:sdtPr>
+      <w:id w:val="2087418806"/>
+      <w:docPartObj>
+        <w:docPartGallery w:val="Page Numbers (Bottom of Page)"/>
+        <w:docPartUnique/>
+      </w:docPartObj>
+    </w:sdtPr>
+    <w:sdtContent>
+      <w:p>
+        <w:pPr>
+          <w:pStyle w:val="Sidefod"/>
+          <w:jc w:val="right"/>
+        </w:pPr>
+        <w:r>
+          <w:fldChar w:fldCharType="begin"/>
+        </w:r>
+        <w:r>
+          <w:instrText>PAGE   \* MERGEFORMAT</w:instrText>
+        </w:r>
+        <w:r>
+          <w:fldChar w:fldCharType="separate"/>
+        </w:r>
+        <w:r>
+          <w:rPr>
+            <w:noProof/>
+          </w:rPr>
+          <w:t>3</w:t>
+        </w:r>
+        <w:r>
+          <w:fldChar w:fldCharType="end"/>
+        </w:r>
+      </w:p>
+    </w:sdtContent>
+  </w:sdt>
+  <w:p>
+    <w:pPr>
+      <w:pStyle w:val="Sidefod"/>
+      <w:tabs>
+        <w:tab w:val="clear" w:pos="4819"/>
+        <w:tab w:val="clear" w:pos="9638"/>
+        <w:tab w:val="left" w:pos="8177"/>
+      </w:tabs>
+    </w:pPr>
+  </w:p>
+</w:ftr>
+</file>
+
+<file path=word/footer2.xml><?xml version="1.0" encoding="utf-8"?>
+<w:ftr xmlns:wpc="http://schemas.microsoft.com/office/word/2010/wordprocessingCanvas" xmlns:mc="http://schemas.openxmlformats.org/markup-compatibility/2006" xmlns:o="urn:schemas-microsoft-com:office:office" xmlns:r="http://schemas.openxmlformats.org/officeDocument/2006/relationships" xmlns:m="http://schemas.openxmlformats.org/officeDocument/2006/math" xmlns:v="urn:schemas-microsoft-com:vml" xmlns:wp14="http://schemas.microsoft.com/office/word/2010/wordprocessingDrawing" xmlns:wp="http://schemas.openxmlformats.org/drawingml/2006/wordprocessingDrawing" xmlns:w10="urn:schemas-microsoft-com:office:word" xmlns:w="http://schemas.openxmlformats.org/wordprocessingml/2006/main" xmlns:w14="http://schemas.microsoft.com/office/word/2010/wordml" xmlns:wpg="http://schemas.microsoft.com/office/word/2010/wordprocessingGroup" xmlns:wpi="http://schemas.microsoft.com/office/word/2010/wordprocessingInk" xmlns:wne="http://schemas.microsoft.com/office/word/2006/wordml" xmlns:wps="http://schemas.microsoft.com/office/word/2010/wordprocessingShape" mc:Ignorable="w14 wp14">
+  <w:sdt>
+    <w:sdtPr>
+      <w:id w:val="1288467125"/>
+      <w:docPartObj>
+        <w:docPartGallery w:val="Page Numbers (Bottom of Page)"/>
+        <w:docPartUnique/>
+      </w:docPartObj>
+    </w:sdtPr>
+    <w:sdtContent>
+      <w:p>
+        <w:pPr>
+          <w:pStyle w:val="Sidefod"/>
+          <w:jc w:val="right"/>
+        </w:pPr>
+        <w:r>
+          <w:fldChar w:fldCharType="begin"/>
+        </w:r>
+        <w:r>
+          <w:instrText>PAGE   \* MERGEFORMAT</w:instrText>
+        </w:r>
+        <w:r>
+          <w:fldChar w:fldCharType="separate"/>
+        </w:r>
+        <w:r>
+          <w:rPr>
+            <w:noProof/>
+          </w:rPr>
+          <w:t>1</w:t>
+        </w:r>
+        <w:r>
+          <w:fldChar w:fldCharType="end"/>
+        </w:r>
+      </w:p>
+    </w:sdtContent>
+  </w:sdt>
+  <w:p>
+    <w:pPr>
+      <w:pStyle w:val="Sidefod"/>
+    </w:pPr>
+  </w:p>
+</w:ftr>
 </file>
 
 <file path=word/footnotes.xml><?xml version="1.0" encoding="utf-8"?>
@@ -4239,6 +5201,63 @@
       <w:szCs w:val="18"/>
     </w:rPr>
   </w:style>
+  <w:style w:type="paragraph" w:styleId="Indholdsfortegnelse2">
+    <w:name w:val="toc 2"/>
+    <w:basedOn w:val="Normal"/>
+    <w:next w:val="Normal"/>
+    <w:autoRedefine/>
+    <w:uiPriority w:val="39"/>
+    <w:unhideWhenUsed/>
+    <w:rsid w:val="00D4640B"/>
+    <w:pPr>
+      <w:spacing w:after="100"/>
+      <w:ind w:left="220"/>
+    </w:pPr>
+  </w:style>
+  <w:style w:type="paragraph" w:styleId="Sidehoved">
+    <w:name w:val="header"/>
+    <w:basedOn w:val="Normal"/>
+    <w:link w:val="SidehovedTegn"/>
+    <w:uiPriority w:val="99"/>
+    <w:unhideWhenUsed/>
+    <w:rsid w:val="00AF0B6B"/>
+    <w:pPr>
+      <w:tabs>
+        <w:tab w:val="center" w:pos="4819"/>
+        <w:tab w:val="right" w:pos="9638"/>
+      </w:tabs>
+      <w:spacing w:after="0" w:line="240" w:lineRule="auto"/>
+    </w:pPr>
+  </w:style>
+  <w:style w:type="character" w:customStyle="1" w:styleId="SidehovedTegn">
+    <w:name w:val="Sidehoved Tegn"/>
+    <w:basedOn w:val="Standardskrifttypeiafsnit"/>
+    <w:link w:val="Sidehoved"/>
+    <w:uiPriority w:val="99"/>
+    <w:rsid w:val="00AF0B6B"/>
+  </w:style>
+  <w:style w:type="paragraph" w:styleId="Sidefod">
+    <w:name w:val="footer"/>
+    <w:basedOn w:val="Normal"/>
+    <w:link w:val="SidefodTegn"/>
+    <w:uiPriority w:val="99"/>
+    <w:unhideWhenUsed/>
+    <w:rsid w:val="00AF0B6B"/>
+    <w:pPr>
+      <w:tabs>
+        <w:tab w:val="center" w:pos="4819"/>
+        <w:tab w:val="right" w:pos="9638"/>
+      </w:tabs>
+      <w:spacing w:after="0" w:line="240" w:lineRule="auto"/>
+    </w:pPr>
+  </w:style>
+  <w:style w:type="character" w:customStyle="1" w:styleId="SidefodTegn">
+    <w:name w:val="Sidefod Tegn"/>
+    <w:basedOn w:val="Standardskrifttypeiafsnit"/>
+    <w:link w:val="Sidefod"/>
+    <w:uiPriority w:val="99"/>
+    <w:rsid w:val="00AF0B6B"/>
+  </w:style>
 </w:styles>
 </file>
 
@@ -4993,6 +6012,63 @@
       <w:szCs w:val="18"/>
     </w:rPr>
   </w:style>
+  <w:style w:type="paragraph" w:styleId="Indholdsfortegnelse2">
+    <w:name w:val="toc 2"/>
+    <w:basedOn w:val="Normal"/>
+    <w:next w:val="Normal"/>
+    <w:autoRedefine/>
+    <w:uiPriority w:val="39"/>
+    <w:unhideWhenUsed/>
+    <w:rsid w:val="00D4640B"/>
+    <w:pPr>
+      <w:spacing w:after="100"/>
+      <w:ind w:left="220"/>
+    </w:pPr>
+  </w:style>
+  <w:style w:type="paragraph" w:styleId="Sidehoved">
+    <w:name w:val="header"/>
+    <w:basedOn w:val="Normal"/>
+    <w:link w:val="SidehovedTegn"/>
+    <w:uiPriority w:val="99"/>
+    <w:unhideWhenUsed/>
+    <w:rsid w:val="00AF0B6B"/>
+    <w:pPr>
+      <w:tabs>
+        <w:tab w:val="center" w:pos="4819"/>
+        <w:tab w:val="right" w:pos="9638"/>
+      </w:tabs>
+      <w:spacing w:after="0" w:line="240" w:lineRule="auto"/>
+    </w:pPr>
+  </w:style>
+  <w:style w:type="character" w:customStyle="1" w:styleId="SidehovedTegn">
+    <w:name w:val="Sidehoved Tegn"/>
+    <w:basedOn w:val="Standardskrifttypeiafsnit"/>
+    <w:link w:val="Sidehoved"/>
+    <w:uiPriority w:val="99"/>
+    <w:rsid w:val="00AF0B6B"/>
+  </w:style>
+  <w:style w:type="paragraph" w:styleId="Sidefod">
+    <w:name w:val="footer"/>
+    <w:basedOn w:val="Normal"/>
+    <w:link w:val="SidefodTegn"/>
+    <w:uiPriority w:val="99"/>
+    <w:unhideWhenUsed/>
+    <w:rsid w:val="00AF0B6B"/>
+    <w:pPr>
+      <w:tabs>
+        <w:tab w:val="center" w:pos="4819"/>
+        <w:tab w:val="right" w:pos="9638"/>
+      </w:tabs>
+      <w:spacing w:after="0" w:line="240" w:lineRule="auto"/>
+    </w:pPr>
+  </w:style>
+  <w:style w:type="character" w:customStyle="1" w:styleId="SidefodTegn">
+    <w:name w:val="Sidefod Tegn"/>
+    <w:basedOn w:val="Standardskrifttypeiafsnit"/>
+    <w:link w:val="Sidefod"/>
+    <w:uiPriority w:val="99"/>
+    <w:rsid w:val="00AF0B6B"/>
+  </w:style>
 </w:styles>
 </file>
 
@@ -5089,35 +6165,6 @@
         </w:p>
       </w:docPartBody>
     </w:docPart>
-    <w:docPart>
-      <w:docPartPr>
-        <w:name w:val="FE7555CA4AA248E0AF9053DFC323291B"/>
-        <w:category>
-          <w:name w:val="Generelt"/>
-          <w:gallery w:val="placeholder"/>
-        </w:category>
-        <w:types>
-          <w:type w:val="bbPlcHdr"/>
-        </w:types>
-        <w:behaviors>
-          <w:behavior w:val="content"/>
-        </w:behaviors>
-        <w:guid w:val="{7811A959-0CA8-451E-B819-2A8C256A298B}"/>
-      </w:docPartPr>
-      <w:docPartBody>
-        <w:p>
-          <w:pPr>
-            <w:pStyle w:val="FE7555CA4AA248E0AF9053DFC323291B"/>
-          </w:pPr>
-          <w:r>
-            <w:rPr>
-              <w:color w:val="4F81BD" w:themeColor="accent1"/>
-            </w:rPr>
-            <w:t>[Skriv navnet på forfatteren]</w:t>
-          </w:r>
-        </w:p>
-      </w:docPartBody>
-    </w:docPart>
   </w:docParts>
 </w:glossaryDocument>
 </file>
@@ -5170,8 +6217,9 @@
     <w:panose1 w:val="020B0604030504040204"/>
     <w:charset w:val="00"/>
     <w:family w:val="swiss"/>
+    <w:notTrueType/>
     <w:pitch w:val="variable"/>
-    <w:sig w:usb0="E1002EFF" w:usb1="C000605B" w:usb2="00000029" w:usb3="00000000" w:csb0="000101FF" w:csb1="00000000"/>
+    <w:sig w:usb0="00000003" w:usb1="00000000" w:usb2="00000000" w:usb3="00000000" w:csb0="00000001" w:csb1="00000000"/>
   </w:font>
 </w:fonts>
 </file>
@@ -5191,8 +6239,10 @@
   </w:compat>
   <w:rsids>
     <w:rsidRoot w:val="00BB1246"/>
+    <w:rsid w:val="00B6400F"/>
     <w:rsid w:val="00BB1246"/>
     <w:rsid w:val="00D528EF"/>
+    <w:rsid w:val="00DF5475"/>
   </w:rsids>
   <m:mathPr>
     <m:mathFont m:val="Cambria Math"/>
@@ -5950,7 +7000,7 @@
 </file>
 
 <file path=customXml/itemProps2.xml><?xml version="1.0" encoding="utf-8"?>
-<ds:datastoreItem xmlns:ds="http://schemas.openxmlformats.org/officeDocument/2006/customXml" ds:itemID="{A5DB4CCF-4AA7-45DE-B0C7-A18177A6DA83}">
+<ds:datastoreItem xmlns:ds="http://schemas.openxmlformats.org/officeDocument/2006/customXml" ds:itemID="{2119EBDF-DE1F-47CD-9809-AF97E1F04347}">
   <ds:schemaRefs>
     <ds:schemaRef ds:uri="http://schemas.openxmlformats.org/officeDocument/2006/bibliography"/>
   </ds:schemaRefs>

</xml_diff>

<commit_message>
Added more chapters to the report.
git-svn-id: https://subversion.assembla.com/svn/ddaipf/trunk@167 eb421193-52bd-47ae-b03d-ab49450b5660
</commit_message>
<xml_diff>
--- a/doc/DDA-IPF.docx
+++ b/doc/DDA-IPF.docx
@@ -102,7 +102,6 @@
                   <w:dataBinding w:prefixMappings="xmlns:ns0='http://schemas.openxmlformats.org/package/2006/metadata/core-properties' xmlns:ns1='http://purl.org/dc/elements/1.1/'" w:xpath="/ns0:coreProperties[1]/ns1:title[1]" w:storeItemID="{6C3C8BC8-F283-45AE-878A-BAB7291924A1}"/>
                   <w:text/>
                 </w:sdtPr>
-                <w:sdtEndPr/>
                 <w:sdtContent>
                   <w:p>
                     <w:pPr>
@@ -142,7 +141,6 @@
                 <w:dataBinding w:prefixMappings="xmlns:ns0='http://schemas.openxmlformats.org/package/2006/metadata/core-properties' xmlns:ns1='http://purl.org/dc/elements/1.1/'" w:xpath="/ns0:coreProperties[1]/ns1:subject[1]" w:storeItemID="{6C3C8BC8-F283-45AE-878A-BAB7291924A1}"/>
                 <w:text/>
               </w:sdtPr>
-              <w:sdtEndPr/>
               <w:sdtContent>
                 <w:tc>
                   <w:tcPr>
@@ -165,35 +163,7 @@
                       <w:rPr>
                         <w:rFonts w:asciiTheme="majorHAnsi" w:eastAsiaTheme="majorEastAsia" w:hAnsiTheme="majorHAnsi" w:cstheme="majorBidi"/>
                       </w:rPr>
-                      <w:t xml:space="preserve">Implementeret som </w:t>
-                    </w:r>
-                    <w:proofErr w:type="spellStart"/>
-                    <w:r>
-                      <w:rPr>
-                        <w:rFonts w:asciiTheme="majorHAnsi" w:eastAsiaTheme="majorEastAsia" w:hAnsiTheme="majorHAnsi" w:cstheme="majorBidi"/>
-                      </w:rPr>
-                      <w:t>eXist</w:t>
-                    </w:r>
-                    <w:proofErr w:type="spellEnd"/>
-                    <w:r>
-                      <w:rPr>
-                        <w:rFonts w:asciiTheme="majorHAnsi" w:eastAsiaTheme="majorEastAsia" w:hAnsiTheme="majorHAnsi" w:cstheme="majorBidi"/>
-                      </w:rPr>
-                      <w:t xml:space="preserve"> DB med </w:t>
-                    </w:r>
-                    <w:proofErr w:type="spellStart"/>
-                    <w:r>
-                      <w:rPr>
-                        <w:rFonts w:asciiTheme="majorHAnsi" w:eastAsiaTheme="majorEastAsia" w:hAnsiTheme="majorHAnsi" w:cstheme="majorBidi"/>
-                      </w:rPr>
-                      <w:t>Lucene</w:t>
-                    </w:r>
-                    <w:proofErr w:type="spellEnd"/>
-                    <w:r>
-                      <w:rPr>
-                        <w:rFonts w:asciiTheme="majorHAnsi" w:eastAsiaTheme="majorEastAsia" w:hAnsiTheme="majorHAnsi" w:cstheme="majorBidi"/>
-                      </w:rPr>
-                      <w:t xml:space="preserve"> som indeks</w:t>
+                      <w:t>Implementeret som eXist DB med Lucene som indeks</w:t>
                     </w:r>
                   </w:p>
                 </w:tc>
@@ -230,13 +200,9 @@
                   </w:rPr>
                   <w:alias w:val="Forfatter"/>
                   <w:id w:val="13406928"/>
-                  <w:placeholder>
-                    <w:docPart w:val="FE7555CA4AA248E0AF9053DFC323291B"/>
-                  </w:placeholder>
                   <w:dataBinding w:prefixMappings="xmlns:ns0='http://schemas.openxmlformats.org/package/2006/metadata/core-properties' xmlns:ns1='http://purl.org/dc/elements/1.1/'" w:xpath="/ns0:coreProperties[1]/ns1:creator[1]" w:storeItemID="{6C3C8BC8-F283-45AE-878A-BAB7291924A1}"/>
                   <w:text/>
                 </w:sdtPr>
-                <w:sdtEndPr/>
                 <w:sdtContent>
                   <w:p>
                     <w:pPr>
@@ -249,16 +215,8 @@
                       <w:rPr>
                         <w:color w:val="4F81BD" w:themeColor="accent1"/>
                       </w:rPr>
-                      <w:t xml:space="preserve">Kemal </w:t>
+                      <w:t>Kemal Pajevic</w:t>
                     </w:r>
-                    <w:proofErr w:type="spellStart"/>
-                    <w:r>
-                      <w:rPr>
-                        <w:color w:val="4F81BD" w:themeColor="accent1"/>
-                      </w:rPr>
-                      <w:t>Pajevic</w:t>
-                    </w:r>
-                    <w:proofErr w:type="spellEnd"/>
                   </w:p>
                 </w:sdtContent>
               </w:sdt>
@@ -277,7 +235,6 @@
                     <w:calendar w:val="gregorian"/>
                   </w:date>
                 </w:sdtPr>
-                <w:sdtEndPr/>
                 <w:sdtContent>
                   <w:p>
                     <w:pPr>
@@ -331,7 +288,6 @@
           <w:docPartUnique/>
         </w:docPartObj>
       </w:sdtPr>
-      <w:sdtEndPr/>
       <w:sdtContent>
         <w:p>
           <w:pPr>
@@ -1053,6 +1009,7 @@
     <w:p>
       <w:pPr>
         <w:pStyle w:val="Overskrift1"/>
+        <w:jc w:val="both"/>
       </w:pPr>
       <w:bookmarkStart w:id="0" w:name="_Toc313966820"/>
       <w:r>
@@ -1064,6 +1021,7 @@
     <w:p>
       <w:pPr>
         <w:pStyle w:val="Overskrift2"/>
+        <w:jc w:val="both"/>
       </w:pPr>
       <w:bookmarkStart w:id="1" w:name="_Toc313966821"/>
       <w:r>
@@ -1072,6 +1030,9 @@
       <w:bookmarkEnd w:id="1"/>
     </w:p>
     <w:p>
+      <w:pPr>
+        <w:jc w:val="both"/>
+      </w:pPr>
       <w:r>
         <w:t xml:space="preserve">Formålet med projektet er at opsætte en XML database indeholdende studiedata i DDI format. Der skal efterfølgende opbygges indekser over udvalgte elementer i formatet for at effektivisere </w:t>
       </w:r>
@@ -1082,32 +1043,21 @@
     <w:p>
       <w:pPr>
         <w:pStyle w:val="Overskrift2"/>
+        <w:jc w:val="both"/>
       </w:pPr>
       <w:bookmarkStart w:id="2" w:name="_Toc313966822"/>
-      <w:proofErr w:type="spellStart"/>
-      <w:r>
-        <w:t>eXist</w:t>
-      </w:r>
-      <w:proofErr w:type="spellEnd"/>
-      <w:r>
-        <w:t xml:space="preserve"> DB og </w:t>
-      </w:r>
-      <w:proofErr w:type="spellStart"/>
-      <w:r>
-        <w:t>Lucene</w:t>
+      <w:r>
+        <w:t>eXist DB og Lucene</w:t>
       </w:r>
       <w:bookmarkEnd w:id="2"/>
-      <w:proofErr w:type="spellEnd"/>
-    </w:p>
-    <w:p>
-      <w:r>
-        <w:t xml:space="preserve">Til indekseringen af data har man valgt </w:t>
-      </w:r>
-      <w:proofErr w:type="spellStart"/>
-      <w:r>
-        <w:t>Lucene</w:t>
-      </w:r>
-      <w:proofErr w:type="spellEnd"/>
+    </w:p>
+    <w:p>
+      <w:pPr>
+        <w:jc w:val="both"/>
+      </w:pPr>
+      <w:r>
+        <w:t>Til indekseringen af data har man valgt Lucene</w:t>
+      </w:r>
       <w:r>
         <w:rPr>
           <w:rStyle w:val="Fodnotehenvisning"/>
@@ -1115,15 +1065,7 @@
         <w:footnoteReference w:id="1"/>
       </w:r>
       <w:r>
-        <w:t xml:space="preserve"> og </w:t>
-      </w:r>
-      <w:proofErr w:type="spellStart"/>
-      <w:r>
-        <w:t>eXist</w:t>
-      </w:r>
-      <w:proofErr w:type="spellEnd"/>
-      <w:r>
-        <w:t xml:space="preserve"> DB</w:t>
+        <w:t xml:space="preserve"> og eXist DB</w:t>
       </w:r>
       <w:r>
         <w:rPr>
@@ -1132,103 +1074,21 @@
         <w:footnoteReference w:id="2"/>
       </w:r>
       <w:r>
-        <w:t xml:space="preserve"> blev valgt som databasesystem. De er begge implementeret i Java og </w:t>
-      </w:r>
-      <w:proofErr w:type="spellStart"/>
-      <w:r>
-        <w:t>eXist</w:t>
-      </w:r>
-      <w:proofErr w:type="spellEnd"/>
-      <w:r>
-        <w:t xml:space="preserve"> bruger </w:t>
-      </w:r>
-      <w:proofErr w:type="spellStart"/>
-      <w:r>
-        <w:t>Lucene</w:t>
-      </w:r>
-      <w:proofErr w:type="spellEnd"/>
-      <w:r>
-        <w:t xml:space="preserve"> som sin default indekser. Interaktionen til </w:t>
-      </w:r>
-      <w:proofErr w:type="spellStart"/>
-      <w:r>
-        <w:t>eXist</w:t>
-      </w:r>
-      <w:proofErr w:type="spellEnd"/>
-      <w:r>
-        <w:t xml:space="preserve"> foregår igennem </w:t>
-      </w:r>
-      <w:proofErr w:type="spellStart"/>
-      <w:r>
-        <w:t>query</w:t>
-      </w:r>
-      <w:proofErr w:type="spellEnd"/>
-      <w:r>
-        <w:t xml:space="preserve"> sproget </w:t>
-      </w:r>
-      <w:proofErr w:type="spellStart"/>
-      <w:r>
-        <w:t>XQuery</w:t>
-      </w:r>
-      <w:proofErr w:type="spellEnd"/>
-      <w:r>
-        <w:t>.</w:t>
-      </w:r>
-    </w:p>
-    <w:p>
-      <w:r>
-        <w:t xml:space="preserve">Den seneste udgivne version af </w:t>
-      </w:r>
-      <w:proofErr w:type="spellStart"/>
-      <w:r>
-        <w:t>eXist</w:t>
-      </w:r>
-      <w:proofErr w:type="spellEnd"/>
-      <w:r>
-        <w:t xml:space="preserve"> er 1.4, men denne indeholder en ældre version af </w:t>
-      </w:r>
-      <w:proofErr w:type="spellStart"/>
-      <w:r>
-        <w:t>Lucene</w:t>
-      </w:r>
-      <w:proofErr w:type="spellEnd"/>
-      <w:r>
-        <w:t xml:space="preserve"> som ikke inkluderer en såkaldt </w:t>
-      </w:r>
-      <w:proofErr w:type="spellStart"/>
-      <w:r>
-        <w:t>word</w:t>
-      </w:r>
-      <w:proofErr w:type="spellEnd"/>
-      <w:r>
-        <w:t xml:space="preserve"> </w:t>
-      </w:r>
-      <w:proofErr w:type="spellStart"/>
-      <w:r>
-        <w:t>analyzer</w:t>
-      </w:r>
-      <w:proofErr w:type="spellEnd"/>
-      <w:r>
-        <w:t xml:space="preserve"> til dansk. Derfor foregår udviklingen af dette projekt i en speciel </w:t>
-      </w:r>
-      <w:proofErr w:type="spellStart"/>
-      <w:r>
-        <w:t>branch</w:t>
-      </w:r>
-      <w:proofErr w:type="spellEnd"/>
-      <w:r>
-        <w:t xml:space="preserve"> af </w:t>
-      </w:r>
-      <w:proofErr w:type="spellStart"/>
-      <w:r>
-        <w:t>eXist</w:t>
-      </w:r>
-      <w:proofErr w:type="spellEnd"/>
-      <w:r>
-        <w:t xml:space="preserve"> projektet som findes på</w:t>
-      </w:r>
-    </w:p>
-    <w:p>
+        <w:t xml:space="preserve"> blev valgt som databasesystem. De er begge implementeret i Java og eXist bruger Lucene som sin default indekser. Interaktionen til eXist foregår igennem query sproget XQuery.</w:t>
+      </w:r>
+    </w:p>
+    <w:p>
+      <w:pPr>
+        <w:jc w:val="both"/>
+      </w:pPr>
+      <w:r>
+        <w:t>Den seneste udgivne version af eXist er 1.4, men denne indeholder en ældre version af Lucene som ikke inkluderer en såkaldt word analyzer til dansk. Derfor foregår udviklingen af dette projekt i en speciel branch af eXist projektet som findes på</w:t>
+      </w:r>
+    </w:p>
+    <w:p>
+      <w:pPr>
+        <w:jc w:val="both"/>
+      </w:pPr>
       <w:hyperlink r:id="rId12" w:history="1">
         <w:r>
           <w:rPr>
@@ -1239,29 +1099,17 @@
       </w:hyperlink>
     </w:p>
     <w:p>
-      <w:r>
-        <w:t xml:space="preserve">En version 1.5 af </w:t>
-      </w:r>
-      <w:proofErr w:type="spellStart"/>
-      <w:r>
-        <w:t>eXist</w:t>
-      </w:r>
-      <w:proofErr w:type="spellEnd"/>
-      <w:r>
-        <w:t xml:space="preserve"> er i skrivende stund på trapperne, og denne bliver opdateret med den nyeste version af </w:t>
-      </w:r>
-      <w:proofErr w:type="spellStart"/>
-      <w:r>
-        <w:t>Lucene</w:t>
-      </w:r>
-      <w:proofErr w:type="spellEnd"/>
-      <w:r>
-        <w:t>.</w:t>
+      <w:pPr>
+        <w:jc w:val="both"/>
+      </w:pPr>
+      <w:r>
+        <w:t>En version 1.5 af eXist er i skrivende stund på trapperne, og denne bliver opdateret med den nyeste version af Lucene.</w:t>
       </w:r>
     </w:p>
     <w:p>
       <w:pPr>
         <w:pStyle w:val="Overskrift1"/>
+        <w:jc w:val="both"/>
       </w:pPr>
       <w:bookmarkStart w:id="3" w:name="_Toc313966823"/>
       <w:r>
@@ -1272,6 +1120,7 @@
     <w:p>
       <w:pPr>
         <w:pStyle w:val="Overskrift2"/>
+        <w:jc w:val="both"/>
       </w:pPr>
       <w:bookmarkStart w:id="4" w:name="_Toc313966824"/>
       <w:r>
@@ -1280,6 +1129,9 @@
       <w:bookmarkEnd w:id="4"/>
     </w:p>
     <w:p>
+      <w:pPr>
+        <w:jc w:val="both"/>
+      </w:pPr>
       <w:r>
         <w:t>Projektmappen er delt op i følgende undermapper:</w:t>
       </w:r>
@@ -1365,11 +1217,9 @@
             <w:tcW w:w="2235" w:type="dxa"/>
           </w:tcPr>
           <w:p>
-            <w:proofErr w:type="spellStart"/>
             <w:r>
               <w:t>dda</w:t>
             </w:r>
-            <w:proofErr w:type="spellEnd"/>
           </w:p>
         </w:tc>
         <w:tc>
@@ -1402,14 +1252,12 @@
             <w:tcW w:w="2235" w:type="dxa"/>
           </w:tcPr>
           <w:p>
-            <w:proofErr w:type="spellStart"/>
             <w:r>
               <w:t>dda-</w:t>
             </w:r>
             <w:r>
               <w:t>denormalization</w:t>
             </w:r>
-            <w:proofErr w:type="spellEnd"/>
           </w:p>
         </w:tc>
         <w:tc>
@@ -1418,15 +1266,7 @@
           </w:tcPr>
           <w:p>
             <w:r>
-              <w:t xml:space="preserve">Filer til </w:t>
-            </w:r>
-            <w:proofErr w:type="spellStart"/>
-            <w:r>
-              <w:t>denormalisering</w:t>
-            </w:r>
-            <w:proofErr w:type="spellEnd"/>
-            <w:r>
-              <w:t xml:space="preserve"> af databasen</w:t>
+              <w:t>Filer til denormalisering af databasen</w:t>
             </w:r>
           </w:p>
         </w:tc>
@@ -1450,11 +1290,9 @@
             <w:tcW w:w="2235" w:type="dxa"/>
           </w:tcPr>
           <w:p>
-            <w:proofErr w:type="spellStart"/>
             <w:r>
               <w:t>dda-urn</w:t>
             </w:r>
-            <w:proofErr w:type="spellEnd"/>
           </w:p>
         </w:tc>
         <w:tc>
@@ -1490,11 +1328,9 @@
             <w:tcW w:w="2235" w:type="dxa"/>
           </w:tcPr>
           <w:p>
-            <w:proofErr w:type="spellStart"/>
             <w:r>
               <w:t>doc</w:t>
             </w:r>
-            <w:proofErr w:type="spellEnd"/>
           </w:p>
         </w:tc>
         <w:tc>
@@ -1503,15 +1339,7 @@
           </w:tcPr>
           <w:p>
             <w:r>
-              <w:t xml:space="preserve">Dokumentation af projektet som Word dokument samt html-baseret beskrivelse af moduler og funktioner (á la Java </w:t>
-            </w:r>
-            <w:proofErr w:type="spellStart"/>
-            <w:r>
-              <w:t>docs</w:t>
-            </w:r>
-            <w:proofErr w:type="spellEnd"/>
-            <w:r>
-              <w:t>)</w:t>
+              <w:t>Dokumentation af projektet som Word dokument samt html-baseret beskrivelse af moduler og funktioner (á la Java docs)</w:t>
             </w:r>
           </w:p>
         </w:tc>
@@ -1535,11 +1363,9 @@
             <w:tcW w:w="2235" w:type="dxa"/>
           </w:tcPr>
           <w:p>
-            <w:proofErr w:type="spellStart"/>
             <w:r>
               <w:t>JavaRestClientDDA</w:t>
             </w:r>
-            <w:proofErr w:type="spellEnd"/>
           </w:p>
         </w:tc>
         <w:tc>
@@ -1572,19 +1398,9 @@
             <w:tcW w:w="2235" w:type="dxa"/>
           </w:tcPr>
           <w:p>
-            <w:proofErr w:type="spellStart"/>
-            <w:r>
-              <w:t>xml</w:t>
-            </w:r>
-            <w:proofErr w:type="spellEnd"/>
-            <w:r>
-              <w:t>-sample-</w:t>
-            </w:r>
-            <w:proofErr w:type="spellStart"/>
-            <w:r>
-              <w:t>instances</w:t>
-            </w:r>
-            <w:proofErr w:type="spellEnd"/>
+            <w:r>
+              <w:t>xml-sample-instances</w:t>
+            </w:r>
           </w:p>
         </w:tc>
         <w:tc>
@@ -1620,14 +1436,24 @@
       <w:r>
         <w:t xml:space="preserve">Tabel </w:t>
       </w:r>
-      <w:fldSimple w:instr=" SEQ Tabel \* ARABIC ">
-        <w:r>
-          <w:rPr>
-            <w:noProof/>
-          </w:rPr>
-          <w:t>1</w:t>
-        </w:r>
-      </w:fldSimple>
+      <w:r>
+        <w:fldChar w:fldCharType="begin"/>
+      </w:r>
+      <w:r>
+        <w:instrText xml:space="preserve"> SEQ Tabel \* ARABIC </w:instrText>
+      </w:r>
+      <w:r>
+        <w:fldChar w:fldCharType="separate"/>
+      </w:r>
+      <w:r>
+        <w:rPr>
+          <w:noProof/>
+        </w:rPr>
+        <w:t>1</w:t>
+      </w:r>
+      <w:r>
+        <w:fldChar w:fldCharType="end"/>
+      </w:r>
       <w:r>
         <w:t xml:space="preserve"> - Oversigt over mapper i projekte</w:t>
       </w:r>
@@ -1641,6 +1467,7 @@
     <w:p>
       <w:pPr>
         <w:pStyle w:val="Overskrift2"/>
+        <w:jc w:val="both"/>
       </w:pPr>
       <w:bookmarkStart w:id="5" w:name="_Toc313966825"/>
       <w:r>
@@ -1649,23 +1476,21 @@
       <w:bookmarkEnd w:id="5"/>
     </w:p>
     <w:p>
-      <w:r>
-        <w:t>Filer til søgning i DDI databasen</w:t>
-      </w:r>
-      <w:r>
-        <w:t xml:space="preserve"> </w:t>
+      <w:pPr>
+        <w:jc w:val="both"/>
+      </w:pPr>
+      <w:r>
+        <w:t xml:space="preserve">Filer til søgning i DDI databasen </w:t>
       </w:r>
       <w:r>
         <w:t>(</w:t>
       </w:r>
-      <w:proofErr w:type="spellStart"/>
       <w:r>
         <w:rPr>
           <w:b/>
         </w:rPr>
         <w:t>dda</w:t>
       </w:r>
-      <w:proofErr w:type="spellEnd"/>
       <w:r>
         <w:t>)</w:t>
       </w:r>
@@ -1746,18 +1571,8 @@
                 <w:sz w:val="20"/>
                 <w:szCs w:val="20"/>
               </w:rPr>
-              <w:t xml:space="preserve">Beliggenhed i </w:t>
-            </w:r>
-            <w:proofErr w:type="spellStart"/>
-            <w:r>
-              <w:rPr>
-                <w:b/>
-                <w:sz w:val="20"/>
-                <w:szCs w:val="20"/>
-              </w:rPr>
-              <w:t>eXist</w:t>
-            </w:r>
-            <w:proofErr w:type="spellEnd"/>
+              <w:t>Beliggenhed i eXist</w:t>
+            </w:r>
           </w:p>
         </w:tc>
       </w:tr>
@@ -1773,14 +1588,12 @@
                 <w:b/>
               </w:rPr>
             </w:pPr>
-            <w:proofErr w:type="spellStart"/>
             <w:r>
               <w:rPr>
                 <w:b/>
               </w:rPr>
               <w:t>index</w:t>
             </w:r>
-            <w:proofErr w:type="spellEnd"/>
           </w:p>
         </w:tc>
       </w:tr>
@@ -1790,12 +1603,10 @@
             <w:tcW w:w="2376" w:type="dxa"/>
           </w:tcPr>
           <w:p>
-            <w:proofErr w:type="spellStart"/>
             <w:r>
               <w:lastRenderedPageBreak/>
               <w:t>collection.xconf</w:t>
             </w:r>
-            <w:proofErr w:type="spellEnd"/>
           </w:p>
         </w:tc>
         <w:tc>
@@ -1804,15 +1615,7 @@
           </w:tcPr>
           <w:p>
             <w:r>
-              <w:t xml:space="preserve">Indeks-konfigurationsfil til </w:t>
-            </w:r>
-            <w:proofErr w:type="spellStart"/>
-            <w:r>
-              <w:t>hovedcollection</w:t>
-            </w:r>
-            <w:proofErr w:type="spellEnd"/>
-            <w:r>
-              <w:t xml:space="preserve"> som indeholder DDI data</w:t>
+              <w:t>Indeks-konfigurationsfil til hovedcollection som indeholder DDI data</w:t>
             </w:r>
           </w:p>
         </w:tc>
@@ -1830,58 +1633,8 @@
               <w:rPr>
                 <w:lang w:val="en-US"/>
               </w:rPr>
-              <w:t>/</w:t>
-            </w:r>
-            <w:proofErr w:type="spellStart"/>
-            <w:r>
-              <w:rPr>
-                <w:lang w:val="en-US"/>
-              </w:rPr>
-              <w:t>db</w:t>
-            </w:r>
-            <w:proofErr w:type="spellEnd"/>
-            <w:r>
-              <w:rPr>
-                <w:lang w:val="en-US"/>
-              </w:rPr>
-              <w:t>/system/</w:t>
-            </w:r>
-            <w:proofErr w:type="spellStart"/>
-            <w:r>
-              <w:rPr>
-                <w:lang w:val="en-US"/>
-              </w:rPr>
-              <w:t>config</w:t>
-            </w:r>
-            <w:proofErr w:type="spellEnd"/>
-            <w:r>
-              <w:rPr>
-                <w:lang w:val="en-US"/>
-              </w:rPr>
-              <w:t>/</w:t>
-            </w:r>
-            <w:proofErr w:type="spellStart"/>
-            <w:r>
-              <w:rPr>
-                <w:lang w:val="en-US"/>
-              </w:rPr>
-              <w:t>db</w:t>
-            </w:r>
-            <w:proofErr w:type="spellEnd"/>
-            <w:r>
-              <w:rPr>
-                <w:lang w:val="en-US"/>
-              </w:rPr>
-              <w:t>/</w:t>
-            </w:r>
-            <w:proofErr w:type="spellStart"/>
-            <w:r>
-              <w:rPr>
-                <w:lang w:val="en-US"/>
-              </w:rPr>
-              <w:t>dda</w:t>
-            </w:r>
-            <w:proofErr w:type="spellEnd"/>
+              <w:t>/db/system/config/db/dda</w:t>
+            </w:r>
           </w:p>
         </w:tc>
       </w:tr>
@@ -1897,14 +1650,12 @@
                 <w:b/>
               </w:rPr>
             </w:pPr>
-            <w:proofErr w:type="spellStart"/>
             <w:r>
               <w:rPr>
                 <w:b/>
               </w:rPr>
               <w:t>lib</w:t>
             </w:r>
-            <w:proofErr w:type="spellEnd"/>
           </w:p>
         </w:tc>
       </w:tr>
@@ -1914,11 +1665,9 @@
             <w:tcW w:w="2376" w:type="dxa"/>
           </w:tcPr>
           <w:p>
-            <w:proofErr w:type="spellStart"/>
             <w:r>
               <w:t>result-functions.xquery</w:t>
             </w:r>
-            <w:proofErr w:type="spellEnd"/>
           </w:p>
         </w:tc>
         <w:tc>
@@ -1940,29 +1689,8 @@
           </w:tcPr>
           <w:p>
             <w:r>
-              <w:t>/</w:t>
-            </w:r>
-            <w:proofErr w:type="spellStart"/>
-            <w:r>
-              <w:t>db</w:t>
-            </w:r>
-            <w:proofErr w:type="spellEnd"/>
-            <w:r>
-              <w:t>/</w:t>
-            </w:r>
-            <w:proofErr w:type="spellStart"/>
-            <w:r>
-              <w:t>dda</w:t>
-            </w:r>
-            <w:proofErr w:type="spellEnd"/>
-            <w:r>
-              <w:t>/</w:t>
-            </w:r>
-            <w:proofErr w:type="spellStart"/>
-            <w:r>
-              <w:t>lib</w:t>
-            </w:r>
-            <w:proofErr w:type="spellEnd"/>
+              <w:t>/db/dda/lib</w:t>
+            </w:r>
           </w:p>
         </w:tc>
       </w:tr>
@@ -1972,11 +1700,9 @@
             <w:tcW w:w="2376" w:type="dxa"/>
           </w:tcPr>
           <w:p>
-            <w:proofErr w:type="spellStart"/>
             <w:r>
               <w:t>search.xquery</w:t>
             </w:r>
-            <w:proofErr w:type="spellEnd"/>
           </w:p>
         </w:tc>
         <w:tc>
@@ -1995,29 +1721,8 @@
           </w:tcPr>
           <w:p>
             <w:r>
-              <w:t>/</w:t>
-            </w:r>
-            <w:proofErr w:type="spellStart"/>
-            <w:r>
-              <w:t>db</w:t>
-            </w:r>
-            <w:proofErr w:type="spellEnd"/>
-            <w:r>
-              <w:t>/</w:t>
-            </w:r>
-            <w:proofErr w:type="spellStart"/>
-            <w:r>
-              <w:t>dda</w:t>
-            </w:r>
-            <w:proofErr w:type="spellEnd"/>
-            <w:r>
-              <w:t>/</w:t>
-            </w:r>
-            <w:proofErr w:type="spellStart"/>
-            <w:r>
-              <w:t>lib</w:t>
-            </w:r>
-            <w:proofErr w:type="spellEnd"/>
+              <w:t>/db/dda/lib</w:t>
+            </w:r>
           </w:p>
         </w:tc>
       </w:tr>
@@ -2048,11 +1753,9 @@
             <w:tcW w:w="2376" w:type="dxa"/>
           </w:tcPr>
           <w:p>
-            <w:proofErr w:type="spellStart"/>
             <w:r>
               <w:t>advanced-search.xquery</w:t>
             </w:r>
-            <w:proofErr w:type="spellEnd"/>
           </w:p>
         </w:tc>
         <w:tc>
@@ -2074,23 +1777,7 @@
           </w:tcPr>
           <w:p>
             <w:r>
-              <w:t>/</w:t>
-            </w:r>
-            <w:proofErr w:type="spellStart"/>
-            <w:r>
-              <w:t>db</w:t>
-            </w:r>
-            <w:proofErr w:type="spellEnd"/>
-            <w:r>
-              <w:t>/</w:t>
-            </w:r>
-            <w:proofErr w:type="spellStart"/>
-            <w:r>
-              <w:t>dda</w:t>
-            </w:r>
-            <w:proofErr w:type="spellEnd"/>
-            <w:r>
-              <w:t>/rest</w:t>
+              <w:t>/db/dda/rest</w:t>
             </w:r>
           </w:p>
         </w:tc>
@@ -2102,13 +1789,8 @@
           </w:tcPr>
           <w:p>
             <w:r>
-              <w:t>simple-</w:t>
-            </w:r>
-            <w:proofErr w:type="spellStart"/>
-            <w:r>
-              <w:t>search.xquery</w:t>
-            </w:r>
-            <w:proofErr w:type="spellEnd"/>
+              <w:t>simple-search.xquery</w:t>
+            </w:r>
           </w:p>
         </w:tc>
         <w:tc>
@@ -2130,23 +1812,7 @@
           </w:tcPr>
           <w:p>
             <w:r>
-              <w:t>/</w:t>
-            </w:r>
-            <w:proofErr w:type="spellStart"/>
-            <w:r>
-              <w:t>db</w:t>
-            </w:r>
-            <w:proofErr w:type="spellEnd"/>
-            <w:r>
-              <w:t>/</w:t>
-            </w:r>
-            <w:proofErr w:type="spellStart"/>
-            <w:r>
-              <w:t>dda</w:t>
-            </w:r>
-            <w:proofErr w:type="spellEnd"/>
-            <w:r>
-              <w:t>/rest</w:t>
+              <w:t>/db/dda/rest</w:t>
             </w:r>
           </w:p>
         </w:tc>
@@ -2163,14 +1829,12 @@
                 <w:b/>
               </w:rPr>
             </w:pPr>
-            <w:proofErr w:type="spellStart"/>
             <w:r>
               <w:rPr>
                 <w:b/>
               </w:rPr>
               <w:t>schema</w:t>
             </w:r>
-            <w:proofErr w:type="spellEnd"/>
           </w:p>
         </w:tc>
       </w:tr>
@@ -2180,13 +1844,8 @@
             <w:tcW w:w="2376" w:type="dxa"/>
           </w:tcPr>
           <w:p>
-            <w:proofErr w:type="spellStart"/>
-            <w:r>
-              <w:t>result</w:t>
-            </w:r>
-            <w:proofErr w:type="spellEnd"/>
-            <w:r>
-              <w:t>/</w:t>
+            <w:r>
+              <w:t>result/</w:t>
             </w:r>
             <w:r>
               <w:br/>
@@ -2224,13 +1883,8 @@
             <w:tcW w:w="2376" w:type="dxa"/>
           </w:tcPr>
           <w:p>
-            <w:proofErr w:type="spellStart"/>
-            <w:r>
-              <w:t>result</w:t>
-            </w:r>
-            <w:proofErr w:type="spellEnd"/>
-            <w:r>
-              <w:t>/</w:t>
+            <w:r>
+              <w:t>result/</w:t>
             </w:r>
             <w:r>
               <w:br/>
@@ -2315,13 +1969,8 @@
             <w:tcW w:w="2376" w:type="dxa"/>
           </w:tcPr>
           <w:p>
-            <w:proofErr w:type="spellStart"/>
-            <w:r>
-              <w:t>search</w:t>
-            </w:r>
-            <w:proofErr w:type="spellEnd"/>
-            <w:r>
-              <w:t>/</w:t>
+            <w:r>
+              <w:t>search/</w:t>
             </w:r>
             <w:r>
               <w:br/>
@@ -2356,13 +2005,8 @@
             <w:tcW w:w="2376" w:type="dxa"/>
           </w:tcPr>
           <w:p>
-            <w:proofErr w:type="spellStart"/>
-            <w:r>
-              <w:t>search</w:t>
-            </w:r>
-            <w:proofErr w:type="spellEnd"/>
-            <w:r>
-              <w:t>/</w:t>
+            <w:r>
+              <w:t>search/</w:t>
             </w:r>
             <w:r>
               <w:br/>
@@ -2468,55 +2112,60 @@
         <w:pStyle w:val="Billedtekst"/>
         <w:jc w:val="center"/>
       </w:pPr>
+      <w:bookmarkStart w:id="6" w:name="_Ref313968072"/>
+      <w:bookmarkStart w:id="7" w:name="_Ref313968084"/>
       <w:r>
         <w:t xml:space="preserve">Tabel </w:t>
       </w:r>
-      <w:fldSimple w:instr=" SEQ Tabel \* ARABIC ">
-        <w:r>
-          <w:rPr>
-            <w:noProof/>
-          </w:rPr>
-          <w:t>2</w:t>
-        </w:r>
-      </w:fldSimple>
+      <w:r>
+        <w:fldChar w:fldCharType="begin"/>
+      </w:r>
+      <w:r>
+        <w:instrText xml:space="preserve"> SEQ Tabel \* ARABIC </w:instrText>
+      </w:r>
+      <w:r>
+        <w:fldChar w:fldCharType="separate"/>
+      </w:r>
+      <w:r>
+        <w:rPr>
+          <w:noProof/>
+        </w:rPr>
+        <w:t>2</w:t>
+      </w:r>
+      <w:r>
+        <w:fldChar w:fldCharType="end"/>
+      </w:r>
+      <w:bookmarkEnd w:id="7"/>
       <w:r>
         <w:t xml:space="preserve"> - forklaring og placering af filer i </w:t>
       </w:r>
-      <w:proofErr w:type="spellStart"/>
       <w:r>
         <w:rPr>
           <w:i/>
         </w:rPr>
         <w:t>dda</w:t>
       </w:r>
-      <w:proofErr w:type="spellEnd"/>
       <w:r>
         <w:t xml:space="preserve"> mappen</w:t>
       </w:r>
-    </w:p>
-    <w:p>
-      <w:r>
-        <w:t xml:space="preserve">Filer til </w:t>
-      </w:r>
-      <w:proofErr w:type="spellStart"/>
-      <w:r>
-        <w:t>denormalisering</w:t>
-      </w:r>
-      <w:proofErr w:type="spellEnd"/>
-      <w:r>
-        <w:t xml:space="preserve"> af databasen</w:t>
+      <w:bookmarkEnd w:id="6"/>
+    </w:p>
+    <w:p>
+      <w:pPr>
+        <w:jc w:val="both"/>
+      </w:pPr>
+      <w:r>
+        <w:t>Filer til denormalisering af databasen</w:t>
       </w:r>
       <w:r>
         <w:t xml:space="preserve"> (</w:t>
       </w:r>
-      <w:proofErr w:type="spellStart"/>
       <w:r>
         <w:rPr>
           <w:b/>
         </w:rPr>
         <w:t>dda-denormalization</w:t>
       </w:r>
-      <w:proofErr w:type="spellEnd"/>
       <w:r>
         <w:t>)</w:t>
       </w:r>
@@ -2594,18 +2243,8 @@
                 <w:sz w:val="20"/>
                 <w:szCs w:val="20"/>
               </w:rPr>
-              <w:t xml:space="preserve">Beliggenhed i </w:t>
-            </w:r>
-            <w:proofErr w:type="spellStart"/>
-            <w:r>
-              <w:rPr>
-                <w:b/>
-                <w:sz w:val="20"/>
-                <w:szCs w:val="20"/>
-              </w:rPr>
-              <w:t>eXist</w:t>
-            </w:r>
-            <w:proofErr w:type="spellEnd"/>
+              <w:t>Beliggenhed i eXist</w:t>
+            </w:r>
           </w:p>
         </w:tc>
       </w:tr>
@@ -2615,11 +2254,9 @@
             <w:tcW w:w="2376" w:type="dxa"/>
           </w:tcPr>
           <w:p>
-            <w:proofErr w:type="spellStart"/>
             <w:r>
               <w:t>denormalize.xquery</w:t>
             </w:r>
-            <w:proofErr w:type="spellEnd"/>
           </w:p>
         </w:tc>
         <w:tc>
@@ -2628,15 +2265,7 @@
           </w:tcPr>
           <w:p>
             <w:r>
-              <w:t xml:space="preserve">Opbygger </w:t>
-            </w:r>
-            <w:proofErr w:type="spellStart"/>
-            <w:r>
-              <w:t>denormaliseringsdata</w:t>
-            </w:r>
-            <w:proofErr w:type="spellEnd"/>
-            <w:r>
-              <w:t xml:space="preserve"> som bru</w:t>
+              <w:t>Opbygger denormaliseringsdata som bru</w:t>
             </w:r>
             <w:r>
               <w:t>ges til optimering af søgningen</w:t>
@@ -2649,21 +2278,8 @@
           </w:tcPr>
           <w:p>
             <w:r>
-              <w:t>/</w:t>
-            </w:r>
-            <w:proofErr w:type="spellStart"/>
-            <w:r>
-              <w:t>db</w:t>
-            </w:r>
-            <w:proofErr w:type="spellEnd"/>
-            <w:r>
-              <w:t>/</w:t>
-            </w:r>
-            <w:proofErr w:type="spellStart"/>
-            <w:r>
-              <w:t>dda-denormalization</w:t>
-            </w:r>
-            <w:proofErr w:type="spellEnd"/>
+              <w:t>/db/dda-denormalization</w:t>
+            </w:r>
           </w:p>
         </w:tc>
       </w:tr>
@@ -2679,14 +2295,12 @@
                 <w:b/>
               </w:rPr>
             </w:pPr>
-            <w:proofErr w:type="spellStart"/>
             <w:r>
               <w:rPr>
                 <w:b/>
               </w:rPr>
               <w:t>index</w:t>
             </w:r>
-            <w:proofErr w:type="spellEnd"/>
           </w:p>
         </w:tc>
       </w:tr>
@@ -2696,11 +2310,9 @@
             <w:tcW w:w="2376" w:type="dxa"/>
           </w:tcPr>
           <w:p>
-            <w:proofErr w:type="spellStart"/>
             <w:r>
               <w:t>collection.xconf</w:t>
             </w:r>
-            <w:proofErr w:type="spellEnd"/>
           </w:p>
         </w:tc>
         <w:tc>
@@ -2709,21 +2321,8 @@
           </w:tcPr>
           <w:p>
             <w:r>
-              <w:t xml:space="preserve">Indeks-konfigurationsfil til den </w:t>
-            </w:r>
-            <w:proofErr w:type="spellStart"/>
-            <w:r>
-              <w:t>denormaliserede</w:t>
-            </w:r>
-            <w:proofErr w:type="spellEnd"/>
-            <w:r>
-              <w:t xml:space="preserve"> </w:t>
-            </w:r>
-            <w:proofErr w:type="spellStart"/>
-            <w:r>
-              <w:t>collection</w:t>
-            </w:r>
-            <w:proofErr w:type="spellEnd"/>
+              <w:t>Indeks-konfigurationsfil til den denormaliserede collection</w:t>
+            </w:r>
           </w:p>
         </w:tc>
         <w:tc>
@@ -2732,37 +2331,11 @@
           </w:tcPr>
           <w:p>
             <w:r>
-              <w:t>/</w:t>
-            </w:r>
-            <w:proofErr w:type="spellStart"/>
-            <w:r>
-              <w:t>db</w:t>
-            </w:r>
-            <w:proofErr w:type="spellEnd"/>
-            <w:r>
-              <w:t>/system/</w:t>
-            </w:r>
-            <w:proofErr w:type="spellStart"/>
-            <w:r>
-              <w:t>config</w:t>
-            </w:r>
-            <w:proofErr w:type="spellEnd"/>
-            <w:r>
-              <w:t>/</w:t>
-            </w:r>
-            <w:proofErr w:type="spellStart"/>
-            <w:r>
-              <w:t>db</w:t>
-            </w:r>
-            <w:proofErr w:type="spellEnd"/>
-            <w:r>
-              <w:t xml:space="preserve">/ </w:t>
-            </w:r>
-            <w:proofErr w:type="spellStart"/>
+              <w:t>/db/system/config/db/</w:t>
+            </w:r>
             <w:r>
               <w:t>dda-denormalization</w:t>
             </w:r>
-            <w:proofErr w:type="spellEnd"/>
           </w:p>
         </w:tc>
       </w:tr>
@@ -2778,14 +2351,12 @@
                 <w:b/>
               </w:rPr>
             </w:pPr>
-            <w:proofErr w:type="spellStart"/>
             <w:r>
               <w:rPr>
                 <w:b/>
               </w:rPr>
               <w:t>schema</w:t>
             </w:r>
-            <w:proofErr w:type="spellEnd"/>
           </w:p>
         </w:tc>
       </w:tr>
@@ -2795,13 +2366,8 @@
             <w:tcW w:w="2376" w:type="dxa"/>
           </w:tcPr>
           <w:p>
-            <w:proofErr w:type="spellStart"/>
-            <w:r>
-              <w:t>denormalization</w:t>
-            </w:r>
-            <w:proofErr w:type="spellEnd"/>
-            <w:r>
-              <w:t>/</w:t>
+            <w:r>
+              <w:t>denormalization/</w:t>
             </w:r>
             <w:r>
               <w:br/>
@@ -2818,21 +2384,8 @@
               <w:t>Formatet af</w:t>
             </w:r>
             <w:r>
-              <w:t xml:space="preserve"> den </w:t>
-            </w:r>
-            <w:proofErr w:type="spellStart"/>
-            <w:r>
-              <w:t>denormaliserede</w:t>
-            </w:r>
-            <w:proofErr w:type="spellEnd"/>
-            <w:r>
-              <w:t xml:space="preserve"> </w:t>
-            </w:r>
-            <w:proofErr w:type="spellStart"/>
-            <w:r>
-              <w:t>collection</w:t>
-            </w:r>
-            <w:proofErr w:type="spellEnd"/>
+              <w:t xml:space="preserve"> den denormaliserede collection</w:t>
+            </w:r>
           </w:p>
         </w:tc>
         <w:tc>
@@ -2854,50 +2407,58 @@
       <w:pPr>
         <w:pStyle w:val="Billedtekst"/>
       </w:pPr>
+      <w:bookmarkStart w:id="8" w:name="_Ref313968090"/>
       <w:r>
         <w:t xml:space="preserve">Tabel </w:t>
       </w:r>
-      <w:fldSimple w:instr=" SEQ Tabel \* ARABIC ">
-        <w:r>
-          <w:rPr>
-            <w:noProof/>
-          </w:rPr>
-          <w:t>3</w:t>
-        </w:r>
-      </w:fldSimple>
+      <w:r>
+        <w:fldChar w:fldCharType="begin"/>
+      </w:r>
+      <w:r>
+        <w:instrText xml:space="preserve"> SEQ Tabel \* ARABIC </w:instrText>
+      </w:r>
+      <w:r>
+        <w:fldChar w:fldCharType="separate"/>
+      </w:r>
+      <w:r>
+        <w:rPr>
+          <w:noProof/>
+        </w:rPr>
+        <w:t>3</w:t>
+      </w:r>
+      <w:r>
+        <w:fldChar w:fldCharType="end"/>
+      </w:r>
+      <w:bookmarkEnd w:id="8"/>
       <w:r>
         <w:t xml:space="preserve"> - forklaring og placering af filer i </w:t>
       </w:r>
-      <w:proofErr w:type="spellStart"/>
       <w:r>
         <w:rPr>
           <w:i/>
         </w:rPr>
         <w:t>dda-denormalization</w:t>
       </w:r>
-      <w:proofErr w:type="spellEnd"/>
       <w:r>
         <w:t xml:space="preserve"> mappen</w:t>
       </w:r>
     </w:p>
     <w:p>
+      <w:pPr>
+        <w:jc w:val="both"/>
+      </w:pPr>
       <w:r>
         <w:t xml:space="preserve">Filer til </w:t>
       </w:r>
       <w:r>
-        <w:t>URN resolution</w:t>
-      </w:r>
-      <w:r>
-        <w:t xml:space="preserve"> (</w:t>
-      </w:r>
-      <w:proofErr w:type="spellStart"/>
+        <w:t>URN resolution (</w:t>
+      </w:r>
       <w:r>
         <w:rPr>
           <w:b/>
         </w:rPr>
         <w:t>dda-urn</w:t>
       </w:r>
-      <w:proofErr w:type="spellEnd"/>
       <w:r>
         <w:t>)</w:t>
       </w:r>
@@ -2975,18 +2536,8 @@
                 <w:sz w:val="20"/>
                 <w:szCs w:val="20"/>
               </w:rPr>
-              <w:t xml:space="preserve">Beliggenhed i </w:t>
-            </w:r>
-            <w:proofErr w:type="spellStart"/>
-            <w:r>
-              <w:rPr>
-                <w:b/>
-                <w:sz w:val="20"/>
-                <w:szCs w:val="20"/>
-              </w:rPr>
-              <w:t>eXist</w:t>
-            </w:r>
-            <w:proofErr w:type="spellEnd"/>
+              <w:t>Beliggenhed i eXist</w:t>
+            </w:r>
           </w:p>
         </w:tc>
       </w:tr>
@@ -3002,14 +2553,12 @@
                 <w:b/>
               </w:rPr>
             </w:pPr>
-            <w:proofErr w:type="spellStart"/>
             <w:r>
               <w:rPr>
                 <w:b/>
               </w:rPr>
               <w:t>index</w:t>
             </w:r>
-            <w:proofErr w:type="spellEnd"/>
           </w:p>
         </w:tc>
       </w:tr>
@@ -3019,11 +2568,9 @@
             <w:tcW w:w="2376" w:type="dxa"/>
           </w:tcPr>
           <w:p>
-            <w:proofErr w:type="spellStart"/>
             <w:r>
               <w:t>collection.xconf</w:t>
             </w:r>
-            <w:proofErr w:type="spellEnd"/>
           </w:p>
         </w:tc>
         <w:tc>
@@ -3036,107 +2583,35 @@
                 <w:lang w:val="en-US"/>
               </w:rPr>
             </w:pPr>
-            <w:proofErr w:type="spellStart"/>
             <w:r>
               <w:rPr>
                 <w:lang w:val="en-US"/>
               </w:rPr>
-              <w:t>Indeks-konfigurationsfil</w:t>
-            </w:r>
-            <w:proofErr w:type="spellEnd"/>
-            <w:r>
+              <w:t>Indeks-konfigurationsfil til URN resolution collection</w:t>
+            </w:r>
+          </w:p>
+        </w:tc>
+        <w:tc>
+          <w:tcPr>
+            <w:tcW w:w="3260" w:type="dxa"/>
+          </w:tcPr>
+          <w:p>
+            <w:pPr>
               <w:rPr>
                 <w:lang w:val="en-US"/>
               </w:rPr>
-              <w:t xml:space="preserve"> </w:t>
-            </w:r>
-            <w:proofErr w:type="spellStart"/>
+            </w:pPr>
             <w:r>
               <w:rPr>
                 <w:lang w:val="en-US"/>
               </w:rPr>
-              <w:t>til</w:t>
-            </w:r>
-            <w:proofErr w:type="spellEnd"/>
+              <w:t>/db/system/config/db/</w:t>
+            </w:r>
             <w:r>
               <w:rPr>
                 <w:lang w:val="en-US"/>
               </w:rPr>
-              <w:t xml:space="preserve"> URN resolution collection</w:t>
-            </w:r>
-          </w:p>
-        </w:tc>
-        <w:tc>
-          <w:tcPr>
-            <w:tcW w:w="3260" w:type="dxa"/>
-          </w:tcPr>
-          <w:p>
-            <w:pPr>
-              <w:rPr>
-                <w:lang w:val="en-US"/>
-              </w:rPr>
-            </w:pPr>
-            <w:r>
-              <w:rPr>
-                <w:lang w:val="en-US"/>
-              </w:rPr>
-              <w:t>/</w:t>
-            </w:r>
-            <w:proofErr w:type="spellStart"/>
-            <w:r>
-              <w:rPr>
-                <w:lang w:val="en-US"/>
-              </w:rPr>
-              <w:t>db</w:t>
-            </w:r>
-            <w:proofErr w:type="spellEnd"/>
-            <w:r>
-              <w:rPr>
-                <w:lang w:val="en-US"/>
-              </w:rPr>
-              <w:t>/system/</w:t>
-            </w:r>
-            <w:proofErr w:type="spellStart"/>
-            <w:r>
-              <w:rPr>
-                <w:lang w:val="en-US"/>
-              </w:rPr>
-              <w:t>config</w:t>
-            </w:r>
-            <w:proofErr w:type="spellEnd"/>
-            <w:r>
-              <w:rPr>
-                <w:lang w:val="en-US"/>
-              </w:rPr>
-              <w:t>/</w:t>
-            </w:r>
-            <w:proofErr w:type="spellStart"/>
-            <w:r>
-              <w:rPr>
-                <w:lang w:val="en-US"/>
-              </w:rPr>
-              <w:t>db</w:t>
-            </w:r>
-            <w:proofErr w:type="spellEnd"/>
-            <w:r>
-              <w:rPr>
-                <w:lang w:val="en-US"/>
-              </w:rPr>
-              <w:t xml:space="preserve">/ </w:t>
-            </w:r>
-            <w:proofErr w:type="spellStart"/>
-            <w:r>
-              <w:rPr>
-                <w:lang w:val="en-US"/>
-              </w:rPr>
-              <w:t>dda</w:t>
-            </w:r>
-            <w:proofErr w:type="spellEnd"/>
-            <w:r>
-              <w:rPr>
-                <w:lang w:val="en-US"/>
-              </w:rPr>
-              <w:t>-urn</w:t>
+              <w:t>dda-urn</w:t>
             </w:r>
           </w:p>
         </w:tc>
@@ -3153,14 +2628,12 @@
                 <w:b/>
               </w:rPr>
             </w:pPr>
-            <w:proofErr w:type="spellStart"/>
             <w:r>
               <w:rPr>
                 <w:b/>
               </w:rPr>
               <w:t>lib</w:t>
             </w:r>
-            <w:proofErr w:type="spellEnd"/>
           </w:p>
         </w:tc>
       </w:tr>
@@ -3170,11 +2643,9 @@
             <w:tcW w:w="2376" w:type="dxa"/>
           </w:tcPr>
           <w:p>
-            <w:proofErr w:type="spellStart"/>
             <w:r>
               <w:t>urn.xquery</w:t>
             </w:r>
-            <w:proofErr w:type="spellEnd"/>
           </w:p>
         </w:tc>
         <w:tc>
@@ -3193,32 +2664,14 @@
           </w:tcPr>
           <w:p>
             <w:r>
-              <w:t>/</w:t>
-            </w:r>
-            <w:proofErr w:type="spellStart"/>
-            <w:r>
-              <w:t>db</w:t>
-            </w:r>
-            <w:proofErr w:type="spellEnd"/>
-            <w:r>
-              <w:t>/</w:t>
-            </w:r>
-            <w:proofErr w:type="spellStart"/>
-            <w:r>
-              <w:t>dda</w:t>
+              <w:t>/db/dda</w:t>
             </w:r>
             <w:r>
               <w:t>-urn</w:t>
             </w:r>
-            <w:proofErr w:type="spellEnd"/>
-            <w:r>
-              <w:t>/</w:t>
-            </w:r>
-            <w:proofErr w:type="spellStart"/>
-            <w:r>
-              <w:t>lib</w:t>
-            </w:r>
-            <w:proofErr w:type="spellEnd"/>
+            <w:r>
+              <w:t>/lib</w:t>
+            </w:r>
           </w:p>
         </w:tc>
       </w:tr>
@@ -3250,11 +2703,9 @@
             <w:tcW w:w="2376" w:type="dxa"/>
           </w:tcPr>
           <w:p>
-            <w:proofErr w:type="spellStart"/>
             <w:r>
               <w:t>urn-resolution.xquery</w:t>
             </w:r>
-            <w:proofErr w:type="spellEnd"/>
           </w:p>
         </w:tc>
         <w:tc>
@@ -3284,24 +2735,11 @@
               <w:keepNext/>
             </w:pPr>
             <w:r>
-              <w:t>/</w:t>
-            </w:r>
-            <w:proofErr w:type="spellStart"/>
-            <w:r>
-              <w:t>db</w:t>
-            </w:r>
-            <w:proofErr w:type="spellEnd"/>
-            <w:r>
-              <w:t>/</w:t>
-            </w:r>
-            <w:proofErr w:type="spellStart"/>
-            <w:r>
-              <w:t>dda</w:t>
+              <w:t>/db/dda</w:t>
             </w:r>
             <w:r>
               <w:t>-urn</w:t>
             </w:r>
-            <w:proofErr w:type="spellEnd"/>
             <w:r>
               <w:t>/rest</w:t>
             </w:r>
@@ -3314,44 +2752,55 @@
         <w:pStyle w:val="Billedtekst"/>
         <w:jc w:val="center"/>
       </w:pPr>
+      <w:bookmarkStart w:id="9" w:name="_Ref313968091"/>
       <w:r>
         <w:t xml:space="preserve">Tabel </w:t>
       </w:r>
-      <w:fldSimple w:instr=" SEQ Tabel \* ARABIC ">
-        <w:r>
-          <w:rPr>
-            <w:noProof/>
-          </w:rPr>
-          <w:t>4</w:t>
-        </w:r>
-      </w:fldSimple>
+      <w:r>
+        <w:fldChar w:fldCharType="begin"/>
+      </w:r>
+      <w:r>
+        <w:instrText xml:space="preserve"> SEQ Tabel \* ARABIC </w:instrText>
+      </w:r>
+      <w:r>
+        <w:fldChar w:fldCharType="separate"/>
+      </w:r>
+      <w:r>
+        <w:rPr>
+          <w:noProof/>
+        </w:rPr>
+        <w:t>4</w:t>
+      </w:r>
+      <w:r>
+        <w:fldChar w:fldCharType="end"/>
+      </w:r>
+      <w:bookmarkEnd w:id="9"/>
       <w:r>
         <w:t xml:space="preserve"> - forklaring og placering af filer i </w:t>
       </w:r>
-      <w:proofErr w:type="spellStart"/>
       <w:r>
         <w:rPr>
           <w:i/>
         </w:rPr>
         <w:t>dda-urn</w:t>
       </w:r>
-      <w:proofErr w:type="spellEnd"/>
       <w:r>
         <w:t xml:space="preserve"> mappen</w:t>
       </w:r>
     </w:p>
     <w:p>
+      <w:pPr>
+        <w:jc w:val="both"/>
+      </w:pPr>
       <w:r>
         <w:t xml:space="preserve">Mere detaljeret beskrivelse af moduler og funktioner kan findes i </w:t>
       </w:r>
-      <w:proofErr w:type="spellStart"/>
       <w:r>
         <w:rPr>
           <w:b/>
         </w:rPr>
         <w:t>doc</w:t>
       </w:r>
-      <w:proofErr w:type="spellEnd"/>
       <w:r>
         <w:t xml:space="preserve"> mappen.</w:t>
       </w:r>
@@ -3359,24 +2808,20 @@
     <w:p>
       <w:pPr>
         <w:pStyle w:val="Overskrift1"/>
-      </w:pPr>
-      <w:bookmarkStart w:id="6" w:name="_Toc313966826"/>
+        <w:jc w:val="both"/>
+      </w:pPr>
+      <w:bookmarkStart w:id="10" w:name="_Toc313966826"/>
       <w:r>
         <w:t>Opsætning</w:t>
       </w:r>
-      <w:bookmarkEnd w:id="6"/>
-    </w:p>
-    <w:p>
-      <w:r>
-        <w:t xml:space="preserve">Der skal oprettes tre </w:t>
-      </w:r>
-      <w:proofErr w:type="spellStart"/>
-      <w:r>
-        <w:t>collections</w:t>
-      </w:r>
-      <w:proofErr w:type="spellEnd"/>
-      <w:r>
-        <w:t xml:space="preserve"> i</w:t>
+      <w:bookmarkEnd w:id="10"/>
+    </w:p>
+    <w:p>
+      <w:pPr>
+        <w:jc w:val="both"/>
+      </w:pPr>
+      <w:r>
+        <w:t>Der skal oprettes tre collections i</w:t>
       </w:r>
       <w:r>
         <w:t xml:space="preserve"> roden (dvs. i den overordnede </w:t>
@@ -3387,27 +2832,17 @@
         </w:rPr>
         <w:t>/</w:t>
       </w:r>
-      <w:proofErr w:type="spellStart"/>
       <w:r>
         <w:rPr>
           <w:b/>
         </w:rPr>
         <w:t>db</w:t>
       </w:r>
-      <w:proofErr w:type="spellEnd"/>
       <w:r>
         <w:t xml:space="preserve"> mappe) af</w:t>
       </w:r>
       <w:r>
-        <w:t xml:space="preserve"> </w:t>
-      </w:r>
-      <w:proofErr w:type="spellStart"/>
-      <w:r>
-        <w:t>eXist</w:t>
-      </w:r>
-      <w:proofErr w:type="spellEnd"/>
-      <w:r>
-        <w:t xml:space="preserve"> DB</w:t>
+        <w:t xml:space="preserve"> eXist DB</w:t>
       </w:r>
       <w:r>
         <w:t>:</w:t>
@@ -3420,8 +2855,8 @@
           <w:ilvl w:val="0"/>
           <w:numId w:val="3"/>
         </w:numPr>
-      </w:pPr>
-      <w:proofErr w:type="spellStart"/>
+        <w:jc w:val="both"/>
+      </w:pPr>
       <w:r>
         <w:rPr>
           <w:b/>
@@ -3434,33 +2869,8 @@
         </w:rPr>
         <w:t>da</w:t>
       </w:r>
-      <w:proofErr w:type="spellEnd"/>
-      <w:r>
-        <w:t xml:space="preserve"> - Her uploades DDI </w:t>
-      </w:r>
-      <w:proofErr w:type="spellStart"/>
-      <w:r>
-        <w:t>XML’erne</w:t>
-      </w:r>
-      <w:proofErr w:type="spellEnd"/>
-      <w:r>
-        <w:t xml:space="preserve">. Deres placering i </w:t>
-      </w:r>
-      <w:proofErr w:type="spellStart"/>
-      <w:r>
-        <w:t>collectioen</w:t>
-      </w:r>
-      <w:proofErr w:type="spellEnd"/>
-      <w:r>
-        <w:t xml:space="preserve"> er underordnet, men det anbefales at de samles i en bestemt </w:t>
-      </w:r>
-      <w:proofErr w:type="spellStart"/>
-      <w:r>
-        <w:t>undercollection</w:t>
-      </w:r>
-      <w:proofErr w:type="spellEnd"/>
-      <w:r>
-        <w:t xml:space="preserve">, f.eks. </w:t>
+      <w:r>
+        <w:t xml:space="preserve"> - Her uploades DDI XML’erne. Deres placering i collectioen er underordnet, men det anbefales at de samles i en bestemt undercollection, f.eks. </w:t>
       </w:r>
       <w:r>
         <w:rPr>
@@ -3474,32 +2884,17 @@
       <w:r>
         <w:t xml:space="preserve">eller </w:t>
       </w:r>
-      <w:proofErr w:type="spellStart"/>
       <w:r>
         <w:rPr>
           <w:b/>
         </w:rPr>
         <w:t>ddi</w:t>
       </w:r>
-      <w:proofErr w:type="spellEnd"/>
-      <w:proofErr w:type="gramStart"/>
       <w:r>
         <w:t xml:space="preserve"> </w:t>
       </w:r>
       <w:r>
-        <w:t xml:space="preserve">(navnet på dette </w:t>
-      </w:r>
-      <w:proofErr w:type="spellStart"/>
-      <w:r>
-        <w:t>undercollection</w:t>
-      </w:r>
-      <w:proofErr w:type="spellEnd"/>
-      <w:r>
-        <w:t xml:space="preserve"> er ligegyldig ift.</w:t>
-      </w:r>
-      <w:proofErr w:type="gramEnd"/>
-      <w:r>
-        <w:t xml:space="preserve"> søgningen).</w:t>
+        <w:t>(navnet på dette undercollection er ligegyldig ift. søgningen).</w:t>
       </w:r>
     </w:p>
     <w:p>
@@ -3509,33 +2904,16 @@
           <w:ilvl w:val="0"/>
           <w:numId w:val="3"/>
         </w:numPr>
-      </w:pPr>
-      <w:proofErr w:type="spellStart"/>
+        <w:jc w:val="both"/>
+      </w:pPr>
       <w:r>
         <w:rPr>
           <w:b/>
         </w:rPr>
         <w:t>dda-denormalization</w:t>
       </w:r>
-      <w:proofErr w:type="spellEnd"/>
-      <w:r>
-        <w:t xml:space="preserve"> - Her bliver det </w:t>
-      </w:r>
-      <w:proofErr w:type="spellStart"/>
-      <w:r>
-        <w:t>denormaliserede</w:t>
-      </w:r>
-      <w:proofErr w:type="spellEnd"/>
-      <w:r>
-        <w:t xml:space="preserve"> data gemt når </w:t>
-      </w:r>
-      <w:proofErr w:type="spellStart"/>
-      <w:r>
-        <w:t>denårmaliseringen</w:t>
-      </w:r>
-      <w:proofErr w:type="spellEnd"/>
-      <w:r>
-        <w:t xml:space="preserve"> eksekveres.</w:t>
+      <w:r>
+        <w:t xml:space="preserve"> - Her bliver det denormaliserede data gemt når denårmaliseringen eksekveres.</w:t>
       </w:r>
       <w:r>
         <w:tab/>
@@ -3551,31 +2929,25 @@
           <w:ilvl w:val="0"/>
           <w:numId w:val="3"/>
         </w:numPr>
-      </w:pPr>
-      <w:proofErr w:type="spellStart"/>
+        <w:jc w:val="both"/>
+      </w:pPr>
       <w:r>
         <w:rPr>
           <w:b/>
         </w:rPr>
         <w:t>dda-urn</w:t>
       </w:r>
-      <w:proofErr w:type="spellEnd"/>
-      <w:r>
-        <w:t xml:space="preserve"> - Dette er en særskilt </w:t>
-      </w:r>
-      <w:proofErr w:type="spellStart"/>
-      <w:r>
-        <w:t>collection</w:t>
-      </w:r>
-      <w:proofErr w:type="spellEnd"/>
-      <w:r>
-        <w:t xml:space="preserve"> som også indeholder DDI data</w:t>
+      <w:r>
+        <w:t xml:space="preserve"> - Dette er en særskilt collection som også indeholder DDI data</w:t>
       </w:r>
       <w:r>
         <w:t xml:space="preserve"> til URN resolution som kan indeholde flere versioner af DDI elementerne.</w:t>
       </w:r>
     </w:p>
     <w:p>
+      <w:pPr>
+        <w:jc w:val="both"/>
+      </w:pPr>
       <w:r>
         <w:t>I indeks-konfigurationsmappen (</w:t>
       </w:r>
@@ -3583,332 +2955,2111 @@
         <w:rPr>
           <w:b/>
         </w:rPr>
+        <w:t>/db/system/config/db</w:t>
+      </w:r>
+      <w:r>
+        <w:t>) oprettes der tre tilsvarende collections hvor de tilhørende konfigurationsfiler (</w:t>
+      </w:r>
+      <w:r>
+        <w:rPr>
+          <w:b/>
+        </w:rPr>
+        <w:t>collection.xconf</w:t>
+      </w:r>
+      <w:r>
+        <w:t>) lægges.</w:t>
+      </w:r>
+    </w:p>
+    <w:p>
+      <w:pPr>
+        <w:jc w:val="both"/>
+      </w:pPr>
+      <w:r>
+        <w:t>F</w:t>
+      </w:r>
+      <w:r>
+        <w:t>ilerne fra projektet</w:t>
+      </w:r>
+      <w:r>
+        <w:t>s kodebase</w:t>
+      </w:r>
+      <w:r>
+        <w:t xml:space="preserve"> uploades også til disse collections </w:t>
+      </w:r>
+      <w:r>
+        <w:t>i</w:t>
+      </w:r>
+      <w:r>
+        <w:t xml:space="preserve"> lokationer</w:t>
+      </w:r>
+      <w:r>
+        <w:t>ne</w:t>
+      </w:r>
+      <w:r>
+        <w:t xml:space="preserve"> specificeret i</w:t>
+      </w:r>
+      <w:r>
+        <w:t xml:space="preserve"> </w:t>
+      </w:r>
+      <w:r>
+        <w:fldChar w:fldCharType="begin"/>
+      </w:r>
+      <w:r>
+        <w:instrText xml:space="preserve"> REF _Ref313968084 \h </w:instrText>
+      </w:r>
+      <w:r>
+        <w:instrText xml:space="preserve"> \* MERGEFORMAT </w:instrText>
+      </w:r>
+      <w:r>
+        <w:fldChar w:fldCharType="separate"/>
+      </w:r>
+      <w:r>
+        <w:t xml:space="preserve">Tabel </w:t>
+      </w:r>
+      <w:r>
+        <w:rPr>
+          <w:noProof/>
+        </w:rPr>
+        <w:t>2</w:t>
+      </w:r>
+      <w:r>
+        <w:fldChar w:fldCharType="end"/>
+      </w:r>
+      <w:r>
+        <w:t xml:space="preserve">, </w:t>
+      </w:r>
+      <w:r>
+        <w:fldChar w:fldCharType="begin"/>
+      </w:r>
+      <w:r>
+        <w:instrText xml:space="preserve"> REF _Ref313968090 \h </w:instrText>
+      </w:r>
+      <w:r>
+        <w:instrText xml:space="preserve"> \* MERGEFORMAT </w:instrText>
+      </w:r>
+      <w:r>
+        <w:fldChar w:fldCharType="separate"/>
+      </w:r>
+      <w:r>
+        <w:t xml:space="preserve">Tabel </w:t>
+      </w:r>
+      <w:r>
+        <w:rPr>
+          <w:noProof/>
+        </w:rPr>
+        <w:t>3</w:t>
+      </w:r>
+      <w:r>
+        <w:fldChar w:fldCharType="end"/>
+      </w:r>
+      <w:r>
+        <w:t xml:space="preserve"> og </w:t>
+      </w:r>
+      <w:r>
+        <w:fldChar w:fldCharType="begin"/>
+      </w:r>
+      <w:r>
+        <w:instrText xml:space="preserve"> REF _Ref313968091 \h </w:instrText>
+      </w:r>
+      <w:r>
+        <w:instrText xml:space="preserve"> \* MERGEFORMAT </w:instrText>
+      </w:r>
+      <w:r>
+        <w:fldChar w:fldCharType="separate"/>
+      </w:r>
+      <w:r>
+        <w:t xml:space="preserve">Tabel </w:t>
+      </w:r>
+      <w:r>
+        <w:rPr>
+          <w:noProof/>
+        </w:rPr>
+        <w:t>4</w:t>
+      </w:r>
+      <w:r>
+        <w:fldChar w:fldCharType="end"/>
+      </w:r>
+      <w:r>
+        <w:t>. ”Undermapperne” i stierne oprettes som undercollections.</w:t>
+      </w:r>
+    </w:p>
+    <w:p>
+      <w:pPr>
+        <w:jc w:val="both"/>
+      </w:pPr>
+      <w:r>
+        <w:t xml:space="preserve">Husk at hvis </w:t>
+      </w:r>
+      <w:r>
+        <w:t>indeks-konfigurationsfilerne lægges</w:t>
+      </w:r>
+      <w:r>
+        <w:t xml:space="preserve"> ind</w:t>
+      </w:r>
+      <w:r>
+        <w:t xml:space="preserve"> (eller ændres) efter at det data</w:t>
+      </w:r>
+      <w:r>
+        <w:t xml:space="preserve"> som</w:t>
+      </w:r>
+      <w:r>
+        <w:t xml:space="preserve"> de bruges til at indeksere er blevet lagt ind så skal den relevante collection reindekseres. </w:t>
+      </w:r>
+      <w:r>
+        <w:t>D</w:t>
+      </w:r>
+      <w:r>
+        <w:t xml:space="preserve">ata som er lagt efter </w:t>
+      </w:r>
+      <w:r>
+        <w:t>at indekset er på plads indekseres automatisk.</w:t>
+      </w:r>
+    </w:p>
+    <w:p>
+      <w:pPr>
+        <w:jc w:val="both"/>
+      </w:pPr>
+      <w:r>
+        <w:t>Det er vigtigt at køre denormaliseringen efter data er lagt ind, for ellers findes ingen referencer ved søgningen.</w:t>
+      </w:r>
+    </w:p>
+    <w:p>
+      <w:pPr>
+        <w:pStyle w:val="Overskrift1"/>
+        <w:jc w:val="both"/>
+      </w:pPr>
+      <w:bookmarkStart w:id="11" w:name="_Toc313966827"/>
+      <w:r>
+        <w:t>Denormalisering</w:t>
+      </w:r>
+      <w:bookmarkEnd w:id="11"/>
+    </w:p>
+    <w:p>
+      <w:pPr>
+        <w:jc w:val="both"/>
+      </w:pPr>
+      <w:r>
+        <w:t>For at nedsætte søgetiden er der implementeret en denormaliseret database som for samtlige relevante DDI elementer (Concept, Universe, QuestionItem, MultipleQuestionItem, Variable, Category) indeholder samtlige relevante referencer, dvs. elementer som enten refereres af eller referer til dette element.</w:t>
+      </w:r>
+    </w:p>
+    <w:p>
+      <w:pPr>
+        <w:jc w:val="both"/>
+      </w:pPr>
+      <w:r>
+        <w:t xml:space="preserve">For at opbygge denormaliseringsdata eksekveres scriptet </w:t>
+      </w:r>
+      <w:r>
+        <w:rPr>
+          <w:b/>
+        </w:rPr>
+        <w:t>/db/dda-denormalization</w:t>
+      </w:r>
+      <w:r>
+        <w:rPr>
+          <w:b/>
+        </w:rPr>
         <w:t>/</w:t>
       </w:r>
-      <w:proofErr w:type="spellStart"/>
       <w:r>
         <w:rPr>
           <w:b/>
         </w:rPr>
-        <w:t>db</w:t>
-      </w:r>
-      <w:proofErr w:type="spellEnd"/>
+        <w:t>denormalize.xquery</w:t>
+      </w:r>
+      <w:r>
+        <w:t>.</w:t>
+      </w:r>
+    </w:p>
+    <w:p>
+      <w:pPr>
+        <w:jc w:val="both"/>
+      </w:pPr>
+      <w:r>
+        <w:t xml:space="preserve">Denne </w:t>
+      </w:r>
+      <w:r>
+        <w:t>proces</w:t>
+      </w:r>
+      <w:r>
+        <w:t xml:space="preserve"> sletter alt eksisterende data og genopbygger fra bunden.</w:t>
+      </w:r>
+    </w:p>
+    <w:p>
+      <w:pPr>
+        <w:jc w:val="both"/>
+      </w:pPr>
+      <w:r>
+        <w:t>Det er vigtigt at udføre processen med faste intervaller (f.eks. som skeduleret job som køres en gang om ugen) for at holde data opdateret. Den forventede (beregnet på baggrund af udførsel på mindre datasæt) køretid for processen med ca. 2500 studier i databasen er på ca. 2 timer.</w:t>
+      </w:r>
+    </w:p>
+    <w:p>
+      <w:pPr>
+        <w:pStyle w:val="Overskrift1"/>
+        <w:jc w:val="both"/>
+      </w:pPr>
+      <w:bookmarkStart w:id="12" w:name="_Ref314011210"/>
+      <w:r>
+        <w:lastRenderedPageBreak/>
+        <w:t>Index</w:t>
+      </w:r>
+      <w:bookmarkEnd w:id="12"/>
+    </w:p>
+    <w:p>
+      <w:pPr>
+        <w:jc w:val="both"/>
+      </w:pPr>
+      <w:r>
+        <w:t xml:space="preserve">Indeks-konfigurationsfilen </w:t>
+      </w:r>
+      <w:r>
+        <w:t>(</w:t>
+      </w:r>
       <w:r>
         <w:rPr>
           <w:b/>
         </w:rPr>
-        <w:t>/system/</w:t>
-      </w:r>
-      <w:proofErr w:type="spellStart"/>
+        <w:t>collection.xconf</w:t>
+      </w:r>
+      <w:r>
+        <w:t xml:space="preserve">) </w:t>
+      </w:r>
+      <w:r>
+        <w:t xml:space="preserve">er stedet hvor man fortæller eXist hvilke elementer man ønsker at indeksere. </w:t>
+      </w:r>
+      <w:r>
+        <w:t xml:space="preserve">Der laves én konfigurationsfil pr. collection og placeres i eXist som specificeret i </w:t>
+      </w:r>
+      <w:r>
+        <w:fldChar w:fldCharType="begin"/>
+      </w:r>
+      <w:r>
+        <w:instrText xml:space="preserve"> REF _Ref313968084 \h </w:instrText>
+      </w:r>
+      <w:r>
+        <w:instrText xml:space="preserve"> \* MERGEFORMAT </w:instrText>
+      </w:r>
+      <w:r>
+        <w:fldChar w:fldCharType="separate"/>
+      </w:r>
+      <w:r>
+        <w:t xml:space="preserve">Tabel </w:t>
+      </w:r>
+      <w:r>
+        <w:rPr>
+          <w:noProof/>
+        </w:rPr>
+        <w:t>2</w:t>
+      </w:r>
+      <w:r>
+        <w:fldChar w:fldCharType="end"/>
+      </w:r>
+      <w:r>
+        <w:t xml:space="preserve">, </w:t>
+      </w:r>
+      <w:r>
+        <w:fldChar w:fldCharType="begin"/>
+      </w:r>
+      <w:r>
+        <w:instrText xml:space="preserve"> REF _Ref313968090 \h </w:instrText>
+      </w:r>
+      <w:r>
+        <w:instrText xml:space="preserve"> \* MERGEFORMAT </w:instrText>
+      </w:r>
+      <w:r>
+        <w:fldChar w:fldCharType="separate"/>
+      </w:r>
+      <w:r>
+        <w:t xml:space="preserve">Tabel </w:t>
+      </w:r>
+      <w:r>
+        <w:rPr>
+          <w:noProof/>
+        </w:rPr>
+        <w:t>3</w:t>
+      </w:r>
+      <w:r>
+        <w:fldChar w:fldCharType="end"/>
+      </w:r>
+      <w:r>
+        <w:t xml:space="preserve"> og </w:t>
+      </w:r>
+      <w:r>
+        <w:fldChar w:fldCharType="begin"/>
+      </w:r>
+      <w:r>
+        <w:instrText xml:space="preserve"> REF _Ref313968091 \h </w:instrText>
+      </w:r>
+      <w:r>
+        <w:instrText xml:space="preserve"> \* MERGEFORMAT </w:instrText>
+      </w:r>
+      <w:r>
+        <w:fldChar w:fldCharType="separate"/>
+      </w:r>
+      <w:r>
+        <w:t xml:space="preserve">Tabel </w:t>
+      </w:r>
+      <w:r>
+        <w:rPr>
+          <w:noProof/>
+        </w:rPr>
+        <w:t>4</w:t>
+      </w:r>
+      <w:r>
+        <w:fldChar w:fldCharType="end"/>
+      </w:r>
+      <w:r>
+        <w:t xml:space="preserve">. </w:t>
+      </w:r>
+      <w:r>
+        <w:t>Indekseringen</w:t>
+      </w:r>
+      <w:r>
+        <w:t xml:space="preserve"> kan generelt foregå på to måder, </w:t>
+      </w:r>
+      <w:r>
+        <w:t xml:space="preserve">med </w:t>
+      </w:r>
+      <w:r>
+        <w:t xml:space="preserve">et ”full-text” indeks </w:t>
+      </w:r>
+      <w:r>
+        <w:t>eller</w:t>
+      </w:r>
+      <w:r>
+        <w:t xml:space="preserve"> et ”range” indeks.</w:t>
+      </w:r>
+    </w:p>
+    <w:p>
+      <w:pPr>
+        <w:pStyle w:val="Undertitel"/>
+        <w:jc w:val="both"/>
+      </w:pPr>
+      <w:r>
+        <w:t>Full-text indeks</w:t>
+      </w:r>
+    </w:p>
+    <w:p>
+      <w:pPr>
+        <w:jc w:val="both"/>
+      </w:pPr>
+      <w:r>
+        <w:t xml:space="preserve">eXist anvender Lucene til at indeksere fritekst. Denne konfigureres i </w:t>
+      </w:r>
       <w:r>
         <w:rPr>
           <w:b/>
         </w:rPr>
-        <w:t>config</w:t>
-      </w:r>
-      <w:proofErr w:type="spellEnd"/>
+        <w:t>lucene</w:t>
+      </w:r>
+      <w:r>
+        <w:t xml:space="preserve"> elementet i </w:t>
+      </w:r>
+      <w:r>
+        <w:t xml:space="preserve">konfigurationsfilen. Der specificerer man hvilke ord analyzers man vil bruge samt de enkelte elementer </w:t>
+      </w:r>
+      <w:r>
+        <w:t>man vil indeksere:</w:t>
+      </w:r>
+    </w:p>
+    <w:p>
+      <w:pPr>
+        <w:jc w:val="both"/>
+        <w:rPr>
+          <w:rFonts w:ascii="Courier New" w:hAnsi="Courier New" w:cs="Courier New"/>
+          <w:sz w:val="20"/>
+          <w:szCs w:val="20"/>
+          <w:lang w:val="en-US"/>
+        </w:rPr>
+      </w:pPr>
+      <w:r>
+        <w:rPr>
+          <w:rFonts w:ascii="Courier New" w:hAnsi="Courier New" w:cs="Courier New"/>
+          <w:color w:val="000096"/>
+          <w:sz w:val="20"/>
+          <w:szCs w:val="20"/>
+          <w:lang w:val="en-US"/>
+        </w:rPr>
+        <w:t>&lt;analyzer</w:t>
+      </w:r>
+      <w:r>
+        <w:rPr>
+          <w:rFonts w:ascii="Courier New" w:hAnsi="Courier New" w:cs="Courier New"/>
+          <w:color w:val="F5844C"/>
+          <w:sz w:val="20"/>
+          <w:szCs w:val="20"/>
+          <w:lang w:val="en-US"/>
+        </w:rPr>
+        <w:t xml:space="preserve"> id</w:t>
+      </w:r>
+      <w:r>
+        <w:rPr>
+          <w:rFonts w:ascii="Courier New" w:hAnsi="Courier New" w:cs="Courier New"/>
+          <w:color w:val="FF8040"/>
+          <w:sz w:val="20"/>
+          <w:szCs w:val="20"/>
+          <w:lang w:val="en-US"/>
+        </w:rPr>
+        <w:t>=</w:t>
+      </w:r>
+      <w:r>
+        <w:rPr>
+          <w:rFonts w:ascii="Courier New" w:hAnsi="Courier New" w:cs="Courier New"/>
+          <w:color w:val="993300"/>
+          <w:sz w:val="20"/>
+          <w:szCs w:val="20"/>
+          <w:lang w:val="en-US"/>
+        </w:rPr>
+        <w:t>"da"</w:t>
+      </w:r>
+      <w:r>
+        <w:rPr>
+          <w:rFonts w:ascii="Courier New" w:hAnsi="Courier New" w:cs="Courier New"/>
+          <w:color w:val="F5844C"/>
+          <w:sz w:val="20"/>
+          <w:szCs w:val="20"/>
+          <w:lang w:val="en-US"/>
+        </w:rPr>
+        <w:t xml:space="preserve"> class</w:t>
+      </w:r>
+      <w:r>
+        <w:rPr>
+          <w:rFonts w:ascii="Courier New" w:hAnsi="Courier New" w:cs="Courier New"/>
+          <w:color w:val="FF8040"/>
+          <w:sz w:val="20"/>
+          <w:szCs w:val="20"/>
+          <w:lang w:val="en-US"/>
+        </w:rPr>
+        <w:t>=</w:t>
+      </w:r>
+      <w:r>
+        <w:rPr>
+          <w:rFonts w:ascii="Courier New" w:hAnsi="Courier New" w:cs="Courier New"/>
+          <w:color w:val="993300"/>
+          <w:sz w:val="20"/>
+          <w:szCs w:val="20"/>
+          <w:lang w:val="en-US"/>
+        </w:rPr>
+        <w:t>"org.apache.lucene.analysis.da.DanishAnalyzer"</w:t>
+      </w:r>
+      <w:r>
+        <w:rPr>
+          <w:rFonts w:ascii="Courier New" w:hAnsi="Courier New" w:cs="Courier New"/>
+          <w:color w:val="000096"/>
+          <w:sz w:val="20"/>
+          <w:szCs w:val="20"/>
+          <w:lang w:val="en-US"/>
+        </w:rPr>
+        <w:t>/&gt;</w:t>
+      </w:r>
+    </w:p>
+    <w:p>
+      <w:pPr>
+        <w:jc w:val="both"/>
+      </w:pPr>
       <w:r>
         <w:rPr>
           <w:b/>
         </w:rPr>
+        <w:t>class</w:t>
+      </w:r>
+      <w:r>
+        <w:t xml:space="preserve"> henviser til en Java klasse i Lucene biblioteket.</w:t>
+      </w:r>
+    </w:p>
+    <w:p>
+      <w:pPr>
+        <w:jc w:val="both"/>
+      </w:pPr>
+      <w:r>
+        <w:t>I dette projektet anvendes WhitespaceAnalyzer som er en helt basis analyzer der ikke foretager nogen behandling af teksten, men søger på den direkte tekststreng. Dette gør den velegnet til f.eks. at søge i id’er. Derudover anvenders DanishAnalyzer som er en analyzer specifikt til det danske sprog. Den filtrerer almindelige danske ord (som er irrelevante for søgningen) fra, og har desuden en såkaldt stemmer som finder stammen af ord, og derfor kan søge på ord uafhængigt af bøjninger. Mere om dette findes i afsnit</w:t>
+      </w:r>
+      <w:r>
+        <w:t xml:space="preserve"> </w:t>
+      </w:r>
+      <w:r>
+        <w:fldChar w:fldCharType="begin"/>
+      </w:r>
+      <w:r>
+        <w:instrText xml:space="preserve"> REF _Ref314012611 \r \h </w:instrText>
+      </w:r>
+      <w:r>
+        <w:fldChar w:fldCharType="separate"/>
+      </w:r>
+      <w:r>
+        <w:t>7.2</w:t>
+      </w:r>
+      <w:r>
+        <w:fldChar w:fldCharType="end"/>
+      </w:r>
+      <w:r>
+        <w:t xml:space="preserve"> samt </w:t>
+      </w:r>
+      <w:r>
+        <w:fldChar w:fldCharType="begin"/>
+      </w:r>
+      <w:r>
+        <w:instrText xml:space="preserve"> REF _Ref314012614 \r \h </w:instrText>
+      </w:r>
+      <w:r>
+        <w:fldChar w:fldCharType="separate"/>
+      </w:r>
+      <w:r>
+        <w:t>7.3</w:t>
+      </w:r>
+      <w:r>
+        <w:fldChar w:fldCharType="end"/>
+      </w:r>
+      <w:r>
+        <w:t>.</w:t>
+      </w:r>
+    </w:p>
+    <w:p>
+      <w:pPr>
+        <w:jc w:val="both"/>
+      </w:pPr>
+      <w:r>
+        <w:t xml:space="preserve">De indekserede elementer specificeres med et </w:t>
+      </w:r>
+      <w:r>
+        <w:rPr>
+          <w:b/>
+        </w:rPr>
+        <w:t>text</w:t>
+      </w:r>
+      <w:r>
+        <w:t xml:space="preserve"> element:</w:t>
+      </w:r>
+    </w:p>
+    <w:p>
+      <w:pPr>
+        <w:rPr>
+          <w:rFonts w:ascii="Courier New" w:hAnsi="Courier New" w:cs="Courier New"/>
+          <w:color w:val="000096"/>
+          <w:sz w:val="20"/>
+          <w:szCs w:val="20"/>
+          <w:lang w:val="en-US"/>
+        </w:rPr>
+      </w:pPr>
+      <w:r>
+        <w:rPr>
+          <w:rFonts w:ascii="Courier New" w:hAnsi="Courier New" w:cs="Courier New"/>
+          <w:color w:val="000096"/>
+          <w:sz w:val="20"/>
+          <w:szCs w:val="20"/>
+          <w:lang w:val="en-US"/>
+        </w:rPr>
+        <w:t>&lt;text</w:t>
+      </w:r>
+      <w:r>
+        <w:rPr>
+          <w:rFonts w:ascii="Courier New" w:hAnsi="Courier New" w:cs="Courier New"/>
+          <w:color w:val="F5844C"/>
+          <w:sz w:val="20"/>
+          <w:szCs w:val="20"/>
+          <w:lang w:val="en-US"/>
+        </w:rPr>
+        <w:t xml:space="preserve"> qname</w:t>
+      </w:r>
+      <w:r>
+        <w:rPr>
+          <w:rFonts w:ascii="Courier New" w:hAnsi="Courier New" w:cs="Courier New"/>
+          <w:color w:val="FF8040"/>
+          <w:sz w:val="20"/>
+          <w:szCs w:val="20"/>
+          <w:lang w:val="en-US"/>
+        </w:rPr>
+        <w:t>=</w:t>
+      </w:r>
+      <w:r>
+        <w:rPr>
+          <w:rFonts w:ascii="Courier New" w:hAnsi="Courier New" w:cs="Courier New"/>
+          <w:color w:val="993300"/>
+          <w:sz w:val="20"/>
+          <w:szCs w:val="20"/>
+          <w:lang w:val="en-US"/>
+        </w:rPr>
+        <w:t>"r:Title"</w:t>
+      </w:r>
+      <w:r>
+        <w:rPr>
+          <w:rFonts w:ascii="Courier New" w:hAnsi="Courier New" w:cs="Courier New"/>
+          <w:color w:val="F5844C"/>
+          <w:sz w:val="20"/>
+          <w:szCs w:val="20"/>
+          <w:lang w:val="en-US"/>
+        </w:rPr>
+        <w:t xml:space="preserve"> analyzer</w:t>
+      </w:r>
+      <w:r>
+        <w:rPr>
+          <w:rFonts w:ascii="Courier New" w:hAnsi="Courier New" w:cs="Courier New"/>
+          <w:color w:val="FF8040"/>
+          <w:sz w:val="20"/>
+          <w:szCs w:val="20"/>
+          <w:lang w:val="en-US"/>
+        </w:rPr>
+        <w:t>=</w:t>
+      </w:r>
+      <w:r>
+        <w:rPr>
+          <w:rFonts w:ascii="Courier New" w:hAnsi="Courier New" w:cs="Courier New"/>
+          <w:color w:val="993300"/>
+          <w:sz w:val="20"/>
+          <w:szCs w:val="20"/>
+          <w:lang w:val="en-US"/>
+        </w:rPr>
+        <w:t>"da"</w:t>
+      </w:r>
+      <w:r>
+        <w:rPr>
+          <w:rFonts w:ascii="Courier New" w:hAnsi="Courier New" w:cs="Courier New"/>
+          <w:color w:val="F5844C"/>
+          <w:sz w:val="20"/>
+          <w:szCs w:val="20"/>
+          <w:lang w:val="en-US"/>
+        </w:rPr>
+        <w:t xml:space="preserve"> boost</w:t>
+      </w:r>
+      <w:r>
+        <w:rPr>
+          <w:rFonts w:ascii="Courier New" w:hAnsi="Courier New" w:cs="Courier New"/>
+          <w:color w:val="FF8040"/>
+          <w:sz w:val="20"/>
+          <w:szCs w:val="20"/>
+          <w:lang w:val="en-US"/>
+        </w:rPr>
+        <w:t>=</w:t>
+      </w:r>
+      <w:r>
+        <w:rPr>
+          <w:rFonts w:ascii="Courier New" w:hAnsi="Courier New" w:cs="Courier New"/>
+          <w:color w:val="993300"/>
+          <w:sz w:val="20"/>
+          <w:szCs w:val="20"/>
+          <w:lang w:val="en-US"/>
+        </w:rPr>
+        <w:t>"6.0"</w:t>
+      </w:r>
+      <w:r>
+        <w:rPr>
+          <w:rFonts w:ascii="Courier New" w:hAnsi="Courier New" w:cs="Courier New"/>
+          <w:color w:val="000096"/>
+          <w:sz w:val="20"/>
+          <w:szCs w:val="20"/>
+          <w:lang w:val="en-US"/>
+        </w:rPr>
+        <w:t>/&gt;</w:t>
+      </w:r>
+      <w:r>
+        <w:rPr>
+          <w:rFonts w:ascii="Courier New" w:hAnsi="Courier New" w:cs="Courier New"/>
+          <w:color w:val="000096"/>
+          <w:sz w:val="20"/>
+          <w:szCs w:val="20"/>
+          <w:lang w:val="en-US"/>
+        </w:rPr>
+        <w:br/>
+        <w:t>&lt;text</w:t>
+      </w:r>
+      <w:r>
+        <w:rPr>
+          <w:rFonts w:ascii="Courier New" w:hAnsi="Courier New" w:cs="Courier New"/>
+          <w:color w:val="F5844C"/>
+          <w:sz w:val="20"/>
+          <w:szCs w:val="20"/>
+          <w:lang w:val="en-US"/>
+        </w:rPr>
+        <w:t xml:space="preserve"> match</w:t>
+      </w:r>
+      <w:r>
+        <w:rPr>
+          <w:rFonts w:ascii="Courier New" w:hAnsi="Courier New" w:cs="Courier New"/>
+          <w:color w:val="FF8040"/>
+          <w:sz w:val="20"/>
+          <w:szCs w:val="20"/>
+          <w:lang w:val="en-US"/>
+        </w:rPr>
+        <w:t>=</w:t>
+      </w:r>
+      <w:r>
+        <w:rPr>
+          <w:rFonts w:ascii="Courier New" w:hAnsi="Courier New" w:cs="Courier New"/>
+          <w:color w:val="993300"/>
+          <w:sz w:val="20"/>
+          <w:szCs w:val="20"/>
+          <w:lang w:val="en-US"/>
+        </w:rPr>
+        <w:t>"//su:Abstract/r:Content"</w:t>
+      </w:r>
+      <w:r>
+        <w:rPr>
+          <w:rFonts w:ascii="Courier New" w:hAnsi="Courier New" w:cs="Courier New"/>
+          <w:color w:val="F5844C"/>
+          <w:sz w:val="20"/>
+          <w:szCs w:val="20"/>
+          <w:lang w:val="en-US"/>
+        </w:rPr>
+        <w:t xml:space="preserve"> analyzer</w:t>
+      </w:r>
+      <w:r>
+        <w:rPr>
+          <w:rFonts w:ascii="Courier New" w:hAnsi="Courier New" w:cs="Courier New"/>
+          <w:color w:val="FF8040"/>
+          <w:sz w:val="20"/>
+          <w:szCs w:val="20"/>
+          <w:lang w:val="en-US"/>
+        </w:rPr>
+        <w:t>=</w:t>
+      </w:r>
+      <w:r>
+        <w:rPr>
+          <w:rFonts w:ascii="Courier New" w:hAnsi="Courier New" w:cs="Courier New"/>
+          <w:color w:val="993300"/>
+          <w:sz w:val="20"/>
+          <w:szCs w:val="20"/>
+          <w:lang w:val="en-US"/>
+        </w:rPr>
+        <w:t>"da"</w:t>
+      </w:r>
+      <w:r>
+        <w:rPr>
+          <w:rFonts w:ascii="Courier New" w:hAnsi="Courier New" w:cs="Courier New"/>
+          <w:color w:val="F5844C"/>
+          <w:sz w:val="20"/>
+          <w:szCs w:val="20"/>
+          <w:lang w:val="en-US"/>
+        </w:rPr>
+        <w:t xml:space="preserve"> boost</w:t>
+      </w:r>
+      <w:r>
+        <w:rPr>
+          <w:rFonts w:ascii="Courier New" w:hAnsi="Courier New" w:cs="Courier New"/>
+          <w:color w:val="FF8040"/>
+          <w:sz w:val="20"/>
+          <w:szCs w:val="20"/>
+          <w:lang w:val="en-US"/>
+        </w:rPr>
+        <w:t>=</w:t>
+      </w:r>
+      <w:r>
+        <w:rPr>
+          <w:rFonts w:ascii="Courier New" w:hAnsi="Courier New" w:cs="Courier New"/>
+          <w:color w:val="993300"/>
+          <w:sz w:val="20"/>
+          <w:szCs w:val="20"/>
+          <w:lang w:val="en-US"/>
+        </w:rPr>
+        <w:t>"3.0"</w:t>
+      </w:r>
+      <w:r>
+        <w:rPr>
+          <w:rFonts w:ascii="Courier New" w:hAnsi="Courier New" w:cs="Courier New"/>
+          <w:color w:val="000096"/>
+          <w:sz w:val="20"/>
+          <w:szCs w:val="20"/>
+          <w:lang w:val="en-US"/>
+        </w:rPr>
+        <w:t>/&gt;</w:t>
+      </w:r>
+    </w:p>
+    <w:p>
+      <w:pPr>
+        <w:jc w:val="both"/>
+      </w:pPr>
+      <w:r>
+        <w:t xml:space="preserve">Attributten </w:t>
+      </w:r>
+      <w:r>
+        <w:rPr>
+          <w:b/>
+        </w:rPr>
+        <w:t>qname</w:t>
+      </w:r>
+      <w:r>
+        <w:t xml:space="preserve"> bruges når vi indekserer på et qualified name, and </w:t>
+      </w:r>
+      <w:r>
+        <w:rPr>
+          <w:b/>
+        </w:rPr>
+        <w:t>match</w:t>
+      </w:r>
+      <w:r>
+        <w:t xml:space="preserve"> bruges når vi gerne vil specificere en sti til elementet for at adskille den fra et element med samme qualified name men som ligger i et andet irrelevant sted. Vi angiver desuden hvilken analyzer der bruges. Til sidst kan man specificere et boost værdi. Det er nemlig sådan at eXist angiver en score for alle søgeresultater på baggrund af hvor relevant den mener at resultatet er ift. søgeteksten, og denne score bruges så til at sortere resultaterne før vi præsenterer dem for brugeren. Vi kan manuelt booste en score ved at gange den med værdien angivet i </w:t>
+      </w:r>
+      <w:r>
+        <w:rPr>
+          <w:b/>
+        </w:rPr>
+        <w:t>boost</w:t>
+      </w:r>
+      <w:r>
+        <w:t xml:space="preserve"> attributten. På den måde fortæller vi eXist at vi f.eks. prioriterer resultater fundet i titlen højere end dem fundet i abstract. Denne attribut er valgfri og default værdien er 1.0.</w:t>
+      </w:r>
+    </w:p>
+    <w:p>
+      <w:pPr>
+        <w:jc w:val="both"/>
+      </w:pPr>
+      <w:r>
+        <w:t>For at bruge Lucene indexet ved en query anvendes funktionen</w:t>
+      </w:r>
+    </w:p>
+    <w:p>
+      <w:pPr>
+        <w:jc w:val="both"/>
+        <w:rPr>
+          <w:rFonts w:ascii="Arial" w:hAnsi="Arial" w:cs="Arial"/>
+          <w:iCs/>
+          <w:color w:val="000000"/>
+          <w:sz w:val="20"/>
+          <w:szCs w:val="20"/>
+          <w:shd w:val="clear" w:color="auto" w:fill="FFFFFF"/>
+        </w:rPr>
+      </w:pPr>
+      <w:r>
+        <w:rPr>
+          <w:rFonts w:ascii="Courier New" w:hAnsi="Courier New" w:cs="Courier New"/>
+          <w:i/>
+          <w:iCs/>
+          <w:color w:val="000000"/>
+          <w:sz w:val="20"/>
+          <w:szCs w:val="20"/>
+          <w:shd w:val="clear" w:color="auto" w:fill="FFFFFF"/>
+        </w:rPr>
+        <w:t>ft:query($nodes as node()*, $query as item()) node()*</w:t>
+      </w:r>
+      <w:r>
+        <w:rPr>
+          <w:rFonts w:ascii="Arial" w:hAnsi="Arial" w:cs="Arial"/>
+          <w:i/>
+          <w:iCs/>
+          <w:color w:val="000000"/>
+          <w:sz w:val="20"/>
+          <w:szCs w:val="20"/>
+          <w:shd w:val="clear" w:color="auto" w:fill="FFFFFF"/>
+        </w:rPr>
+        <w:t>.</w:t>
+      </w:r>
+    </w:p>
+    <w:p>
+      <w:pPr>
+        <w:jc w:val="both"/>
+      </w:pPr>
+      <w:r>
+        <w:rPr>
+          <w:rFonts w:ascii="Arial" w:hAnsi="Arial" w:cs="Arial"/>
+          <w:iCs/>
+          <w:color w:val="000000"/>
+          <w:sz w:val="20"/>
+          <w:szCs w:val="20"/>
+          <w:shd w:val="clear" w:color="auto" w:fill="FFFFFF"/>
+        </w:rPr>
+        <w:t>f.eks.:</w:t>
+      </w:r>
+    </w:p>
+    <w:p>
+      <w:pPr>
+        <w:jc w:val="both"/>
+        <w:rPr>
+          <w:rFonts w:ascii="Courier New" w:hAnsi="Courier New" w:cs="Courier New"/>
+          <w:color w:val="000000"/>
+          <w:sz w:val="20"/>
+          <w:szCs w:val="20"/>
+        </w:rPr>
+      </w:pPr>
+      <w:r>
+        <w:rPr>
+          <w:rFonts w:ascii="Courier New" w:hAnsi="Courier New" w:cs="Courier New"/>
+          <w:color w:val="000096"/>
+          <w:sz w:val="20"/>
+          <w:szCs w:val="20"/>
+        </w:rPr>
+        <w:t>//</w:t>
+      </w:r>
+      <w:r>
+        <w:rPr>
+          <w:rFonts w:ascii="Courier New" w:hAnsi="Courier New" w:cs="Courier New"/>
+          <w:color w:val="000000"/>
+          <w:sz w:val="20"/>
+          <w:szCs w:val="20"/>
+        </w:rPr>
+        <w:t>su:StudyUnit[</w:t>
+      </w:r>
+      <w:r>
+        <w:rPr>
+          <w:rFonts w:ascii="Courier New" w:hAnsi="Courier New" w:cs="Courier New"/>
+          <w:color w:val="FA6400"/>
+          <w:sz w:val="20"/>
+          <w:szCs w:val="20"/>
+        </w:rPr>
+        <w:t>ft:query</w:t>
+      </w:r>
+      <w:r>
+        <w:rPr>
+          <w:rFonts w:ascii="Courier New" w:hAnsi="Courier New" w:cs="Courier New"/>
+          <w:color w:val="000000"/>
+          <w:sz w:val="20"/>
+          <w:szCs w:val="20"/>
+        </w:rPr>
+        <w:t>(r:Citation</w:t>
+      </w:r>
+      <w:r>
+        <w:rPr>
+          <w:rFonts w:ascii="Courier New" w:hAnsi="Courier New" w:cs="Courier New"/>
+          <w:color w:val="000096"/>
+          <w:sz w:val="20"/>
+          <w:szCs w:val="20"/>
+        </w:rPr>
         <w:t>/</w:t>
       </w:r>
-      <w:proofErr w:type="spellStart"/>
+      <w:r>
+        <w:rPr>
+          <w:rFonts w:ascii="Courier New" w:hAnsi="Courier New" w:cs="Courier New"/>
+          <w:color w:val="000000"/>
+          <w:sz w:val="20"/>
+          <w:szCs w:val="20"/>
+        </w:rPr>
+        <w:t xml:space="preserve">r:Title, </w:t>
+      </w:r>
+      <w:r>
+        <w:rPr>
+          <w:rFonts w:ascii="Courier New" w:hAnsi="Courier New" w:cs="Courier New"/>
+          <w:color w:val="000096"/>
+          <w:sz w:val="20"/>
+          <w:szCs w:val="20"/>
+        </w:rPr>
+        <w:t>“søgetekst”</w:t>
+      </w:r>
+      <w:r>
+        <w:rPr>
+          <w:rFonts w:ascii="Courier New" w:hAnsi="Courier New" w:cs="Courier New"/>
+          <w:color w:val="000000"/>
+          <w:sz w:val="20"/>
+          <w:szCs w:val="20"/>
+        </w:rPr>
+        <w:t>)]</w:t>
+      </w:r>
+    </w:p>
+    <w:p>
+      <w:r>
+        <w:t>h</w:t>
+      </w:r>
+      <w:r>
+        <w:t xml:space="preserve">vor </w:t>
+      </w:r>
+      <w:r>
+        <w:t>første argument er elementet man søger i, angivet relativt til det element man ønsker at få returneret (her StudyUnit)</w:t>
+      </w:r>
+      <w:r>
+        <w:t>.</w:t>
+      </w:r>
+    </w:p>
+    <w:p>
+      <w:r>
+        <w:t>Denne type indeks er mest velegnet til tekst.</w:t>
+      </w:r>
+    </w:p>
+    <w:p>
+      <w:pPr>
+        <w:pStyle w:val="Undertitel"/>
+        <w:jc w:val="both"/>
+      </w:pPr>
+      <w:r>
+        <w:lastRenderedPageBreak/>
+        <w:t>Range indeks</w:t>
+      </w:r>
+    </w:p>
+    <w:p>
+      <w:pPr>
+        <w:jc w:val="both"/>
+      </w:pPr>
+      <w:r>
+        <w:t xml:space="preserve">Range indeks </w:t>
+      </w:r>
+      <w:r>
+        <w:t>er en ”simplere” indeks som kun kan angives på en qualified name og kræver at man angiver typen på elementet:</w:t>
+      </w:r>
+    </w:p>
+    <w:p>
+      <w:pPr>
+        <w:jc w:val="both"/>
+        <w:rPr>
+          <w:rFonts w:ascii="Courier New" w:hAnsi="Courier New" w:cs="Courier New"/>
+          <w:sz w:val="20"/>
+          <w:szCs w:val="20"/>
+          <w:lang w:val="en-US"/>
+        </w:rPr>
+      </w:pPr>
+      <w:r>
+        <w:rPr>
+          <w:rFonts w:ascii="Courier New" w:hAnsi="Courier New" w:cs="Courier New"/>
+          <w:color w:val="000096"/>
+          <w:sz w:val="20"/>
+          <w:szCs w:val="20"/>
+          <w:lang w:val="en-US"/>
+        </w:rPr>
+        <w:t>&lt;create</w:t>
+      </w:r>
+      <w:r>
+        <w:rPr>
+          <w:rFonts w:ascii="Courier New" w:hAnsi="Courier New" w:cs="Courier New"/>
+          <w:color w:val="F5844C"/>
+          <w:sz w:val="20"/>
+          <w:szCs w:val="20"/>
+          <w:lang w:val="en-US"/>
+        </w:rPr>
+        <w:t xml:space="preserve"> qname</w:t>
+      </w:r>
+      <w:r>
+        <w:rPr>
+          <w:rFonts w:ascii="Courier New" w:hAnsi="Courier New" w:cs="Courier New"/>
+          <w:color w:val="FF8040"/>
+          <w:sz w:val="20"/>
+          <w:szCs w:val="20"/>
+          <w:lang w:val="en-US"/>
+        </w:rPr>
+        <w:t>=</w:t>
+      </w:r>
+      <w:r>
+        <w:rPr>
+          <w:rFonts w:ascii="Courier New" w:hAnsi="Courier New" w:cs="Courier New"/>
+          <w:color w:val="993300"/>
+          <w:sz w:val="20"/>
+          <w:szCs w:val="20"/>
+          <w:lang w:val="en-US"/>
+        </w:rPr>
+        <w:t>"r:StartDate"</w:t>
+      </w:r>
+      <w:r>
+        <w:rPr>
+          <w:rFonts w:ascii="Courier New" w:hAnsi="Courier New" w:cs="Courier New"/>
+          <w:color w:val="F5844C"/>
+          <w:sz w:val="20"/>
+          <w:szCs w:val="20"/>
+          <w:lang w:val="en-US"/>
+        </w:rPr>
+        <w:t xml:space="preserve"> type</w:t>
+      </w:r>
+      <w:r>
+        <w:rPr>
+          <w:rFonts w:ascii="Courier New" w:hAnsi="Courier New" w:cs="Courier New"/>
+          <w:color w:val="FF8040"/>
+          <w:sz w:val="20"/>
+          <w:szCs w:val="20"/>
+          <w:lang w:val="en-US"/>
+        </w:rPr>
+        <w:t>=</w:t>
+      </w:r>
+      <w:r>
+        <w:rPr>
+          <w:rFonts w:ascii="Courier New" w:hAnsi="Courier New" w:cs="Courier New"/>
+          <w:color w:val="993300"/>
+          <w:sz w:val="20"/>
+          <w:szCs w:val="20"/>
+          <w:lang w:val="en-US"/>
+        </w:rPr>
+        <w:t>"xs:dateTime"</w:t>
+      </w:r>
+      <w:r>
+        <w:rPr>
+          <w:rFonts w:ascii="Courier New" w:hAnsi="Courier New" w:cs="Courier New"/>
+          <w:color w:val="000096"/>
+          <w:sz w:val="20"/>
+          <w:szCs w:val="20"/>
+          <w:lang w:val="en-US"/>
+        </w:rPr>
+        <w:t>/&gt;</w:t>
+      </w:r>
+    </w:p>
+    <w:p>
+      <w:pPr>
+        <w:jc w:val="both"/>
+      </w:pPr>
+      <w:r>
+        <w:t>Fordelen ved denne indeks er at den kan bruges til både at matche præcise værdier, men også til at finde elementer hvis værdi er større eller mindre end en bestemt værdi.</w:t>
+      </w:r>
+    </w:p>
+    <w:p>
+      <w:pPr>
+        <w:jc w:val="both"/>
+      </w:pPr>
+      <w:r>
+        <w:t>Dette gør den velegnet til tidspunkter, datoer, tal, osv.</w:t>
+      </w:r>
+    </w:p>
+    <w:p>
+      <w:pPr>
+        <w:jc w:val="both"/>
+      </w:pPr>
+      <w:r>
+        <w:t>Range indeks anvendes med helt almindelig XPath syntakst:</w:t>
+      </w:r>
+    </w:p>
+    <w:p>
+      <w:pPr>
+        <w:rPr>
+          <w:rFonts w:ascii="Courier New" w:hAnsi="Courier New" w:cs="Courier New"/>
+          <w:sz w:val="20"/>
+          <w:szCs w:val="20"/>
+          <w:lang w:val="en-US"/>
+        </w:rPr>
+      </w:pPr>
+      <w:r>
+        <w:rPr>
+          <w:rFonts w:ascii="Courier New" w:hAnsi="Courier New" w:cs="Courier New"/>
+          <w:color w:val="000096"/>
+          <w:sz w:val="20"/>
+          <w:szCs w:val="20"/>
+          <w:lang w:val="en-US"/>
+        </w:rPr>
+        <w:t>//</w:t>
+      </w:r>
+      <w:r>
+        <w:rPr>
+          <w:rFonts w:ascii="Courier New" w:hAnsi="Courier New" w:cs="Courier New"/>
+          <w:color w:val="000000"/>
+          <w:sz w:val="20"/>
+          <w:szCs w:val="20"/>
+          <w:lang w:val="en-US"/>
+        </w:rPr>
+        <w:t>su:StudyUnit[r:Coverage</w:t>
+      </w:r>
+      <w:r>
+        <w:rPr>
+          <w:rFonts w:ascii="Courier New" w:hAnsi="Courier New" w:cs="Courier New"/>
+          <w:color w:val="000096"/>
+          <w:sz w:val="20"/>
+          <w:szCs w:val="20"/>
+          <w:lang w:val="en-US"/>
+        </w:rPr>
+        <w:t>/</w:t>
+      </w:r>
+      <w:r>
+        <w:rPr>
+          <w:rFonts w:ascii="Courier New" w:hAnsi="Courier New" w:cs="Courier New"/>
+          <w:color w:val="000000"/>
+          <w:sz w:val="20"/>
+          <w:szCs w:val="20"/>
+          <w:lang w:val="en-US"/>
+        </w:rPr>
+        <w:t>r:TemporalCoverage</w:t>
+      </w:r>
+      <w:r>
+        <w:rPr>
+          <w:rFonts w:ascii="Courier New" w:hAnsi="Courier New" w:cs="Courier New"/>
+          <w:color w:val="000096"/>
+          <w:sz w:val="20"/>
+          <w:szCs w:val="20"/>
+          <w:lang w:val="en-US"/>
+        </w:rPr>
+        <w:t>/</w:t>
+      </w:r>
+      <w:r>
+        <w:rPr>
+          <w:rFonts w:ascii="Courier New" w:hAnsi="Courier New" w:cs="Courier New"/>
+          <w:color w:val="000000"/>
+          <w:sz w:val="20"/>
+          <w:szCs w:val="20"/>
+          <w:lang w:val="en-US"/>
+        </w:rPr>
+        <w:t>r:ReferenceDate</w:t>
+      </w:r>
+      <w:r>
+        <w:rPr>
+          <w:rFonts w:ascii="Courier New" w:hAnsi="Courier New" w:cs="Courier New"/>
+          <w:color w:val="000096"/>
+          <w:sz w:val="20"/>
+          <w:szCs w:val="20"/>
+          <w:lang w:val="en-US"/>
+        </w:rPr>
+        <w:t>/</w:t>
+      </w:r>
+      <w:r>
+        <w:rPr>
+          <w:rFonts w:ascii="Courier New" w:hAnsi="Courier New" w:cs="Courier New"/>
+          <w:color w:val="000000"/>
+          <w:sz w:val="20"/>
+          <w:szCs w:val="20"/>
+          <w:lang w:val="en-US"/>
+        </w:rPr>
+        <w:t xml:space="preserve">r:StartDate </w:t>
+      </w:r>
+      <w:r>
+        <w:rPr>
+          <w:rFonts w:ascii="Courier New" w:hAnsi="Courier New" w:cs="Courier New"/>
+          <w:color w:val="000096"/>
+          <w:sz w:val="20"/>
+          <w:szCs w:val="20"/>
+          <w:lang w:val="en-US"/>
+        </w:rPr>
+        <w:t>ge</w:t>
+      </w:r>
+      <w:r>
+        <w:rPr>
+          <w:rFonts w:ascii="Courier New" w:hAnsi="Courier New" w:cs="Courier New"/>
+          <w:color w:val="000000"/>
+          <w:sz w:val="20"/>
+          <w:szCs w:val="20"/>
+          <w:lang w:val="en-US"/>
+        </w:rPr>
+        <w:t xml:space="preserve"> </w:t>
+      </w:r>
+      <w:r>
+        <w:rPr>
+          <w:rFonts w:ascii="Courier New" w:hAnsi="Courier New" w:cs="Courier New"/>
+          <w:color w:val="000096"/>
+          <w:sz w:val="20"/>
+          <w:szCs w:val="20"/>
+          <w:lang w:val="en-US"/>
+        </w:rPr>
+        <w:t>$</w:t>
+      </w:r>
+      <w:r>
+        <w:rPr>
+          <w:rFonts w:ascii="Courier New" w:hAnsi="Courier New" w:cs="Courier New"/>
+          <w:color w:val="000000"/>
+          <w:sz w:val="20"/>
+          <w:szCs w:val="20"/>
+          <w:lang w:val="en-US"/>
+        </w:rPr>
+        <w:t>someDate</w:t>
+      </w:r>
+      <w:r>
+        <w:rPr>
+          <w:rFonts w:ascii="Courier New" w:hAnsi="Courier New" w:cs="Courier New"/>
+          <w:color w:val="000000"/>
+          <w:sz w:val="20"/>
+          <w:szCs w:val="20"/>
+          <w:lang w:val="en-US"/>
+        </w:rPr>
+        <w:t>]</w:t>
+      </w:r>
+    </w:p>
+    <w:p>
+      <w:pPr>
+        <w:pStyle w:val="Overskrift1"/>
+        <w:jc w:val="both"/>
+      </w:pPr>
+      <w:bookmarkStart w:id="13" w:name="_Ref313988473"/>
+      <w:r>
+        <w:t>Søgning</w:t>
+      </w:r>
+      <w:bookmarkEnd w:id="13"/>
+    </w:p>
+    <w:p>
+      <w:pPr>
+        <w:jc w:val="both"/>
+      </w:pPr>
+      <w:r>
+        <w:t xml:space="preserve">Søgefunktionaliteten udføres af to funktioner, </w:t>
+      </w:r>
+      <w:r>
+        <w:rPr>
+          <w:rFonts w:ascii="Courier New" w:hAnsi="Courier New" w:cs="Courier New"/>
+          <w:color w:val="FA6400"/>
+          <w:sz w:val="20"/>
+          <w:szCs w:val="20"/>
+        </w:rPr>
+        <w:t>ddi:simpleSearch</w:t>
+      </w:r>
+      <w:r>
+        <w:t xml:space="preserve"> og </w:t>
+      </w:r>
+      <w:r>
+        <w:rPr>
+          <w:rFonts w:ascii="Courier New" w:hAnsi="Courier New" w:cs="Courier New"/>
+          <w:color w:val="FA6400"/>
+          <w:sz w:val="20"/>
+          <w:szCs w:val="20"/>
+        </w:rPr>
+        <w:t>ddi:advancedSearch</w:t>
+      </w:r>
+      <w:r>
+        <w:t>.</w:t>
+      </w:r>
+      <w:r>
+        <w:t xml:space="preserve"> Funktionerne tager en XML element som parameter specificeret i hhv. </w:t>
+      </w:r>
       <w:r>
         <w:rPr>
           <w:b/>
         </w:rPr>
-        <w:t>db</w:t>
-      </w:r>
-      <w:proofErr w:type="spellEnd"/>
-      <w:r>
-        <w:t xml:space="preserve">) oprettes der tre tilsvarende </w:t>
-      </w:r>
-      <w:proofErr w:type="spellStart"/>
-      <w:r>
-        <w:t>collections</w:t>
-      </w:r>
-      <w:proofErr w:type="spellEnd"/>
-      <w:r>
-        <w:t xml:space="preserve"> hvor de tilhørende konfigurationsfiler (</w:t>
-      </w:r>
-      <w:proofErr w:type="spellStart"/>
+        <w:t>simple-search-parameters.xsd</w:t>
+      </w:r>
+      <w:r>
+        <w:t xml:space="preserve"> og </w:t>
+      </w:r>
       <w:r>
         <w:rPr>
           <w:b/>
         </w:rPr>
-        <w:t>collection.xconf</w:t>
-      </w:r>
-      <w:proofErr w:type="spellEnd"/>
-      <w:r>
-        <w:t>) lægges.</w:t>
-      </w:r>
-    </w:p>
-    <w:p>
-      <w:r>
-        <w:t>F</w:t>
-      </w:r>
-      <w:r>
-        <w:t>ilerne fra projektet</w:t>
-      </w:r>
-      <w:r>
-        <w:t>s kodebase</w:t>
-      </w:r>
-      <w:r>
-        <w:t xml:space="preserve"> uploades også til disse </w:t>
-      </w:r>
-      <w:proofErr w:type="spellStart"/>
-      <w:r>
-        <w:t>collections</w:t>
-      </w:r>
-      <w:proofErr w:type="spellEnd"/>
+        <w:t>advanced-search-parameters.xsd</w:t>
+      </w:r>
+      <w:r>
+        <w:t>.</w:t>
+      </w:r>
+      <w:r>
+        <w:t xml:space="preserve"> Disse XML elementer er beskrevet i detaljer i HTML dokumentationen for </w:t>
+      </w:r>
+      <w:r>
+        <w:rPr>
+          <w:b/>
+        </w:rPr>
+        <w:t>search.xquery</w:t>
+      </w:r>
+      <w:r>
+        <w:t xml:space="preserve"> modulet og skal derfor ikke forklares her. For begge funktioner returneres resultaterne pakket ind i XML i formatet specificeret i </w:t>
+      </w:r>
+      <w:r>
+        <w:rPr>
+          <w:b/>
+        </w:rPr>
+        <w:t>ddieditor-lightxmlobject.xsd</w:t>
+      </w:r>
+      <w:r>
+        <w:t>.</w:t>
+      </w:r>
+    </w:p>
+    <w:p>
+      <w:pPr>
+        <w:pStyle w:val="Overskrift2"/>
+      </w:pPr>
+      <w:r>
+        <w:t>Format af søgestreng</w:t>
+      </w:r>
+    </w:p>
+    <w:p>
+      <w:pPr>
+        <w:jc w:val="both"/>
+      </w:pPr>
+      <w:r>
+        <w:t xml:space="preserve">Det er som del af søgestrengen muligt at bruge specielle </w:t>
+      </w:r>
+      <w:r>
+        <w:t>modifiers</w:t>
+      </w:r>
+      <w:r>
+        <w:t xml:space="preserve"> som bruges til at tilpasse søgningen. Disse er givet i tabellen nedeunder.</w:t>
+      </w:r>
+      <w:r>
+        <w:t xml:space="preserve"> Der </w:t>
+      </w:r>
+      <w:r>
+        <w:t>skelnes mellem små og store bogstaver</w:t>
+      </w:r>
+      <w:r>
+        <w:t xml:space="preserve">. </w:t>
+      </w:r>
+    </w:p>
+    <w:tbl>
+      <w:tblPr>
+        <w:tblStyle w:val="Tabel-Gitter"/>
+        <w:tblW w:w="0" w:type="auto"/>
+        <w:tblLook w:val="04A0" w:firstRow="1" w:lastRow="0" w:firstColumn="1" w:lastColumn="0" w:noHBand="0" w:noVBand="1"/>
+      </w:tblPr>
+      <w:tblGrid>
+        <w:gridCol w:w="1012"/>
+        <w:gridCol w:w="6184"/>
+        <w:gridCol w:w="2577"/>
+      </w:tblGrid>
+      <w:tr>
+        <w:tc>
+          <w:tcPr>
+            <w:tcW w:w="1012" w:type="dxa"/>
+            <w:shd w:val="clear" w:color="auto" w:fill="DBE5F1" w:themeFill="accent1" w:themeFillTint="33"/>
+          </w:tcPr>
+          <w:p>
+            <w:pPr>
+              <w:rPr>
+                <w:b/>
+              </w:rPr>
+            </w:pPr>
+            <w:r>
+              <w:rPr>
+                <w:b/>
+              </w:rPr>
+              <w:t>Modifier</w:t>
+            </w:r>
+          </w:p>
+        </w:tc>
+        <w:tc>
+          <w:tcPr>
+            <w:tcW w:w="6184" w:type="dxa"/>
+            <w:shd w:val="clear" w:color="auto" w:fill="DBE5F1" w:themeFill="accent1" w:themeFillTint="33"/>
+          </w:tcPr>
+          <w:p>
+            <w:pPr>
+              <w:rPr>
+                <w:b/>
+                <w:sz w:val="20"/>
+                <w:szCs w:val="20"/>
+              </w:rPr>
+            </w:pPr>
+            <w:r>
+              <w:rPr>
+                <w:b/>
+                <w:sz w:val="20"/>
+                <w:szCs w:val="20"/>
+              </w:rPr>
+              <w:t>Forklaring</w:t>
+            </w:r>
+          </w:p>
+        </w:tc>
+        <w:tc>
+          <w:tcPr>
+            <w:tcW w:w="2577" w:type="dxa"/>
+            <w:shd w:val="clear" w:color="auto" w:fill="DBE5F1" w:themeFill="accent1" w:themeFillTint="33"/>
+          </w:tcPr>
+          <w:p>
+            <w:pPr>
+              <w:rPr>
+                <w:b/>
+                <w:sz w:val="20"/>
+                <w:szCs w:val="20"/>
+              </w:rPr>
+            </w:pPr>
+            <w:r>
+              <w:rPr>
+                <w:b/>
+                <w:sz w:val="20"/>
+                <w:szCs w:val="20"/>
+              </w:rPr>
+              <w:t>Eksempel</w:t>
+            </w:r>
+          </w:p>
+        </w:tc>
+      </w:tr>
+      <w:tr>
+        <w:tc>
+          <w:tcPr>
+            <w:tcW w:w="1012" w:type="dxa"/>
+          </w:tcPr>
+          <w:p>
+            <w:r>
+              <w:t>AND</w:t>
+            </w:r>
+          </w:p>
+        </w:tc>
+        <w:tc>
+          <w:tcPr>
+            <w:tcW w:w="6184" w:type="dxa"/>
+          </w:tcPr>
+          <w:p>
+            <w:r>
+              <w:t xml:space="preserve">Hvis AND bruges mellem to ord kræves der at begge ord findes i teksten. </w:t>
+            </w:r>
+          </w:p>
+        </w:tc>
+        <w:tc>
+          <w:tcPr>
+            <w:tcW w:w="2577" w:type="dxa"/>
+          </w:tcPr>
+          <w:p>
+            <w:r>
+              <w:t>politisk AND parti</w:t>
+            </w:r>
+          </w:p>
+        </w:tc>
+      </w:tr>
+      <w:tr>
+        <w:tc>
+          <w:tcPr>
+            <w:tcW w:w="1012" w:type="dxa"/>
+          </w:tcPr>
+          <w:p>
+            <w:r>
+              <w:t>OR</w:t>
+            </w:r>
+          </w:p>
+        </w:tc>
+        <w:tc>
+          <w:tcPr>
+            <w:tcW w:w="6184" w:type="dxa"/>
+          </w:tcPr>
+          <w:p>
+            <w:r>
+              <w:t>Hvis ORD bruges mellem to ord kræves der at mindst et af ordene findes i teksten. Dette er default opførsel (hvis ingenting angives)</w:t>
+            </w:r>
+          </w:p>
+        </w:tc>
+        <w:tc>
+          <w:tcPr>
+            <w:tcW w:w="2577" w:type="dxa"/>
+          </w:tcPr>
+          <w:p>
+            <w:r>
+              <w:t>politisk OR parti</w:t>
+            </w:r>
+          </w:p>
+        </w:tc>
+      </w:tr>
+      <w:tr>
+        <w:tc>
+          <w:tcPr>
+            <w:tcW w:w="1012" w:type="dxa"/>
+          </w:tcPr>
+          <w:p>
+            <w:r>
+              <w:t>”</w:t>
+            </w:r>
+            <w:r>
+              <w:t xml:space="preserve"> ”</w:t>
+            </w:r>
+          </w:p>
+        </w:tc>
+        <w:tc>
+          <w:tcPr>
+            <w:tcW w:w="6184" w:type="dxa"/>
+          </w:tcPr>
+          <w:p>
+            <w:r>
+              <w:t>Søgning på eksakte fraser.</w:t>
+            </w:r>
+          </w:p>
+        </w:tc>
+        <w:tc>
+          <w:tcPr>
+            <w:tcW w:w="2577" w:type="dxa"/>
+          </w:tcPr>
+          <w:p>
+            <w:r>
+              <w:t>”politisk parti”</w:t>
+            </w:r>
+          </w:p>
+        </w:tc>
+      </w:tr>
+      <w:tr>
+        <w:tc>
+          <w:tcPr>
+            <w:tcW w:w="1012" w:type="dxa"/>
+          </w:tcPr>
+          <w:p>
+            <w:r>
+              <w:t>+ og -</w:t>
+            </w:r>
+          </w:p>
+        </w:tc>
+        <w:tc>
+          <w:tcPr>
+            <w:tcW w:w="6184" w:type="dxa"/>
+          </w:tcPr>
+          <w:p>
+            <w:r>
+              <w:t xml:space="preserve">Opprioritering og fravalg af ord. ’+’ kræver at ordet </w:t>
+            </w:r>
+            <w:r>
+              <w:rPr>
+                <w:b/>
+              </w:rPr>
+              <w:t>skal</w:t>
+            </w:r>
+            <w:r>
+              <w:t xml:space="preserve"> indgå, mens ’-’ siget at ordet ikke må indgå i teksten.</w:t>
+            </w:r>
+          </w:p>
+        </w:tc>
+        <w:tc>
+          <w:tcPr>
+            <w:tcW w:w="2577" w:type="dxa"/>
+          </w:tcPr>
+          <w:p>
+            <w:r>
+              <w:t>+politisk -parti</w:t>
+            </w:r>
+          </w:p>
+        </w:tc>
+      </w:tr>
+      <w:tr>
+        <w:tc>
+          <w:tcPr>
+            <w:tcW w:w="1012" w:type="dxa"/>
+          </w:tcPr>
+          <w:p>
+            <w:r>
+              <w:t>*</w:t>
+            </w:r>
+          </w:p>
+        </w:tc>
+        <w:tc>
+          <w:tcPr>
+            <w:tcW w:w="6184" w:type="dxa"/>
+          </w:tcPr>
+          <w:p>
+            <w:r>
+              <w:t>Søgning med wildcard. Erstatter et hvilken som helst understreng.</w:t>
+            </w:r>
+          </w:p>
+        </w:tc>
+        <w:tc>
+          <w:tcPr>
+            <w:tcW w:w="2577" w:type="dxa"/>
+          </w:tcPr>
+          <w:p>
+            <w:r>
+              <w:t>pol*</w:t>
+            </w:r>
+          </w:p>
+          <w:p>
+            <w:r>
+              <w:t>po*tik</w:t>
+            </w:r>
+          </w:p>
+          <w:p>
+            <w:r>
+              <w:t>*litik</w:t>
+            </w:r>
+          </w:p>
+        </w:tc>
+      </w:tr>
+      <w:tr>
+        <w:tc>
+          <w:tcPr>
+            <w:tcW w:w="1012" w:type="dxa"/>
+          </w:tcPr>
+          <w:p>
+            <w:r>
+              <w:t>( )</w:t>
+            </w:r>
+          </w:p>
+        </w:tc>
+        <w:tc>
+          <w:tcPr>
+            <w:tcW w:w="6184" w:type="dxa"/>
+          </w:tcPr>
+          <w:p>
+            <w:r>
+              <w:t>Gruppering af ord og modifiers.</w:t>
+            </w:r>
+          </w:p>
+        </w:tc>
+        <w:tc>
+          <w:tcPr>
+            <w:tcW w:w="2577" w:type="dxa"/>
+          </w:tcPr>
+          <w:p>
+            <w:pPr>
+              <w:keepNext/>
+            </w:pPr>
+            <w:r>
+              <w:t>(</w:t>
+            </w:r>
+            <w:r>
+              <w:t>politik</w:t>
+            </w:r>
+            <w:r>
+              <w:t xml:space="preserve"> OR </w:t>
+            </w:r>
+            <w:r>
+              <w:t>parti</w:t>
+            </w:r>
+            <w:r>
+              <w:t xml:space="preserve">) AND </w:t>
+            </w:r>
+            <w:r>
+              <w:t>valg</w:t>
+            </w:r>
+          </w:p>
+        </w:tc>
+      </w:tr>
+    </w:tbl>
+    <w:p>
+      <w:pPr>
+        <w:pStyle w:val="Billedtekst"/>
+        <w:jc w:val="center"/>
+      </w:pPr>
+      <w:r>
+        <w:t xml:space="preserve">Tabel </w:t>
+      </w:r>
+      <w:r>
+        <w:fldChar w:fldCharType="begin"/>
+      </w:r>
+      <w:r>
+        <w:instrText xml:space="preserve"> SEQ Tabel \* ARABIC </w:instrText>
+      </w:r>
+      <w:r>
+        <w:fldChar w:fldCharType="separate"/>
+      </w:r>
+      <w:r>
+        <w:rPr>
+          <w:noProof/>
+        </w:rPr>
+        <w:t>5</w:t>
+      </w:r>
+      <w:r>
+        <w:fldChar w:fldCharType="end"/>
+      </w:r>
+      <w:r>
+        <w:t xml:space="preserve"> – Søgemodifiers</w:t>
+      </w:r>
+    </w:p>
+    <w:p>
+      <w:pPr>
+        <w:jc w:val="both"/>
+      </w:pPr>
+      <w:r>
+        <w:t>De forskellige modifiers kan alle kombineres med undtagelse af ”+” og ”-” som ikke kan bruges på det samme ord.</w:t>
+      </w:r>
+    </w:p>
+    <w:p>
+      <w:pPr>
+        <w:pStyle w:val="Overskrift2"/>
+        <w:jc w:val="both"/>
+      </w:pPr>
+      <w:bookmarkStart w:id="14" w:name="_Ref314012611"/>
+      <w:r>
+        <w:lastRenderedPageBreak/>
+        <w:t>Analyzer</w:t>
+      </w:r>
+      <w:bookmarkEnd w:id="14"/>
+    </w:p>
+    <w:p>
+      <w:pPr>
+        <w:jc w:val="both"/>
+      </w:pPr>
+      <w:r>
+        <w:t xml:space="preserve">Som nævnt i afsnit </w:t>
+      </w:r>
+      <w:r>
+        <w:fldChar w:fldCharType="begin"/>
+      </w:r>
+      <w:r>
+        <w:instrText xml:space="preserve"> REF _Ref314011210 \r \h </w:instrText>
+      </w:r>
+      <w:r>
+        <w:instrText xml:space="preserve"> \* MERGEFORMAT </w:instrText>
+      </w:r>
+      <w:r>
+        <w:fldChar w:fldCharType="separate"/>
+      </w:r>
+      <w:r>
+        <w:t>6</w:t>
+      </w:r>
+      <w:r>
+        <w:fldChar w:fldCharType="end"/>
+      </w:r>
+      <w:r>
+        <w:t xml:space="preserve"> anvendes en DanishAnalyzer til at analysere teksten som </w:t>
+      </w:r>
+      <w:r>
+        <w:t>indekseres og søges. Denne filtrerer nogle af de mest almindelige danske ord som ikke indeholder nyttig information relevant for en søgning</w:t>
+      </w:r>
+      <w:r>
+        <w:t>, de såkaldte ”stop words”</w:t>
+      </w:r>
+      <w:r>
+        <w:t>. Disse ord er</w:t>
+      </w:r>
+      <w:r>
+        <w:t>:</w:t>
+      </w:r>
+    </w:p>
+    <w:p>
+      <w:pPr>
+        <w:pBdr>
+          <w:top w:val="single" w:sz="4" w:space="1" w:color="auto"/>
+          <w:left w:val="single" w:sz="4" w:space="4" w:color="auto"/>
+          <w:bottom w:val="single" w:sz="4" w:space="1" w:color="auto"/>
+          <w:right w:val="single" w:sz="4" w:space="4" w:color="auto"/>
+        </w:pBdr>
+        <w:jc w:val="both"/>
+        <w:rPr>
+          <w:rFonts w:ascii="Courier New" w:hAnsi="Courier New" w:cs="Courier New"/>
+          <w:sz w:val="20"/>
+          <w:szCs w:val="20"/>
+        </w:rPr>
+      </w:pPr>
+      <w:r>
+        <w:rPr>
+          <w:rFonts w:ascii="Courier New" w:hAnsi="Courier New" w:cs="Courier New"/>
+          <w:sz w:val="20"/>
+          <w:szCs w:val="20"/>
+        </w:rPr>
+        <w:t>og, i, jeg, det, at, en, den, til, er, som, på, de, med, han, af, for, ikke, der, var, mig, sig, men, et, har, om, vi, min, havde, ham, hun, nu, over, da, fra, du, ud, sin, dem, os, op, man, hans, hvor, eller, hvad, skal, selv, her, alle, vil, blev, kunne, ind, når, være, dog, noget, ville, jo, deres, efter, ned, skulle, denne, end, dette, mit, også, under, have, dig, anden, hende, mine, alt, meget, sit, sine, vor, mod, disse, hvis, din, nogle, hos, blive, mange, ad, bliver, hendes, været, thi, jer, sådan</w:t>
+      </w:r>
+    </w:p>
+    <w:p>
+      <w:pPr>
+        <w:jc w:val="both"/>
+      </w:pPr>
+      <w:r>
+        <w:t>Listen er ordnet, fra mest almindelige til mest sjældne.</w:t>
+      </w:r>
+    </w:p>
+    <w:p>
+      <w:pPr>
+        <w:jc w:val="both"/>
+      </w:pPr>
+      <w:r>
+        <w:t xml:space="preserve">Skulle man have behov for det kan der laves en egen liste af stop words. Dette er forklaret i eXist dokumentationens kapitel </w:t>
+      </w:r>
+      <w:r>
+        <w:rPr>
+          <w:b/>
+          <w:i/>
+        </w:rPr>
+        <w:t>Lucene-based Full Text Index</w:t>
+      </w:r>
+      <w:r>
+        <w:t xml:space="preserve">, afsnit </w:t>
+      </w:r>
+      <w:r>
+        <w:rPr>
+          <w:b/>
+          <w:i/>
+        </w:rPr>
+        <w:t>3.4. Analyzers</w:t>
+      </w:r>
+      <w:r>
+        <w:rPr>
+          <w:rStyle w:val="Fodnotehenvisning"/>
+        </w:rPr>
+        <w:footnoteReference w:id="3"/>
+      </w:r>
+      <w:r>
+        <w:t>.</w:t>
+      </w:r>
+    </w:p>
+    <w:p>
+      <w:pPr>
+        <w:pStyle w:val="Overskrift2"/>
+        <w:jc w:val="both"/>
+      </w:pPr>
+      <w:bookmarkStart w:id="15" w:name="_Ref314012614"/>
+      <w:r>
+        <w:t>Word s</w:t>
+      </w:r>
+      <w:r>
+        <w:t>temmer</w:t>
+      </w:r>
+      <w:bookmarkEnd w:id="15"/>
+    </w:p>
+    <w:p>
+      <w:pPr>
+        <w:jc w:val="both"/>
+      </w:pPr>
+      <w:r>
+        <w:t xml:space="preserve">Udover en dansk analyzer er Lucene også udstyret med en såkaldt ”word stemmer” til dansk. Denne finder stammen af ord og kan derfor søge på tværs af ordbøjninger. </w:t>
+      </w:r>
+    </w:p>
+    <w:p>
+      <w:pPr>
+        <w:jc w:val="both"/>
+      </w:pPr>
+      <w:r>
+        <w:t xml:space="preserve">Den kan f.eks. håndtere navneord således at det ikke betyder noget om der i teksten står ”bold”, ”bolde”, </w:t>
+      </w:r>
+      <w:r>
+        <w:t>”</w:t>
+      </w:r>
+      <w:r>
+        <w:t>bolden</w:t>
+      </w:r>
+      <w:r>
+        <w:t>”,</w:t>
+      </w:r>
       <w:r>
         <w:t xml:space="preserve"> </w:t>
       </w:r>
       <w:r>
-        <w:t>i</w:t>
-      </w:r>
-      <w:r>
-        <w:t xml:space="preserve"> de </w:t>
-      </w:r>
-      <w:proofErr w:type="spellStart"/>
-      <w:r>
-        <w:t>lokationer</w:t>
-      </w:r>
-      <w:proofErr w:type="spellEnd"/>
-      <w:r>
-        <w:t xml:space="preserve"> specificeret i </w:t>
-      </w:r>
-      <w:r>
-        <w:fldChar w:fldCharType="begin"/>
-      </w:r>
-      <w:r>
-        <w:instrText xml:space="preserve"> REF _Ref313825619 \h </w:instrText>
-      </w:r>
-      <w:r>
-        <w:fldChar w:fldCharType="separate"/>
+        <w:t>”</w:t>
+      </w:r>
+      <w:r>
+        <w:t>boldens</w:t>
+      </w:r>
+      <w:r>
+        <w:t>”,</w:t>
+      </w:r>
+      <w:r>
+        <w:t xml:space="preserve"> </w:t>
+      </w:r>
+      <w:r>
+        <w:t>”</w:t>
+      </w:r>
+      <w:r>
+        <w:t>boldene</w:t>
+      </w:r>
+      <w:r>
+        <w:t>”,</w:t>
+      </w:r>
+      <w:r>
+        <w:t xml:space="preserve"> </w:t>
+      </w:r>
+      <w:r>
+        <w:t>”</w:t>
+      </w:r>
+      <w:r>
+        <w:t>bolderne</w:t>
+      </w:r>
+      <w:r>
+        <w:t>”,</w:t>
+      </w:r>
+      <w:r>
+        <w:t xml:space="preserve"> osv. Ligeledes klarer den udsagnsord som</w:t>
+      </w:r>
+      <w:r>
+        <w:t xml:space="preserve"> </w:t>
+      </w:r>
+      <w:r>
+        <w:t>”</w:t>
+      </w:r>
+      <w:r>
+        <w:t>lege</w:t>
+      </w:r>
+      <w:r>
+        <w:t>”,</w:t>
+      </w:r>
+      <w:r>
+        <w:t xml:space="preserve"> </w:t>
+      </w:r>
+      <w:r>
+        <w:t>”</w:t>
+      </w:r>
+      <w:r>
+        <w:t>leger</w:t>
+      </w:r>
+      <w:r>
+        <w:t>”,</w:t>
+      </w:r>
+      <w:r>
+        <w:t xml:space="preserve"> </w:t>
+      </w:r>
+      <w:r>
+        <w:t>”</w:t>
+      </w:r>
+      <w:r>
+        <w:t>legede</w:t>
+      </w:r>
+      <w:r>
+        <w:t>”,</w:t>
+      </w:r>
+      <w:r>
+        <w:t xml:space="preserve"> </w:t>
+      </w:r>
+      <w:r>
+        <w:t>”</w:t>
+      </w:r>
+      <w:r>
+        <w:t>leget</w:t>
+      </w:r>
+      <w:r>
+        <w:t>”,</w:t>
+      </w:r>
+      <w:r>
+        <w:t xml:space="preserve"> </w:t>
+      </w:r>
+      <w:r>
+        <w:t>”</w:t>
+      </w:r>
+      <w:r>
+        <w:t>leg</w:t>
+      </w:r>
+      <w:r>
+        <w:t>”,</w:t>
+      </w:r>
+      <w:r>
+        <w:t xml:space="preserve"> osv.</w:t>
+      </w:r>
+    </w:p>
+    <w:p>
+      <w:pPr>
+        <w:jc w:val="both"/>
+      </w:pPr>
+      <w:r>
+        <w:t>Dog kan den tilsyneladende have problemer med visse irregulære bøjninger som f.eks. kan den ikke finde ud af at ”cykel” og ”cykler” har samme ordstamme.</w:t>
+      </w:r>
+    </w:p>
+    <w:p>
+      <w:pPr>
+        <w:jc w:val="both"/>
+      </w:pPr>
+      <w:r>
+        <w:t>Stemmeren er aktiv som default.</w:t>
+      </w:r>
+    </w:p>
+    <w:p>
+      <w:pPr>
+        <w:pStyle w:val="Overskrift1"/>
+        <w:jc w:val="both"/>
+      </w:pPr>
+      <w:r>
+        <w:t>URN resolution</w:t>
+      </w:r>
+    </w:p>
+    <w:p>
+      <w:pPr>
+        <w:jc w:val="both"/>
+      </w:pPr>
+      <w:r>
+        <w:t xml:space="preserve">Udover den collection som anvendes til almindelig søgning er der implementeret en yderligere collection indeholdende DDI data. Denne hedder </w:t>
       </w:r>
       <w:r>
         <w:rPr>
           <w:b/>
-          <w:bCs/>
-        </w:rPr>
-        <w:t>Fejl! Henvisningskilde ikke fundet.</w:t>
-      </w:r>
-      <w:r>
-        <w:fldChar w:fldCharType="end"/>
-      </w:r>
-      <w:r>
-        <w:t xml:space="preserve">. ”Undermapperne” i stierne oprettes som </w:t>
-      </w:r>
-      <w:proofErr w:type="spellStart"/>
-      <w:r>
-        <w:t>undercollections</w:t>
-      </w:r>
-      <w:proofErr w:type="spellEnd"/>
-      <w:r>
-        <w:t>.</w:t>
-      </w:r>
-    </w:p>
-    <w:p>
-      <w:r>
-        <w:t xml:space="preserve">Husk at hvis </w:t>
-      </w:r>
-      <w:r>
-        <w:t xml:space="preserve">indeks-konfigurationsfilerne lægges (eller ændres) efter at det data de bruges til at indeksere er blevet lagt ind så skal den relevante </w:t>
-      </w:r>
-      <w:proofErr w:type="spellStart"/>
-      <w:r>
-        <w:t>collection</w:t>
-      </w:r>
-      <w:proofErr w:type="spellEnd"/>
-      <w:r>
-        <w:t xml:space="preserve"> </w:t>
-      </w:r>
-      <w:proofErr w:type="spellStart"/>
-      <w:r>
-        <w:t>reindekseres</w:t>
-      </w:r>
-      <w:proofErr w:type="spellEnd"/>
-      <w:r>
-        <w:t xml:space="preserve">. </w:t>
-      </w:r>
-      <w:r>
-        <w:t>D</w:t>
-      </w:r>
-      <w:r>
-        <w:t xml:space="preserve">ata som er lagt efter </w:t>
-      </w:r>
-      <w:r>
-        <w:t>at indekset er på plads indekseres automatisk.</w:t>
-      </w:r>
-    </w:p>
-    <w:p>
-      <w:r>
-        <w:t xml:space="preserve">Det er vigtigt at køre </w:t>
-      </w:r>
-      <w:proofErr w:type="spellStart"/>
-      <w:r>
-        <w:t>denormaliseringen</w:t>
-      </w:r>
-      <w:proofErr w:type="spellEnd"/>
-      <w:r>
-        <w:t xml:space="preserve"> efter data er lagt ind, for ellers findes ingen referencer ved søgningen.</w:t>
-      </w:r>
-    </w:p>
-    <w:p>
-      <w:pPr>
-        <w:pStyle w:val="Overskrift1"/>
-      </w:pPr>
-      <w:bookmarkStart w:id="7" w:name="_Toc313966827"/>
-      <w:proofErr w:type="spellStart"/>
-      <w:r>
-        <w:t>Denormalisering</w:t>
-      </w:r>
-      <w:bookmarkEnd w:id="7"/>
-      <w:proofErr w:type="spellEnd"/>
-    </w:p>
-    <w:p>
-      <w:r>
-        <w:t xml:space="preserve">For at nedsætte søgetiden er der implementeret en </w:t>
-      </w:r>
-      <w:proofErr w:type="spellStart"/>
-      <w:r>
-        <w:t>denormaliseret</w:t>
-      </w:r>
-      <w:proofErr w:type="spellEnd"/>
-      <w:r>
-        <w:t xml:space="preserve"> database som for samtlige relevante DDI elementer (</w:t>
-      </w:r>
-      <w:proofErr w:type="spellStart"/>
-      <w:r>
-        <w:t>Concept</w:t>
-      </w:r>
-      <w:proofErr w:type="spellEnd"/>
-      <w:r>
-        <w:t xml:space="preserve">, </w:t>
-      </w:r>
-      <w:proofErr w:type="spellStart"/>
-      <w:r>
-        <w:t>Universe</w:t>
-      </w:r>
-      <w:proofErr w:type="spellEnd"/>
-      <w:r>
-        <w:t xml:space="preserve">, </w:t>
-      </w:r>
-      <w:proofErr w:type="spellStart"/>
-      <w:r>
-        <w:t>QuestionItem</w:t>
-      </w:r>
-      <w:proofErr w:type="spellEnd"/>
-      <w:r>
-        <w:t xml:space="preserve">, </w:t>
-      </w:r>
-      <w:proofErr w:type="spellStart"/>
-      <w:r>
-        <w:t>MultipleQuestionItem</w:t>
-      </w:r>
-      <w:proofErr w:type="spellEnd"/>
-      <w:r>
-        <w:t xml:space="preserve">, Variable, </w:t>
-      </w:r>
-      <w:proofErr w:type="spellStart"/>
-      <w:r>
-        <w:t>Category</w:t>
-      </w:r>
-      <w:proofErr w:type="spellEnd"/>
-      <w:r>
-        <w:t>) indeholder samtlige relevante referencer, dvs. elementer som enten refereres af eller referer til dette element.</w:t>
-      </w:r>
-    </w:p>
-    <w:p>
-      <w:r>
-        <w:t xml:space="preserve">For at opbygge </w:t>
-      </w:r>
-      <w:proofErr w:type="spellStart"/>
-      <w:r>
-        <w:t>denormaliseringsdata</w:t>
-      </w:r>
-      <w:proofErr w:type="spellEnd"/>
-      <w:r>
-        <w:t xml:space="preserve"> eksekveres scriptet </w:t>
-      </w:r>
-      <w:r>
-        <w:rPr>
-          <w:b/>
-        </w:rPr>
-        <w:t>/</w:t>
-      </w:r>
-      <w:proofErr w:type="spellStart"/>
-      <w:r>
-        <w:rPr>
-          <w:b/>
-        </w:rPr>
-        <w:t>db</w:t>
-      </w:r>
-      <w:proofErr w:type="spellEnd"/>
-      <w:r>
-        <w:rPr>
-          <w:b/>
-        </w:rPr>
-        <w:t>/</w:t>
-      </w:r>
-      <w:proofErr w:type="spellStart"/>
-      <w:r>
-        <w:rPr>
-          <w:b/>
-        </w:rPr>
-        <w:t>dda-denormalization</w:t>
-      </w:r>
-      <w:proofErr w:type="spellEnd"/>
-      <w:r>
-        <w:rPr>
-          <w:b/>
-        </w:rPr>
-        <w:t>/</w:t>
-      </w:r>
-      <w:proofErr w:type="spellStart"/>
-      <w:r>
-        <w:rPr>
-          <w:b/>
-        </w:rPr>
-        <w:t>denormalize.xquery</w:t>
-      </w:r>
-      <w:proofErr w:type="spellEnd"/>
-      <w:r>
-        <w:t>.</w:t>
-      </w:r>
-    </w:p>
-    <w:p>
-      <w:r>
-        <w:t xml:space="preserve">Denne </w:t>
-      </w:r>
-      <w:r>
-        <w:t>proces</w:t>
-      </w:r>
-      <w:r>
-        <w:t xml:space="preserve"> sletter alt eksisterende data og genopbygger fra bunden.</w:t>
-      </w:r>
-    </w:p>
-    <w:p>
-      <w:r>
-        <w:t xml:space="preserve">Det er vigtigt at udføre processen med faste intervaller (f.eks. som </w:t>
-      </w:r>
-      <w:proofErr w:type="spellStart"/>
-      <w:r>
-        <w:t>skeduleret</w:t>
-      </w:r>
-      <w:proofErr w:type="spellEnd"/>
-      <w:r>
-        <w:t xml:space="preserve"> job som køres en gang om ugen) for at holde data opdateret. Den forventede (beregnet på baggrund af udførsel på mindre datasæt) køretid for processen med ca. 2500 studier i databasen er på ca. 2 timer.</w:t>
-      </w:r>
-    </w:p>
-    <w:p>
-      <w:r>
-        <w:t xml:space="preserve">For at optimere hastigheden af denne proces </w:t>
-      </w:r>
-      <w:bookmarkStart w:id="8" w:name="_GoBack"/>
-      <w:bookmarkEnd w:id="8"/>
+        </w:rPr>
+        <w:t>dda-urn</w:t>
+      </w:r>
+      <w:r>
+        <w:t xml:space="preserve"> og anvendes til URN resolution.</w:t>
+      </w:r>
+    </w:p>
+    <w:p>
+      <w:pPr>
+        <w:jc w:val="both"/>
+      </w:pPr>
+      <w:r>
+        <w:t xml:space="preserve">Til interaktion med denne collection er der implementeret en funktion </w:t>
+      </w:r>
+      <w:r>
+        <w:rPr>
+          <w:rFonts w:ascii="Courier New" w:hAnsi="Courier New" w:cs="Courier New"/>
+          <w:color w:val="FA6400"/>
+          <w:sz w:val="20"/>
+          <w:szCs w:val="20"/>
+        </w:rPr>
+        <w:t>urn</w:t>
+      </w:r>
+      <w:r>
+        <w:rPr>
+          <w:rFonts w:ascii="Courier New" w:hAnsi="Courier New" w:cs="Courier New"/>
+          <w:color w:val="FA6400"/>
+          <w:sz w:val="20"/>
+          <w:szCs w:val="20"/>
+        </w:rPr>
+        <w:t>:</w:t>
+      </w:r>
+      <w:r>
+        <w:rPr>
+          <w:rFonts w:ascii="Courier New" w:hAnsi="Courier New" w:cs="Courier New"/>
+          <w:color w:val="FA6400"/>
+          <w:sz w:val="20"/>
+          <w:szCs w:val="20"/>
+        </w:rPr>
+        <w:t>resolveUrn</w:t>
+      </w:r>
+      <w:r>
+        <w:t xml:space="preserve"> som tager en URN adresse</w:t>
+      </w:r>
+      <w:r>
+        <w:rPr>
+          <w:rStyle w:val="Fodnotehenvisning"/>
+        </w:rPr>
+        <w:footnoteReference w:id="4"/>
+      </w:r>
+      <w:r>
+        <w:t xml:space="preserve"> som parameter.</w:t>
+      </w:r>
+    </w:p>
+    <w:p>
+      <w:pPr>
+        <w:jc w:val="both"/>
+      </w:pPr>
+      <w:r>
+        <w:t>Funktionen finder et unikt DDI element ved at først slå op på elementets ID. Da der kan findes flere elementer med det samme ID (hvis elementet har været ændret og derfor findes i flere versioner) sammenligner den desuden elementets versionsnummer med det som er specificeret i adressen og returnerer det rigtige element. Hvis elementet ikke selv har en version attribut kigges der efter versionen i elementets parent element, eller parents parent, osv. indtil atributten er fundet.</w:t>
+      </w:r>
+      <w:bookmarkStart w:id="16" w:name="_GoBack"/>
+      <w:bookmarkEnd w:id="16"/>
     </w:p>
     <w:sectPr>
       <w:pgSz w:w="11906" w:h="16838"/>
@@ -3976,7 +5127,7 @@
           <w:rPr>
             <w:noProof/>
           </w:rPr>
-          <w:t>3</w:t>
+          <w:t>6</w:t>
         </w:r>
         <w:r>
           <w:fldChar w:fldCharType="end"/>
@@ -4110,6 +5261,46 @@
           <w:t>http://exist-db.org/</w:t>
         </w:r>
       </w:hyperlink>
+    </w:p>
+  </w:footnote>
+  <w:footnote w:id="3">
+    <w:p>
+      <w:pPr>
+        <w:pStyle w:val="Fodnotetekst"/>
+      </w:pPr>
+      <w:r>
+        <w:rPr>
+          <w:rStyle w:val="Fodnotehenvisning"/>
+        </w:rPr>
+        <w:footnoteRef/>
+      </w:r>
+      <w:r>
+        <w:t xml:space="preserve"> </w:t>
+      </w:r>
+      <w:hyperlink r:id="rId3" w:anchor="d1950e712" w:history="1">
+        <w:r>
+          <w:rPr>
+            <w:rStyle w:val="Hyperlink"/>
+          </w:rPr>
+          <w:t>http://exist-db.org/lucene.html#d1950e712</w:t>
+        </w:r>
+      </w:hyperlink>
+    </w:p>
+  </w:footnote>
+  <w:footnote w:id="4">
+    <w:p>
+      <w:pPr>
+        <w:pStyle w:val="Fodnotetekst"/>
+      </w:pPr>
+      <w:r>
+        <w:rPr>
+          <w:rStyle w:val="Fodnotehenvisning"/>
+        </w:rPr>
+        <w:footnoteRef/>
+      </w:r>
+      <w:r>
+        <w:t xml:space="preserve"> Formatet af adressen er forklaret i HTML dokumentationen for modulet.</w:t>
+      </w:r>
     </w:p>
   </w:footnote>
 </w:footnotes>
@@ -5258,6 +6449,45 @@
     <w:uiPriority w:val="99"/>
     <w:rsid w:val="00AF0B6B"/>
   </w:style>
+  <w:style w:type="paragraph" w:styleId="Undertitel">
+    <w:name w:val="Subtitle"/>
+    <w:basedOn w:val="Normal"/>
+    <w:next w:val="Normal"/>
+    <w:link w:val="UndertitelTegn"/>
+    <w:uiPriority w:val="11"/>
+    <w:qFormat/>
+    <w:rsid w:val="004D4BC7"/>
+    <w:pPr>
+      <w:numPr>
+        <w:ilvl w:val="1"/>
+      </w:numPr>
+    </w:pPr>
+    <w:rPr>
+      <w:rFonts w:asciiTheme="majorHAnsi" w:eastAsiaTheme="majorEastAsia" w:hAnsiTheme="majorHAnsi" w:cstheme="majorBidi"/>
+      <w:i/>
+      <w:iCs/>
+      <w:color w:val="4F81BD" w:themeColor="accent1"/>
+      <w:spacing w:val="15"/>
+      <w:sz w:val="24"/>
+      <w:szCs w:val="24"/>
+    </w:rPr>
+  </w:style>
+  <w:style w:type="character" w:customStyle="1" w:styleId="UndertitelTegn">
+    <w:name w:val="Undertitel Tegn"/>
+    <w:basedOn w:val="Standardskrifttypeiafsnit"/>
+    <w:link w:val="Undertitel"/>
+    <w:uiPriority w:val="11"/>
+    <w:rsid w:val="004D4BC7"/>
+    <w:rPr>
+      <w:rFonts w:asciiTheme="majorHAnsi" w:eastAsiaTheme="majorEastAsia" w:hAnsiTheme="majorHAnsi" w:cstheme="majorBidi"/>
+      <w:i/>
+      <w:iCs/>
+      <w:color w:val="4F81BD" w:themeColor="accent1"/>
+      <w:spacing w:val="15"/>
+      <w:sz w:val="24"/>
+      <w:szCs w:val="24"/>
+    </w:rPr>
+  </w:style>
 </w:styles>
 </file>
 
@@ -6069,6 +7299,45 @@
     <w:uiPriority w:val="99"/>
     <w:rsid w:val="00AF0B6B"/>
   </w:style>
+  <w:style w:type="paragraph" w:styleId="Undertitel">
+    <w:name w:val="Subtitle"/>
+    <w:basedOn w:val="Normal"/>
+    <w:next w:val="Normal"/>
+    <w:link w:val="UndertitelTegn"/>
+    <w:uiPriority w:val="11"/>
+    <w:qFormat/>
+    <w:rsid w:val="004D4BC7"/>
+    <w:pPr>
+      <w:numPr>
+        <w:ilvl w:val="1"/>
+      </w:numPr>
+    </w:pPr>
+    <w:rPr>
+      <w:rFonts w:asciiTheme="majorHAnsi" w:eastAsiaTheme="majorEastAsia" w:hAnsiTheme="majorHAnsi" w:cstheme="majorBidi"/>
+      <w:i/>
+      <w:iCs/>
+      <w:color w:val="4F81BD" w:themeColor="accent1"/>
+      <w:spacing w:val="15"/>
+      <w:sz w:val="24"/>
+      <w:szCs w:val="24"/>
+    </w:rPr>
+  </w:style>
+  <w:style w:type="character" w:customStyle="1" w:styleId="UndertitelTegn">
+    <w:name w:val="Undertitel Tegn"/>
+    <w:basedOn w:val="Standardskrifttypeiafsnit"/>
+    <w:link w:val="Undertitel"/>
+    <w:uiPriority w:val="11"/>
+    <w:rsid w:val="004D4BC7"/>
+    <w:rPr>
+      <w:rFonts w:asciiTheme="majorHAnsi" w:eastAsiaTheme="majorEastAsia" w:hAnsiTheme="majorHAnsi" w:cstheme="majorBidi"/>
+      <w:i/>
+      <w:iCs/>
+      <w:color w:val="4F81BD" w:themeColor="accent1"/>
+      <w:spacing w:val="15"/>
+      <w:sz w:val="24"/>
+      <w:szCs w:val="24"/>
+    </w:rPr>
+  </w:style>
 </w:styles>
 </file>
 
@@ -6136,35 +7405,6 @@
         </w:p>
       </w:docPartBody>
     </w:docPart>
-    <w:docPart>
-      <w:docPartPr>
-        <w:name w:val="EA3F656E806F4E4090C50D0097DCE4AA"/>
-        <w:category>
-          <w:name w:val="Generelt"/>
-          <w:gallery w:val="placeholder"/>
-        </w:category>
-        <w:types>
-          <w:type w:val="bbPlcHdr"/>
-        </w:types>
-        <w:behaviors>
-          <w:behavior w:val="content"/>
-        </w:behaviors>
-        <w:guid w:val="{8C9EEA5D-CA51-416D-9DD9-ED7C5C3308E0}"/>
-      </w:docPartPr>
-      <w:docPartBody>
-        <w:p>
-          <w:pPr>
-            <w:pStyle w:val="EA3F656E806F4E4090C50D0097DCE4AA"/>
-          </w:pPr>
-          <w:r>
-            <w:rPr>
-              <w:rFonts w:asciiTheme="majorHAnsi" w:eastAsiaTheme="majorEastAsia" w:hAnsiTheme="majorHAnsi" w:cstheme="majorBidi"/>
-            </w:rPr>
-            <w:t>[Skriv undertitlen på dokumentet]</w:t>
-          </w:r>
-        </w:p>
-      </w:docPartBody>
-    </w:docPart>
   </w:docParts>
 </w:glossaryDocument>
 </file>
@@ -6217,9 +7457,15 @@
     <w:panose1 w:val="020B0604030504040204"/>
     <w:charset w:val="00"/>
     <w:family w:val="swiss"/>
-    <w:notTrueType/>
     <w:pitch w:val="variable"/>
-    <w:sig w:usb0="00000003" w:usb1="00000000" w:usb2="00000000" w:usb3="00000000" w:csb0="00000001" w:csb1="00000000"/>
+    <w:sig w:usb0="E1002EFF" w:usb1="C000605B" w:usb2="00000029" w:usb3="00000000" w:csb0="000101FF" w:csb1="00000000"/>
+  </w:font>
+  <w:font w:name="Arial">
+    <w:panose1 w:val="020B0604020202020204"/>
+    <w:charset w:val="00"/>
+    <w:family w:val="swiss"/>
+    <w:pitch w:val="variable"/>
+    <w:sig w:usb0="E0002AFF" w:usb1="C0007843" w:usb2="00000009" w:usb3="00000000" w:csb0="000001FF" w:csb1="00000000"/>
   </w:font>
 </w:fonts>
 </file>
@@ -6239,6 +7485,7 @@
   </w:compat>
   <w:rsids>
     <w:rsidRoot w:val="00BB1246"/>
+    <w:rsid w:val="00945F90"/>
     <w:rsid w:val="00B6400F"/>
     <w:rsid w:val="00BB1246"/>
     <w:rsid w:val="00D528EF"/>
@@ -7000,7 +8247,7 @@
 </file>
 
 <file path=customXml/itemProps2.xml><?xml version="1.0" encoding="utf-8"?>
-<ds:datastoreItem xmlns:ds="http://schemas.openxmlformats.org/officeDocument/2006/customXml" ds:itemID="{2119EBDF-DE1F-47CD-9809-AF97E1F04347}">
+<ds:datastoreItem xmlns:ds="http://schemas.openxmlformats.org/officeDocument/2006/customXml" ds:itemID="{97286F9D-7CEC-4DBB-B960-5CFCB6F43DAD}">
   <ds:schemaRefs>
     <ds:schemaRef ds:uri="http://schemas.openxmlformats.org/officeDocument/2006/bibliography"/>
   </ds:schemaRefs>

</xml_diff>

<commit_message>
Added scripts for scheduled job and updated the documentation.
git-svn-id: https://subversion.assembla.com/svn/ddaipf/trunk@194 eb421193-52bd-47ae-b03d-ab49450b5660
</commit_message>
<xml_diff>
--- a/doc/DDA-IPF.docx
+++ b/doc/DDA-IPF.docx
@@ -3987,55 +3987,43 @@
         <w:t>conf.xml</w:t>
       </w:r>
       <w:r>
-        <w:t xml:space="preserve"> (beliggende i roden af eXist biblioteket) skal </w:t>
-      </w:r>
-      <w:r>
-        <w:t xml:space="preserve">attributten </w:t>
-      </w:r>
-      <w:r>
+        <w:t xml:space="preserve"> (beliggende i roden af eXist biblioteket) skal</w:t>
+      </w:r>
+      <w:r>
+        <w:t xml:space="preserve"> man kommentere følgende linje ind:</w:t>
+      </w:r>
+    </w:p>
+    <w:p>
+      <w:pPr>
+        <w:pStyle w:val="Listeafsnit"/>
         <w:rPr>
           <w:b/>
-        </w:rPr>
-        <w:t>files</w:t>
-      </w:r>
-      <w:r>
-        <w:t xml:space="preserve"> i </w:t>
-      </w:r>
+          <w:sz w:val="18"/>
+          <w:szCs w:val="18"/>
+          <w:lang w:val="en-US"/>
+        </w:rPr>
+      </w:pPr>
       <w:r>
         <w:rPr>
           <w:b/>
-        </w:rPr>
-        <w:t>db-connection</w:t>
-      </w:r>
-      <w:r>
-        <w:t xml:space="preserve"> elementet sættes til at pege på det bibliotek </w:t>
-      </w:r>
-      <w:r>
-        <w:t xml:space="preserve">hvor selve eXist databasen skal ligge. Defaultbiblioteket er </w:t>
-      </w:r>
-      <w:r>
+          <w:sz w:val="18"/>
+          <w:szCs w:val="18"/>
+          <w:lang w:val="en-US"/>
+        </w:rPr>
+        <w:t>&lt;module uri="http://exist-db.org/xquery/scheduler" class="org.exist.xquery.modules.scheduler.SchedulerModule" /&gt;</w:t>
+      </w:r>
+    </w:p>
+    <w:p>
+      <w:pPr>
+        <w:pStyle w:val="Listeafsnit"/>
         <w:rPr>
           <w:b/>
-        </w:rPr>
-        <w:t xml:space="preserve">webapp/WEB-INF/data </w:t>
-      </w:r>
-      <w:r>
-        <w:t xml:space="preserve">men denne kan godt sættes til en absolut sti som f.eks. </w:t>
-      </w:r>
-      <w:r>
-        <w:rPr>
-          <w:b/>
-        </w:rPr>
-        <w:t>C:\</w:t>
-      </w:r>
-      <w:r>
-        <w:rPr>
-          <w:b/>
-        </w:rPr>
-        <w:t>exist_data</w:t>
-      </w:r>
-      <w:r>
-        <w:t>.</w:t>
+          <w:sz w:val="18"/>
+          <w:szCs w:val="18"/>
+        </w:rPr>
+      </w:pPr>
+      <w:r>
+        <w:t>Efterfølgende skal eXist serveren genstartes.</w:t>
       </w:r>
     </w:p>
     <w:p>
@@ -4048,58 +4036,61 @@
         <w:jc w:val="both"/>
       </w:pPr>
       <w:r>
-        <w:t xml:space="preserve">I </w:t>
-      </w:r>
-      <w:r>
-        <w:t>A</w:t>
-      </w:r>
-      <w:r>
-        <w:t>nt</w:t>
-      </w:r>
-      <w:r>
-        <w:t xml:space="preserve"> konfigurationsfilen </w:t>
+        <w:t xml:space="preserve">I konfigurationsfilen </w:t>
       </w:r>
       <w:r>
         <w:rPr>
           <w:b/>
         </w:rPr>
-        <w:t>config.xml</w:t>
-      </w:r>
-      <w:r>
-        <w:t xml:space="preserve"> sættes </w:t>
+        <w:t>conf.xml</w:t>
+      </w:r>
+      <w:r>
+        <w:t xml:space="preserve"> (beliggende i roden af eXist biblioteket) skal </w:t>
+      </w:r>
+      <w:r>
+        <w:t xml:space="preserve">attributten </w:t>
       </w:r>
       <w:r>
         <w:rPr>
           <w:b/>
         </w:rPr>
-        <w:t>username</w:t>
-      </w:r>
-      <w:r>
-        <w:t xml:space="preserve"> og </w:t>
+        <w:t>files</w:t>
+      </w:r>
+      <w:r>
+        <w:t xml:space="preserve"> i </w:t>
       </w:r>
       <w:r>
         <w:rPr>
           <w:b/>
         </w:rPr>
-        <w:t>password</w:t>
-      </w:r>
-      <w:r>
-        <w:t xml:space="preserve"> elementerne til de værdier som blev valgt under installationen af eXist. Derudover sættes de biblioteker hvor DDI studierne ligger i hhv. </w:t>
+        <w:t>db-connection</w:t>
+      </w:r>
+      <w:r>
+        <w:t xml:space="preserve"> elementet sættes til at pege på det bibliotek </w:t>
+      </w:r>
+      <w:r>
+        <w:t xml:space="preserve">hvor selve eXist databasen skal ligge. Defaultbiblioteket er </w:t>
       </w:r>
       <w:r>
         <w:rPr>
           <w:b/>
         </w:rPr>
-        <w:t>resources-dir</w:t>
-      </w:r>
-      <w:r>
-        <w:t xml:space="preserve"> og </w:t>
+        <w:t xml:space="preserve">webapp/WEB-INF/data </w:t>
+      </w:r>
+      <w:r>
+        <w:t xml:space="preserve">men denne kan godt sættes til en absolut sti som f.eks. </w:t>
       </w:r>
       <w:r>
         <w:rPr>
           <w:b/>
         </w:rPr>
-        <w:t>urn-resources-dir</w:t>
+        <w:t>C:\</w:t>
+      </w:r>
+      <w:r>
+        <w:rPr>
+          <w:b/>
+        </w:rPr>
+        <w:t>exist_data</w:t>
       </w:r>
       <w:r>
         <w:t>.</w:t>
@@ -4116,6 +4107,73 @@
       </w:pPr>
       <w:r>
         <w:lastRenderedPageBreak/>
+        <w:t xml:space="preserve">I </w:t>
+      </w:r>
+      <w:r>
+        <w:t>A</w:t>
+      </w:r>
+      <w:r>
+        <w:t>nt</w:t>
+      </w:r>
+      <w:r>
+        <w:t xml:space="preserve"> konfigurationsfilen </w:t>
+      </w:r>
+      <w:r>
+        <w:rPr>
+          <w:b/>
+        </w:rPr>
+        <w:t>config.xml</w:t>
+      </w:r>
+      <w:r>
+        <w:t xml:space="preserve"> sættes </w:t>
+      </w:r>
+      <w:r>
+        <w:rPr>
+          <w:b/>
+        </w:rPr>
+        <w:t>username</w:t>
+      </w:r>
+      <w:r>
+        <w:t xml:space="preserve"> og </w:t>
+      </w:r>
+      <w:r>
+        <w:rPr>
+          <w:b/>
+        </w:rPr>
+        <w:t>password</w:t>
+      </w:r>
+      <w:r>
+        <w:t xml:space="preserve"> elementerne til de værdier som blev valgt under installationen af eXist. Derudover sættes de biblioteker hvor DDI studierne ligger i hhv. </w:t>
+      </w:r>
+      <w:r>
+        <w:rPr>
+          <w:b/>
+        </w:rPr>
+        <w:t>resources-dir</w:t>
+      </w:r>
+      <w:r>
+        <w:t xml:space="preserve"> og </w:t>
+      </w:r>
+      <w:r>
+        <w:rPr>
+          <w:b/>
+        </w:rPr>
+        <w:t>urn-resources-dir</w:t>
+      </w:r>
+      <w:r>
+        <w:t>.</w:t>
+      </w:r>
+    </w:p>
+    <w:p>
+      <w:pPr>
+        <w:pStyle w:val="Listeafsnit"/>
+        <w:numPr>
+          <w:ilvl w:val="0"/>
+          <w:numId w:val="4"/>
+        </w:numPr>
+        <w:jc w:val="both"/>
+      </w:pPr>
+      <w:r>
         <w:t xml:space="preserve">Nu kan man stille sig i </w:t>
       </w:r>
       <w:r>
@@ -4373,6 +4431,111 @@
     </w:p>
     <w:p>
       <w:pPr>
+        <w:pStyle w:val="Listeafsnit"/>
+        <w:numPr>
+          <w:ilvl w:val="0"/>
+          <w:numId w:val="4"/>
+        </w:numPr>
+        <w:jc w:val="both"/>
+      </w:pPr>
+      <w:r>
+        <w:t>Denormaliseringen af databasen skeduleres ved at gå ind på adressen</w:t>
+      </w:r>
+      <w:r>
+        <w:t>:</w:t>
+      </w:r>
+    </w:p>
+    <w:p>
+      <w:pPr>
+        <w:pStyle w:val="Listeafsnit"/>
+        <w:jc w:val="both"/>
+      </w:pPr>
+      <w:hyperlink r:id="rId14" w:history="1">
+        <w:r>
+          <w:rPr>
+            <w:rStyle w:val="Hyperlink"/>
+          </w:rPr>
+          <w:t>http://localhost:8080/exist/apps/dda-denormalization/scheduler/schedule-jobs.xquery</w:t>
+        </w:r>
+      </w:hyperlink>
+    </w:p>
+    <w:p>
+      <w:pPr>
+        <w:pStyle w:val="Listeafsnit"/>
+        <w:jc w:val="both"/>
+      </w:pPr>
+      <w:r>
+        <w:t>Jobbet er skeduleret til at køre hver dag kl. 3 om natten.</w:t>
+      </w:r>
+    </w:p>
+    <w:p>
+      <w:pPr>
+        <w:pStyle w:val="Listeafsnit"/>
+        <w:jc w:val="both"/>
+      </w:pPr>
+      <w:r>
+        <w:t>En liste af alle skedulerede jobs kan findes her:</w:t>
+      </w:r>
+    </w:p>
+    <w:p>
+      <w:pPr>
+        <w:pStyle w:val="Listeafsnit"/>
+        <w:jc w:val="both"/>
+      </w:pPr>
+      <w:hyperlink r:id="rId15" w:history="1">
+        <w:r>
+          <w:rPr>
+            <w:rStyle w:val="Hyperlink"/>
+          </w:rPr>
+          <w:t>http://localhost:8080/exist/apps/dda-denormalization/scheduler/list-jobs.xquery</w:t>
+        </w:r>
+      </w:hyperlink>
+    </w:p>
+    <w:p>
+      <w:pPr>
+        <w:pStyle w:val="Listeafsnit"/>
+        <w:jc w:val="both"/>
+      </w:pPr>
+      <w:r>
+        <w:t xml:space="preserve">Vores job hedder </w:t>
+      </w:r>
+      <w:r>
+        <w:rPr>
+          <w:b/>
+        </w:rPr>
+        <w:t>Database denormalization</w:t>
+      </w:r>
+      <w:r>
+        <w:t>.</w:t>
+      </w:r>
+      <w:bookmarkStart w:id="11" w:name="_GoBack"/>
+      <w:bookmarkEnd w:id="11"/>
+    </w:p>
+    <w:p>
+      <w:pPr>
+        <w:pStyle w:val="Listeafsnit"/>
+        <w:jc w:val="both"/>
+      </w:pPr>
+      <w:r>
+        <w:t>Jobbet kan slettes igen ved at gå ind på adressen:</w:t>
+      </w:r>
+    </w:p>
+    <w:p>
+      <w:pPr>
+        <w:pStyle w:val="Listeafsnit"/>
+        <w:jc w:val="both"/>
+      </w:pPr>
+      <w:hyperlink r:id="rId16" w:history="1">
+        <w:r>
+          <w:rPr>
+            <w:rStyle w:val="Hyperlink"/>
+          </w:rPr>
+          <w:t>http://localhost:8080/exist/apps/dda-denormalization/scheduler/delete-jobs.xquery</w:t>
+        </w:r>
+      </w:hyperlink>
+    </w:p>
+    <w:p>
+      <w:pPr>
         <w:jc w:val="both"/>
       </w:pPr>
       <w:r>
@@ -4456,7 +4619,7 @@
           <w:color w:val="FF0000"/>
         </w:rPr>
       </w:pPr>
-      <w:hyperlink r:id="rId14" w:history="1">
+      <w:hyperlink r:id="rId17" w:history="1">
         <w:r>
           <w:rPr>
             <w:rStyle w:val="Hyperlink"/>
@@ -4494,11 +4657,11 @@
         <w:pStyle w:val="Overskrift1"/>
         <w:jc w:val="both"/>
       </w:pPr>
-      <w:bookmarkStart w:id="11" w:name="_Toc340413950"/>
+      <w:bookmarkStart w:id="12" w:name="_Toc340413950"/>
       <w:r>
         <w:t>Denormalisering</w:t>
       </w:r>
-      <w:bookmarkEnd w:id="11"/>
+      <w:bookmarkEnd w:id="12"/>
     </w:p>
     <w:p>
       <w:pPr>
@@ -4510,6 +4673,7 @@
     </w:p>
     <w:p>
       <w:r>
+        <w:lastRenderedPageBreak/>
         <w:t>For at opbygge denormaliseringsdata eksekveres scriptet</w:t>
       </w:r>
       <w:r>
@@ -4570,14 +4734,13 @@
         <w:pStyle w:val="Overskrift1"/>
         <w:jc w:val="both"/>
       </w:pPr>
-      <w:bookmarkStart w:id="12" w:name="_Ref314011210"/>
-      <w:bookmarkStart w:id="13" w:name="_Toc340413951"/>
-      <w:r>
-        <w:lastRenderedPageBreak/>
+      <w:bookmarkStart w:id="13" w:name="_Ref314011210"/>
+      <w:bookmarkStart w:id="14" w:name="_Toc340413951"/>
+      <w:r>
         <w:t>Index</w:t>
       </w:r>
-      <w:bookmarkEnd w:id="12"/>
       <w:bookmarkEnd w:id="13"/>
+      <w:bookmarkEnd w:id="14"/>
     </w:p>
     <w:p>
       <w:pPr>
@@ -4708,11 +4871,11 @@
       <w:pPr>
         <w:pStyle w:val="Overskrift2"/>
       </w:pPr>
-      <w:bookmarkStart w:id="14" w:name="_Toc340413952"/>
+      <w:bookmarkStart w:id="15" w:name="_Toc340413952"/>
       <w:r>
         <w:t>Full-text indeks</w:t>
       </w:r>
-      <w:bookmarkEnd w:id="14"/>
+      <w:bookmarkEnd w:id="15"/>
     </w:p>
     <w:p>
       <w:pPr>
@@ -5143,8 +5306,6 @@
       <w:r>
         <w:t>indekserer på et qualified name</w:t>
       </w:r>
-      <w:bookmarkStart w:id="15" w:name="_GoBack"/>
-      <w:bookmarkEnd w:id="15"/>
       <w:r>
         <w:t xml:space="preserve"> </w:t>
       </w:r>
@@ -5237,6 +5398,7 @@
           <w:szCs w:val="20"/>
           <w:shd w:val="clear" w:color="auto" w:fill="FFFFFF"/>
         </w:rPr>
+        <w:lastRenderedPageBreak/>
         <w:t>f.eks.:</w:t>
       </w:r>
     </w:p>
@@ -5342,7 +5504,6 @@
       </w:pPr>
       <w:bookmarkStart w:id="16" w:name="_Toc340413953"/>
       <w:r>
-        <w:lastRenderedPageBreak/>
         <w:t>Range indeks</w:t>
       </w:r>
       <w:bookmarkEnd w:id="16"/>
@@ -5889,6 +6050,7 @@
           </w:tcPr>
           <w:p>
             <w:r>
+              <w:lastRenderedPageBreak/>
               <w:t>”</w:t>
             </w:r>
             <w:r>
@@ -6080,7 +6242,6 @@
       <w:bookmarkStart w:id="20" w:name="_Ref314012611"/>
       <w:bookmarkStart w:id="21" w:name="_Toc340413956"/>
       <w:r>
-        <w:lastRenderedPageBreak/>
         <w:t>Analyzer</w:t>
       </w:r>
       <w:bookmarkEnd w:id="20"/>
@@ -6327,6 +6488,7 @@
         <w:jc w:val="both"/>
       </w:pPr>
       <w:r>
+        <w:lastRenderedPageBreak/>
         <w:t>Funktionen finder et unikt DDI element ved at først slå op på elementets ID. Da der kan findes flere elementer med det samme ID (hvis elementet har været ændret og derfor findes i flere versioner) sammenligner den desuden elementets versionsnummer med det som er specificeret i adressen og returnerer det rigtige element. Hvis elementet ikke selv har en version attribut kigges der efter versionen i elementets parent element, eller parents parent, osv. indtil atributten er fundet.</w:t>
       </w:r>
     </w:p>
@@ -6396,7 +6558,7 @@
           <w:rPr>
             <w:noProof/>
           </w:rPr>
-          <w:t>5</w:t>
+          <w:t>4</w:t>
         </w:r>
         <w:r>
           <w:fldChar w:fldCharType="end"/>
@@ -7041,7 +7203,7 @@
   <w:abstractNum w:abstractNumId="4">
     <w:nsid w:val="79B865AD"/>
     <w:multiLevelType w:val="hybridMultilevel"/>
-    <w:tmpl w:val="DDB86D98"/>
+    <w:tmpl w:val="7ACA3608"/>
     <w:lvl w:ilvl="0" w:tplc="04060001">
       <w:start w:val="1"/>
       <w:numFmt w:val="bullet"/>
@@ -7054,7 +7216,7 @@
         <w:rFonts w:ascii="Symbol" w:hAnsi="Symbol" w:hint="default"/>
       </w:rPr>
     </w:lvl>
-    <w:lvl w:ilvl="1" w:tplc="04060003" w:tentative="1">
+    <w:lvl w:ilvl="1" w:tplc="04060003">
       <w:start w:val="1"/>
       <w:numFmt w:val="bullet"/>
       <w:lvlText w:val="o"/>
@@ -9170,7 +9332,7 @@
 </file>
 
 <file path=customXml/itemProps2.xml><?xml version="1.0" encoding="utf-8"?>
-<ds:datastoreItem xmlns:ds="http://schemas.openxmlformats.org/officeDocument/2006/customXml" ds:itemID="{1DB54BAA-FCFD-4B81-84F5-C918294FEEC6}">
+<ds:datastoreItem xmlns:ds="http://schemas.openxmlformats.org/officeDocument/2006/customXml" ds:itemID="{C6B5BADF-315B-4610-99EB-B4456B95FFF6}">
   <ds:schemaRefs>
     <ds:schemaRef ds:uri="http://schemas.openxmlformats.org/officeDocument/2006/bibliography"/>
   </ds:schemaRefs>

</xml_diff>